<commit_message>
Creata gerarchizzazione degli utenti
</commit_message>
<xml_diff>
--- a/Work in progress/Problem statement.docx
+++ b/Work in progress/Problem statement.docx
@@ -22,7 +22,6 @@
         </w:rPr>
         <w:t xml:space="preserve">     </w:t>
       </w:r>
-      <w:proofErr w:type="spellStart"/>
       <w:r>
         <w:rPr>
           <w:rStyle w:val="Titolodellibro"/>
@@ -30,17 +29,7 @@
           <w:sz w:val="32"/>
           <w:szCs w:val="32"/>
         </w:rPr>
-        <w:t>Problem</w:t>
-      </w:r>
-      <w:proofErr w:type="spellEnd"/>
-      <w:r>
-        <w:rPr>
-          <w:rStyle w:val="Titolodellibro"/>
-          <w:i w:val="0"/>
-          <w:sz w:val="32"/>
-          <w:szCs w:val="32"/>
-        </w:rPr>
-        <w:t xml:space="preserve"> st</w:t>
+        <w:t>Problem st</w:t>
       </w:r>
       <w:del w:id="0" w:author="Cosimo Bacco" w:date="2018-10-26T09:38:00Z">
         <w:r>
@@ -468,20 +457,7 @@
               </w:numPr>
               <w:rPr>
                 <w:rFonts w:ascii="Times-Roman" w:hAnsi="Times-Roman" w:cs="Times-Roman"/>
-                <w:rPrChange w:id="5" w:author="Cosimo Bacco" w:date="2018-10-26T10:18:00Z">
-                  <w:rPr>
-                    <w:rFonts w:ascii="Times-Roman" w:hAnsi="Times-Roman" w:cs="Times-Roman"/>
-                  </w:rPr>
-                </w:rPrChange>
-              </w:rPr>
-              <w:pPrChange w:id="6" w:author="Cosimo Bacco" w:date="2018-10-26T10:18:00Z">
-                <w:pPr>
-                  <w:numPr>
-                    <w:numId w:val="18"/>
-                  </w:numPr>
-                  <w:ind w:left="720" w:hanging="360"/>
-                </w:pPr>
-              </w:pPrChange>
+              </w:rPr>
             </w:pPr>
             <w:r>
               <w:rPr>
@@ -536,7 +512,7 @@
               </w:rPr>
               <w:t>Gli vengono mostrat</w:t>
             </w:r>
-            <w:ins w:id="7" w:author="Cosimo Bacco" w:date="2018-10-26T10:19:00Z">
+            <w:ins w:id="5" w:author="Cosimo Bacco" w:date="2018-10-26T10:19:00Z">
               <w:r>
                 <w:rPr>
                   <w:rFonts w:ascii="Times-Roman" w:hAnsi="Times-Roman" w:cs="Times-Roman"/>
@@ -544,7 +520,7 @@
                 <w:t xml:space="preserve">e </w:t>
               </w:r>
             </w:ins>
-            <w:del w:id="8" w:author="Cosimo Bacco" w:date="2018-10-26T10:19:00Z">
+            <w:del w:id="6" w:author="Cosimo Bacco" w:date="2018-10-26T10:19:00Z">
               <w:r>
                 <w:rPr>
                   <w:rFonts w:ascii="Times-Roman" w:hAnsi="Times-Roman" w:cs="Times-Roman"/>
@@ -558,7 +534,7 @@
               </w:rPr>
               <w:t>tutte le versioni</w:t>
             </w:r>
-            <w:ins w:id="9" w:author="Cosimo Bacco" w:date="2018-10-26T10:09:00Z">
+            <w:ins w:id="7" w:author="Cosimo Bacco" w:date="2018-10-26T10:09:00Z">
               <w:r>
                 <w:rPr>
                   <w:rFonts w:ascii="Times-Roman" w:hAnsi="Times-Roman" w:cs="Times-Roman"/>
@@ -608,7 +584,7 @@
               </w:rPr>
               <w:t xml:space="preserve">Per ogni versione del gioco Marco visualizza il prezzo, l’immagine, la piattaforma e un tasto di aggiunta </w:t>
             </w:r>
-            <w:del w:id="10" w:author="Cosimo Bacco" w:date="2018-10-26T10:09:00Z">
+            <w:del w:id="8" w:author="Cosimo Bacco" w:date="2018-10-26T10:09:00Z">
               <w:r>
                 <w:rPr>
                   <w:rFonts w:ascii="Times-Roman" w:hAnsi="Times-Roman" w:cs="Times-Roman"/>
@@ -639,7 +615,7 @@
               </w:rPr>
               <w:t>Marco</w:t>
             </w:r>
-            <w:bookmarkStart w:id="11" w:name="_Hlk526845767"/>
+            <w:bookmarkStart w:id="9" w:name="_Hlk526845767"/>
             <w:r>
               <w:rPr>
                 <w:rFonts w:ascii="Times-Roman" w:hAnsi="Times-Roman" w:cs="Times-Roman"/>
@@ -731,7 +707,7 @@
               <w:t>Nella pagina del carrello, Marco visualizza il nome del gioco, l’immagine, il prezzo, la piattaforma, la quantità e due pulsanti: un pulsante per eliminare il prodotto dal carrello, l’altro per procedere con l’acquisto.</w:t>
             </w:r>
           </w:p>
-          <w:bookmarkEnd w:id="11"/>
+          <w:bookmarkEnd w:id="9"/>
           <w:p>
             <w:pPr>
               <w:numPr>
@@ -763,7 +739,7 @@
                 <w:numId w:val="18"/>
               </w:numPr>
               <w:rPr>
-                <w:ins w:id="12" w:author="Cosimo Bacco" w:date="2018-10-26T10:21:00Z"/>
+                <w:ins w:id="10" w:author="Cosimo Bacco" w:date="2018-10-26T10:21:00Z"/>
                 <w:rFonts w:ascii="Times-Roman" w:hAnsi="Times-Roman" w:cs="Times-Roman"/>
               </w:rPr>
             </w:pPr>
@@ -782,22 +758,9 @@
               </w:numPr>
               <w:rPr>
                 <w:rFonts w:ascii="Times-Roman" w:hAnsi="Times-Roman" w:cs="Times-Roman"/>
-                <w:rPrChange w:id="13" w:author="Cosimo Bacco" w:date="2018-10-26T10:21:00Z">
-                  <w:rPr>
-                    <w:rFonts w:ascii="Times-Roman" w:hAnsi="Times-Roman" w:cs="Times-Roman"/>
-                  </w:rPr>
-                </w:rPrChange>
-              </w:rPr>
-              <w:pPrChange w:id="14" w:author="Cosimo Bacco" w:date="2018-10-26T10:21:00Z">
-                <w:pPr>
-                  <w:numPr>
-                    <w:numId w:val="18"/>
-                  </w:numPr>
-                  <w:ind w:left="720" w:hanging="360"/>
-                </w:pPr>
-              </w:pPrChange>
+              </w:rPr>
             </w:pPr>
-            <w:ins w:id="15" w:author="Cosimo Bacco" w:date="2018-10-26T10:21:00Z">
+            <w:ins w:id="11" w:author="Cosimo Bacco" w:date="2018-10-26T10:21:00Z">
               <w:r>
                 <w:rPr>
                   <w:rFonts w:ascii="Times-Roman" w:hAnsi="Times-Roman" w:cs="Times-Roman"/>
@@ -817,7 +780,7 @@
                 <w:t xml:space="preserve"> username e password</w:t>
               </w:r>
             </w:ins>
-            <w:ins w:id="16" w:author="Cosimo Bacco" w:date="2018-10-26T10:22:00Z">
+            <w:ins w:id="12" w:author="Cosimo Bacco" w:date="2018-10-26T10:22:00Z">
               <w:r>
                 <w:rPr>
                   <w:rFonts w:ascii="Times-Roman" w:hAnsi="Times-Roman" w:cs="Times-Roman"/>
@@ -825,7 +788,7 @@
                 <w:t>, oltre al</w:t>
               </w:r>
             </w:ins>
-            <w:ins w:id="17" w:author="Cosimo Bacco" w:date="2018-10-26T10:23:00Z">
+            <w:ins w:id="13" w:author="Cosimo Bacco" w:date="2018-10-26T10:23:00Z">
               <w:r>
                 <w:rPr>
                   <w:rFonts w:ascii="Times-Roman" w:hAnsi="Times-Roman" w:cs="Times-Roman"/>
@@ -833,7 +796,7 @@
                 <w:t xml:space="preserve"> pulsante “login” e un </w:t>
               </w:r>
             </w:ins>
-            <w:ins w:id="18" w:author="Cosimo Bacco" w:date="2018-10-26T10:33:00Z">
+            <w:ins w:id="14" w:author="Cosimo Bacco" w:date="2018-10-26T10:33:00Z">
               <w:r>
                 <w:rPr>
                   <w:rFonts w:ascii="Times-Roman" w:hAnsi="Times-Roman" w:cs="Times-Roman"/>
@@ -858,7 +821,7 @@
               </w:rPr>
               <w:t xml:space="preserve">Siccome Marco non è ancora registrato, preme </w:t>
             </w:r>
-            <w:del w:id="19" w:author="Cosimo Bacco" w:date="2018-10-26T10:23:00Z">
+            <w:del w:id="15" w:author="Cosimo Bacco" w:date="2018-10-26T10:23:00Z">
               <w:r>
                 <w:rPr>
                   <w:rFonts w:ascii="Times-Roman" w:hAnsi="Times-Roman" w:cs="Times-Roman"/>
@@ -866,7 +829,7 @@
                 <w:delText>il pulsante</w:delText>
               </w:r>
             </w:del>
-            <w:ins w:id="20" w:author="Cosimo Bacco" w:date="2018-10-26T10:23:00Z">
+            <w:ins w:id="16" w:author="Cosimo Bacco" w:date="2018-10-26T10:23:00Z">
               <w:r>
                 <w:rPr>
                   <w:rFonts w:ascii="Times-Roman" w:hAnsi="Times-Roman" w:cs="Times-Roman"/>
@@ -874,7 +837,7 @@
                 <w:t>sul</w:t>
               </w:r>
             </w:ins>
-            <w:ins w:id="21" w:author="Cosimo Bacco" w:date="2018-10-26T10:33:00Z">
+            <w:ins w:id="17" w:author="Cosimo Bacco" w:date="2018-10-26T10:33:00Z">
               <w:r>
                 <w:rPr>
                   <w:rFonts w:ascii="Times-Roman" w:hAnsi="Times-Roman" w:cs="Times-Roman"/>
@@ -882,7 +845,7 @@
                 <w:t xml:space="preserve"> pulsante</w:t>
               </w:r>
             </w:ins>
-            <w:ins w:id="22" w:author="Cosimo Bacco" w:date="2018-10-26T10:23:00Z">
+            <w:ins w:id="18" w:author="Cosimo Bacco" w:date="2018-10-26T10:23:00Z">
               <w:r>
                 <w:rPr>
                   <w:rFonts w:ascii="Times-Roman" w:hAnsi="Times-Roman" w:cs="Times-Roman"/>
@@ -890,7 +853,7 @@
                 <w:t xml:space="preserve"> </w:t>
               </w:r>
             </w:ins>
-            <w:del w:id="23" w:author="Cosimo Bacco" w:date="2018-10-26T11:38:00Z">
+            <w:del w:id="19" w:author="Cosimo Bacco" w:date="2018-10-26T11:38:00Z">
               <w:r>
                 <w:rPr>
                   <w:rFonts w:ascii="Times-Roman" w:hAnsi="Times-Roman" w:cs="Times-Roman"/>
@@ -904,7 +867,7 @@
               </w:rPr>
               <w:t>“</w:t>
             </w:r>
-            <w:ins w:id="24" w:author="Cosimo Bacco" w:date="2018-10-26T10:33:00Z">
+            <w:ins w:id="20" w:author="Cosimo Bacco" w:date="2018-10-26T10:33:00Z">
               <w:r>
                 <w:rPr>
                   <w:rFonts w:ascii="Times-Roman" w:hAnsi="Times-Roman" w:cs="Times-Roman"/>
@@ -912,7 +875,7 @@
                 <w:t>crea un account</w:t>
               </w:r>
             </w:ins>
-            <w:del w:id="25" w:author="Cosimo Bacco" w:date="2018-10-26T10:33:00Z">
+            <w:del w:id="21" w:author="Cosimo Bacco" w:date="2018-10-26T10:33:00Z">
               <w:r>
                 <w:rPr>
                   <w:rFonts w:ascii="Times-Roman" w:hAnsi="Times-Roman" w:cs="Times-Roman"/>
@@ -950,7 +913,7 @@
               <w:rPr>
                 <w:rFonts w:ascii="Times-Roman" w:hAnsi="Times-Roman" w:cs="Times-Roman"/>
               </w:rPr>
-              <w:pPrChange w:id="26" w:author="Cosimo Bacco" w:date="2018-10-26T01:44:00Z">
+              <w:pPrChange w:id="22" w:author="Cosimo Bacco" w:date="2018-10-26T01:44:00Z">
                 <w:pPr>
                   <w:numPr>
                     <w:numId w:val="18"/>
@@ -965,7 +928,7 @@
               </w:rPr>
               <w:t>-</w:t>
             </w:r>
-            <w:ins w:id="27" w:author="Cosimo Bacco" w:date="2018-10-26T01:45:00Z">
+            <w:ins w:id="23" w:author="Cosimo Bacco" w:date="2018-10-26T01:45:00Z">
               <w:r>
                 <w:rPr>
                   <w:rFonts w:ascii="Times-Roman" w:hAnsi="Times-Roman" w:cs="Times-Roman"/>
@@ -977,7 +940,7 @@
               <w:rPr>
                 <w:rFonts w:ascii="Times-Roman" w:hAnsi="Times-Roman" w:cs="Times-Roman"/>
                 <w:i/>
-                <w:rPrChange w:id="28" w:author="Cosimo Bacco" w:date="2018-10-26T01:45:00Z">
+                <w:rPrChange w:id="24" w:author="Cosimo Bacco" w:date="2018-10-26T01:45:00Z">
                   <w:rPr>
                     <w:rFonts w:ascii="Times-Roman" w:hAnsi="Times-Roman" w:cs="Times-Roman"/>
                   </w:rPr>
@@ -985,12 +948,12 @@
               </w:rPr>
               <w:t>nome</w:t>
             </w:r>
-            <w:del w:id="29" w:author="Cosimo Bacco" w:date="2018-10-26T10:09:00Z">
+            <w:del w:id="25" w:author="Cosimo Bacco" w:date="2018-10-26T10:09:00Z">
               <w:r>
                 <w:rPr>
                   <w:rFonts w:ascii="Times-Roman" w:hAnsi="Times-Roman" w:cs="Times-Roman"/>
                   <w:i/>
-                  <w:rPrChange w:id="30" w:author="Cosimo Bacco" w:date="2018-10-26T01:45:00Z">
+                  <w:rPrChange w:id="26" w:author="Cosimo Bacco" w:date="2018-10-26T01:45:00Z">
                     <w:rPr>
                       <w:rFonts w:ascii="Times-Roman" w:hAnsi="Times-Roman" w:cs="Times-Roman"/>
                     </w:rPr>
@@ -1003,7 +966,7 @@
               <w:rPr>
                 <w:rFonts w:ascii="Times-Roman" w:hAnsi="Times-Roman" w:cs="Times-Roman"/>
                 <w:i/>
-                <w:rPrChange w:id="31" w:author="Cosimo Bacco" w:date="2018-10-26T01:45:00Z">
+                <w:rPrChange w:id="27" w:author="Cosimo Bacco" w:date="2018-10-26T01:45:00Z">
                   <w:rPr>
                     <w:rFonts w:ascii="Times-Roman" w:hAnsi="Times-Roman" w:cs="Times-Roman"/>
                   </w:rPr>
@@ -1024,7 +987,7 @@
               <w:rPr>
                 <w:rFonts w:ascii="Times-Roman" w:hAnsi="Times-Roman" w:cs="Times-Roman"/>
               </w:rPr>
-              <w:pPrChange w:id="32" w:author="Cosimo Bacco" w:date="2018-10-26T01:44:00Z">
+              <w:pPrChange w:id="28" w:author="Cosimo Bacco" w:date="2018-10-26T01:44:00Z">
                 <w:pPr>
                   <w:numPr>
                     <w:numId w:val="18"/>
@@ -1039,7 +1002,7 @@
               </w:rPr>
               <w:t>-</w:t>
             </w:r>
-            <w:ins w:id="33" w:author="Cosimo Bacco" w:date="2018-10-26T01:45:00Z">
+            <w:ins w:id="29" w:author="Cosimo Bacco" w:date="2018-10-26T01:45:00Z">
               <w:r>
                 <w:rPr>
                   <w:rFonts w:ascii="Times-Roman" w:hAnsi="Times-Roman" w:cs="Times-Roman"/>
@@ -1051,7 +1014,7 @@
               <w:rPr>
                 <w:rFonts w:ascii="Times-Roman" w:hAnsi="Times-Roman" w:cs="Times-Roman"/>
                 <w:i/>
-                <w:rPrChange w:id="34" w:author="Cosimo Bacco" w:date="2018-10-26T01:45:00Z">
+                <w:rPrChange w:id="30" w:author="Cosimo Bacco" w:date="2018-10-26T01:45:00Z">
                   <w:rPr>
                     <w:rFonts w:ascii="Times-Roman" w:hAnsi="Times-Roman" w:cs="Times-Roman"/>
                   </w:rPr>
@@ -1059,12 +1022,12 @@
               </w:rPr>
               <w:t>cognome</w:t>
             </w:r>
-            <w:del w:id="35" w:author="Cosimo Bacco" w:date="2018-10-26T10:09:00Z">
+            <w:del w:id="31" w:author="Cosimo Bacco" w:date="2018-10-26T10:09:00Z">
               <w:r>
                 <w:rPr>
                   <w:rFonts w:ascii="Times-Roman" w:hAnsi="Times-Roman" w:cs="Times-Roman"/>
                   <w:i/>
-                  <w:rPrChange w:id="36" w:author="Cosimo Bacco" w:date="2018-10-26T01:45:00Z">
+                  <w:rPrChange w:id="32" w:author="Cosimo Bacco" w:date="2018-10-26T01:45:00Z">
                     <w:rPr>
                       <w:rFonts w:ascii="Times-Roman" w:hAnsi="Times-Roman" w:cs="Times-Roman"/>
                     </w:rPr>
@@ -1077,7 +1040,7 @@
               <w:rPr>
                 <w:rFonts w:ascii="Times-Roman" w:hAnsi="Times-Roman" w:cs="Times-Roman"/>
                 <w:i/>
-                <w:rPrChange w:id="37" w:author="Cosimo Bacco" w:date="2018-10-26T01:45:00Z">
+                <w:rPrChange w:id="33" w:author="Cosimo Bacco" w:date="2018-10-26T01:45:00Z">
                   <w:rPr>
                     <w:rFonts w:ascii="Times-Roman" w:hAnsi="Times-Roman" w:cs="Times-Roman"/>
                   </w:rPr>
@@ -1098,7 +1061,7 @@
               <w:rPr>
                 <w:rFonts w:ascii="Times-Roman" w:hAnsi="Times-Roman" w:cs="Times-Roman"/>
               </w:rPr>
-              <w:pPrChange w:id="38" w:author="Cosimo Bacco" w:date="2018-10-26T01:44:00Z">
+              <w:pPrChange w:id="34" w:author="Cosimo Bacco" w:date="2018-10-26T01:44:00Z">
                 <w:pPr>
                   <w:numPr>
                     <w:numId w:val="18"/>
@@ -1113,7 +1076,7 @@
               </w:rPr>
               <w:t>-</w:t>
             </w:r>
-            <w:ins w:id="39" w:author="Cosimo Bacco" w:date="2018-10-26T01:45:00Z">
+            <w:ins w:id="35" w:author="Cosimo Bacco" w:date="2018-10-26T01:45:00Z">
               <w:r>
                 <w:rPr>
                   <w:rFonts w:ascii="Times-Roman" w:hAnsi="Times-Roman" w:cs="Times-Roman"/>
@@ -1125,7 +1088,7 @@
               <w:rPr>
                 <w:rFonts w:ascii="Times-Roman" w:hAnsi="Times-Roman" w:cs="Times-Roman"/>
                 <w:i/>
-                <w:rPrChange w:id="40" w:author="Cosimo Bacco" w:date="2018-10-26T01:45:00Z">
+                <w:rPrChange w:id="36" w:author="Cosimo Bacco" w:date="2018-10-26T01:45:00Z">
                   <w:rPr>
                     <w:rFonts w:ascii="Times-Roman" w:hAnsi="Times-Roman" w:cs="Times-Roman"/>
                   </w:rPr>
@@ -1133,12 +1096,12 @@
               </w:rPr>
               <w:t>username</w:t>
             </w:r>
-            <w:del w:id="41" w:author="Cosimo Bacco" w:date="2018-10-26T10:09:00Z">
+            <w:del w:id="37" w:author="Cosimo Bacco" w:date="2018-10-26T10:09:00Z">
               <w:r>
                 <w:rPr>
                   <w:rFonts w:ascii="Times-Roman" w:hAnsi="Times-Roman" w:cs="Times-Roman"/>
                   <w:i/>
-                  <w:rPrChange w:id="42" w:author="Cosimo Bacco" w:date="2018-10-26T01:45:00Z">
+                  <w:rPrChange w:id="38" w:author="Cosimo Bacco" w:date="2018-10-26T01:45:00Z">
                     <w:rPr>
                       <w:rFonts w:ascii="Times-Roman" w:hAnsi="Times-Roman" w:cs="Times-Roman"/>
                     </w:rPr>
@@ -1151,7 +1114,7 @@
               <w:rPr>
                 <w:rFonts w:ascii="Times-Roman" w:hAnsi="Times-Roman" w:cs="Times-Roman"/>
                 <w:i/>
-                <w:rPrChange w:id="43" w:author="Cosimo Bacco" w:date="2018-10-26T01:45:00Z">
+                <w:rPrChange w:id="39" w:author="Cosimo Bacco" w:date="2018-10-26T01:45:00Z">
                   <w:rPr>
                     <w:rFonts w:ascii="Times-Roman" w:hAnsi="Times-Roman" w:cs="Times-Roman"/>
                   </w:rPr>
@@ -1172,7 +1135,7 @@
               <w:rPr>
                 <w:rFonts w:ascii="Times-Roman" w:hAnsi="Times-Roman" w:cs="Times-Roman"/>
               </w:rPr>
-              <w:pPrChange w:id="44" w:author="Cosimo Bacco" w:date="2018-10-26T01:44:00Z">
+              <w:pPrChange w:id="40" w:author="Cosimo Bacco" w:date="2018-10-26T01:44:00Z">
                 <w:pPr>
                   <w:numPr>
                     <w:numId w:val="18"/>
@@ -1187,7 +1150,7 @@
               </w:rPr>
               <w:t>-</w:t>
             </w:r>
-            <w:ins w:id="45" w:author="Cosimo Bacco" w:date="2018-10-26T01:45:00Z">
+            <w:ins w:id="41" w:author="Cosimo Bacco" w:date="2018-10-26T01:45:00Z">
               <w:r>
                 <w:rPr>
                   <w:rFonts w:ascii="Times-Roman" w:hAnsi="Times-Roman" w:cs="Times-Roman"/>
@@ -1199,7 +1162,7 @@
               <w:rPr>
                 <w:rFonts w:ascii="Times-Roman" w:hAnsi="Times-Roman" w:cs="Times-Roman"/>
                 <w:i/>
-                <w:rPrChange w:id="46" w:author="Cosimo Bacco" w:date="2018-10-26T01:45:00Z">
+                <w:rPrChange w:id="42" w:author="Cosimo Bacco" w:date="2018-10-26T01:45:00Z">
                   <w:rPr>
                     <w:rFonts w:ascii="Times-Roman" w:hAnsi="Times-Roman" w:cs="Times-Roman"/>
                   </w:rPr>
@@ -1220,7 +1183,7 @@
               <w:rPr>
                 <w:rFonts w:ascii="Times-Roman" w:hAnsi="Times-Roman" w:cs="Times-Roman"/>
               </w:rPr>
-              <w:pPrChange w:id="47" w:author="Cosimo Bacco" w:date="2018-10-26T01:44:00Z">
+              <w:pPrChange w:id="43" w:author="Cosimo Bacco" w:date="2018-10-26T01:44:00Z">
                 <w:pPr>
                   <w:numPr>
                     <w:numId w:val="18"/>
@@ -1236,7 +1199,7 @@
               <w:lastRenderedPageBreak/>
               <w:t>-</w:t>
             </w:r>
-            <w:ins w:id="48" w:author="Cosimo Bacco" w:date="2018-10-26T01:45:00Z">
+            <w:ins w:id="44" w:author="Cosimo Bacco" w:date="2018-10-26T01:45:00Z">
               <w:r>
                 <w:rPr>
                   <w:rFonts w:ascii="Times-Roman" w:hAnsi="Times-Roman" w:cs="Times-Roman"/>
@@ -1248,7 +1211,7 @@
               <w:rPr>
                 <w:rFonts w:ascii="Times-Roman" w:hAnsi="Times-Roman" w:cs="Times-Roman"/>
                 <w:i/>
-                <w:rPrChange w:id="49" w:author="Cosimo Bacco" w:date="2018-10-26T01:45:00Z">
+                <w:rPrChange w:id="45" w:author="Cosimo Bacco" w:date="2018-10-26T01:45:00Z">
                   <w:rPr>
                     <w:rFonts w:ascii="Times-Roman" w:hAnsi="Times-Roman" w:cs="Times-Roman"/>
                   </w:rPr>
@@ -1256,12 +1219,12 @@
               </w:rPr>
               <w:t>indirizzo</w:t>
             </w:r>
-            <w:del w:id="50" w:author="Cosimo Bacco" w:date="2018-10-26T10:09:00Z">
+            <w:del w:id="46" w:author="Cosimo Bacco" w:date="2018-10-26T10:09:00Z">
               <w:r>
                 <w:rPr>
                   <w:rFonts w:ascii="Times-Roman" w:hAnsi="Times-Roman" w:cs="Times-Roman"/>
                   <w:i/>
-                  <w:rPrChange w:id="51" w:author="Cosimo Bacco" w:date="2018-10-26T01:45:00Z">
+                  <w:rPrChange w:id="47" w:author="Cosimo Bacco" w:date="2018-10-26T01:45:00Z">
                     <w:rPr>
                       <w:rFonts w:ascii="Times-Roman" w:hAnsi="Times-Roman" w:cs="Times-Roman"/>
                     </w:rPr>
@@ -1274,7 +1237,7 @@
               <w:rPr>
                 <w:rFonts w:ascii="Times-Roman" w:hAnsi="Times-Roman" w:cs="Times-Roman"/>
                 <w:i/>
-                <w:rPrChange w:id="52" w:author="Cosimo Bacco" w:date="2018-10-26T01:45:00Z">
+                <w:rPrChange w:id="48" w:author="Cosimo Bacco" w:date="2018-10-26T01:45:00Z">
                   <w:rPr>
                     <w:rFonts w:ascii="Times-Roman" w:hAnsi="Times-Roman" w:cs="Times-Roman"/>
                   </w:rPr>
@@ -1288,14 +1251,14 @@
               </w:rPr>
               <w:t xml:space="preserve"> </w:t>
             </w:r>
-            <w:bookmarkStart w:id="53" w:name="_Hlk527712489"/>
+            <w:bookmarkStart w:id="49" w:name="_Hlk527712489"/>
             <w:r>
               <w:rPr>
                 <w:rFonts w:ascii="Times-Roman" w:hAnsi="Times-Roman" w:cs="Times-Roman"/>
               </w:rPr>
               <w:t>via Vittorio Emanuele, 2</w:t>
             </w:r>
-            <w:bookmarkEnd w:id="53"/>
+            <w:bookmarkEnd w:id="49"/>
           </w:p>
           <w:p>
             <w:pPr>
@@ -1303,7 +1266,7 @@
               <w:rPr>
                 <w:rFonts w:ascii="Times-Roman" w:hAnsi="Times-Roman" w:cs="Times-Roman"/>
               </w:rPr>
-              <w:pPrChange w:id="54" w:author="Cosimo Bacco" w:date="2018-10-26T01:44:00Z">
+              <w:pPrChange w:id="50" w:author="Cosimo Bacco" w:date="2018-10-26T01:44:00Z">
                 <w:pPr>
                   <w:numPr>
                     <w:numId w:val="18"/>
@@ -1318,7 +1281,7 @@
               </w:rPr>
               <w:t>-</w:t>
             </w:r>
-            <w:ins w:id="55" w:author="Cosimo Bacco" w:date="2018-10-26T01:45:00Z">
+            <w:ins w:id="51" w:author="Cosimo Bacco" w:date="2018-10-26T01:45:00Z">
               <w:r>
                 <w:rPr>
                   <w:rFonts w:ascii="Times-Roman" w:hAnsi="Times-Roman" w:cs="Times-Roman"/>
@@ -1330,7 +1293,7 @@
               <w:rPr>
                 <w:rFonts w:ascii="Times-Roman" w:hAnsi="Times-Roman" w:cs="Times-Roman"/>
                 <w:i/>
-                <w:rPrChange w:id="56" w:author="Cosimo Bacco" w:date="2018-10-26T01:45:00Z">
+                <w:rPrChange w:id="52" w:author="Cosimo Bacco" w:date="2018-10-26T01:45:00Z">
                   <w:rPr>
                     <w:rFonts w:ascii="Times-Roman" w:hAnsi="Times-Roman" w:cs="Times-Roman"/>
                   </w:rPr>
@@ -1338,12 +1301,12 @@
               </w:rPr>
               <w:t>Comune</w:t>
             </w:r>
-            <w:del w:id="57" w:author="Cosimo Bacco" w:date="2018-10-26T10:09:00Z">
+            <w:del w:id="53" w:author="Cosimo Bacco" w:date="2018-10-26T10:09:00Z">
               <w:r>
                 <w:rPr>
                   <w:rFonts w:ascii="Times-Roman" w:hAnsi="Times-Roman" w:cs="Times-Roman"/>
                   <w:i/>
-                  <w:rPrChange w:id="58" w:author="Cosimo Bacco" w:date="2018-10-26T01:45:00Z">
+                  <w:rPrChange w:id="54" w:author="Cosimo Bacco" w:date="2018-10-26T01:45:00Z">
                     <w:rPr>
                       <w:rFonts w:ascii="Times-Roman" w:hAnsi="Times-Roman" w:cs="Times-Roman"/>
                     </w:rPr>
@@ -1356,7 +1319,7 @@
               <w:rPr>
                 <w:rFonts w:ascii="Times-Roman" w:hAnsi="Times-Roman" w:cs="Times-Roman"/>
                 <w:i/>
-                <w:rPrChange w:id="59" w:author="Cosimo Bacco" w:date="2018-10-26T01:45:00Z">
+                <w:rPrChange w:id="55" w:author="Cosimo Bacco" w:date="2018-10-26T01:45:00Z">
                   <w:rPr>
                     <w:rFonts w:ascii="Times-Roman" w:hAnsi="Times-Roman" w:cs="Times-Roman"/>
                   </w:rPr>
@@ -1377,7 +1340,7 @@
               <w:rPr>
                 <w:rFonts w:ascii="Times-Roman" w:hAnsi="Times-Roman" w:cs="Times-Roman"/>
               </w:rPr>
-              <w:pPrChange w:id="60" w:author="Cosimo Bacco" w:date="2018-10-26T01:44:00Z">
+              <w:pPrChange w:id="56" w:author="Cosimo Bacco" w:date="2018-10-26T01:44:00Z">
                 <w:pPr>
                   <w:numPr>
                     <w:numId w:val="18"/>
@@ -1392,7 +1355,7 @@
               </w:rPr>
               <w:t>-</w:t>
             </w:r>
-            <w:ins w:id="61" w:author="Cosimo Bacco" w:date="2018-10-26T01:44:00Z">
+            <w:ins w:id="57" w:author="Cosimo Bacco" w:date="2018-10-26T01:44:00Z">
               <w:r>
                 <w:rPr>
                   <w:rFonts w:ascii="Times-Roman" w:hAnsi="Times-Roman" w:cs="Times-Roman"/>
@@ -1404,7 +1367,7 @@
               <w:rPr>
                 <w:rFonts w:ascii="Times-Roman" w:hAnsi="Times-Roman" w:cs="Times-Roman"/>
                 <w:i/>
-                <w:rPrChange w:id="62" w:author="Cosimo Bacco" w:date="2018-10-26T01:45:00Z">
+                <w:rPrChange w:id="58" w:author="Cosimo Bacco" w:date="2018-10-26T01:45:00Z">
                   <w:rPr>
                     <w:rFonts w:ascii="Times-Roman" w:hAnsi="Times-Roman" w:cs="Times-Roman"/>
                   </w:rPr>
@@ -1425,7 +1388,7 @@
               <w:rPr>
                 <w:rFonts w:ascii="Times-Roman" w:hAnsi="Times-Roman" w:cs="Times-Roman"/>
               </w:rPr>
-              <w:pPrChange w:id="63" w:author="Cosimo Bacco" w:date="2018-10-26T01:44:00Z">
+              <w:pPrChange w:id="59" w:author="Cosimo Bacco" w:date="2018-10-26T01:44:00Z">
                 <w:pPr>
                   <w:numPr>
                     <w:numId w:val="18"/>
@@ -1440,7 +1403,7 @@
               </w:rPr>
               <w:t>-</w:t>
             </w:r>
-            <w:ins w:id="64" w:author="Cosimo Bacco" w:date="2018-10-26T01:44:00Z">
+            <w:ins w:id="60" w:author="Cosimo Bacco" w:date="2018-10-26T01:44:00Z">
               <w:r>
                 <w:rPr>
                   <w:rFonts w:ascii="Times-Roman" w:hAnsi="Times-Roman" w:cs="Times-Roman"/>
@@ -1452,7 +1415,7 @@
               <w:rPr>
                 <w:rFonts w:ascii="Times-Roman" w:hAnsi="Times-Roman" w:cs="Times-Roman"/>
                 <w:i/>
-                <w:rPrChange w:id="65" w:author="Cosimo Bacco" w:date="2018-10-26T01:45:00Z">
+                <w:rPrChange w:id="61" w:author="Cosimo Bacco" w:date="2018-10-26T01:45:00Z">
                   <w:rPr>
                     <w:rFonts w:ascii="Times-Roman" w:hAnsi="Times-Roman" w:cs="Times-Roman"/>
                   </w:rPr>
@@ -1473,7 +1436,7 @@
               <w:rPr>
                 <w:rFonts w:ascii="Times-Roman" w:hAnsi="Times-Roman" w:cs="Times-Roman"/>
               </w:rPr>
-              <w:pPrChange w:id="66" w:author="Cosimo Bacco" w:date="2018-10-26T01:44:00Z">
+              <w:pPrChange w:id="62" w:author="Cosimo Bacco" w:date="2018-10-26T01:44:00Z">
                 <w:pPr>
                   <w:numPr>
                     <w:numId w:val="18"/>
@@ -1488,7 +1451,7 @@
               </w:rPr>
               <w:t>-</w:t>
             </w:r>
-            <w:ins w:id="67" w:author="Cosimo Bacco" w:date="2018-10-26T01:45:00Z">
+            <w:ins w:id="63" w:author="Cosimo Bacco" w:date="2018-10-26T01:45:00Z">
               <w:r>
                 <w:rPr>
                   <w:rFonts w:ascii="Times-Roman" w:hAnsi="Times-Roman" w:cs="Times-Roman"/>
@@ -1496,12 +1459,12 @@
                 <w:t xml:space="preserve"> </w:t>
               </w:r>
             </w:ins>
-            <w:del w:id="68" w:author="Cosimo Bacco" w:date="2018-10-26T11:38:00Z">
+            <w:del w:id="64" w:author="Cosimo Bacco" w:date="2018-10-26T11:38:00Z">
               <w:r>
                 <w:rPr>
                   <w:rFonts w:ascii="Times-Roman" w:hAnsi="Times-Roman" w:cs="Times-Roman"/>
                   <w:i/>
-                  <w:rPrChange w:id="69" w:author="Cosimo Bacco" w:date="2018-10-26T01:45:00Z">
+                  <w:rPrChange w:id="65" w:author="Cosimo Bacco" w:date="2018-10-26T01:45:00Z">
                     <w:rPr>
                       <w:rFonts w:ascii="Times-Roman" w:hAnsi="Times-Roman" w:cs="Times-Roman"/>
                     </w:rPr>
@@ -1510,17 +1473,11 @@
                 <w:delText>email</w:delText>
               </w:r>
             </w:del>
-            <w:ins w:id="70" w:author="Cosimo Bacco" w:date="2018-10-26T11:38:00Z">
+            <w:ins w:id="66" w:author="Cosimo Bacco" w:date="2018-10-26T11:38:00Z">
               <w:r>
                 <w:rPr>
                   <w:rFonts w:ascii="Times-Roman" w:hAnsi="Times-Roman" w:cs="Times-Roman"/>
                   <w:i/>
-                  <w:rPrChange w:id="71" w:author="Cosimo Bacco" w:date="2018-10-26T01:45:00Z">
-                    <w:rPr>
-                      <w:rFonts w:ascii="Times-Roman" w:hAnsi="Times-Roman" w:cs="Times-Roman"/>
-                      <w:i/>
-                    </w:rPr>
-                  </w:rPrChange>
                 </w:rPr>
                 <w:t>e-mail</w:t>
               </w:r>
@@ -1529,7 +1486,7 @@
               <w:rPr>
                 <w:rFonts w:ascii="Times-Roman" w:hAnsi="Times-Roman" w:cs="Times-Roman"/>
                 <w:i/>
-                <w:rPrChange w:id="72" w:author="Cosimo Bacco" w:date="2018-10-26T01:45:00Z">
+                <w:rPrChange w:id="67" w:author="Cosimo Bacco" w:date="2018-10-26T01:45:00Z">
                   <w:rPr>
                     <w:rFonts w:ascii="Times-Roman" w:hAnsi="Times-Roman" w:cs="Times-Roman"/>
                   </w:rPr>
@@ -1550,7 +1507,7 @@
               <w:rPr>
                 <w:rFonts w:ascii="Times-Roman" w:hAnsi="Times-Roman" w:cs="Times-Roman"/>
               </w:rPr>
-              <w:pPrChange w:id="73" w:author="Cosimo Bacco" w:date="2018-10-26T01:44:00Z">
+              <w:pPrChange w:id="68" w:author="Cosimo Bacco" w:date="2018-10-26T01:44:00Z">
                 <w:pPr>
                   <w:numPr>
                     <w:numId w:val="18"/>
@@ -1565,7 +1522,7 @@
               </w:rPr>
               <w:t>-</w:t>
             </w:r>
-            <w:ins w:id="74" w:author="Cosimo Bacco" w:date="2018-10-26T01:45:00Z">
+            <w:ins w:id="69" w:author="Cosimo Bacco" w:date="2018-10-26T01:45:00Z">
               <w:r>
                 <w:rPr>
                   <w:rFonts w:ascii="Times-Roman" w:hAnsi="Times-Roman" w:cs="Times-Roman"/>
@@ -1577,7 +1534,7 @@
               <w:rPr>
                 <w:rFonts w:ascii="Times-Roman" w:hAnsi="Times-Roman" w:cs="Times-Roman"/>
                 <w:i/>
-                <w:rPrChange w:id="75" w:author="Cosimo Bacco" w:date="2018-10-26T01:45:00Z">
+                <w:rPrChange w:id="70" w:author="Cosimo Bacco" w:date="2018-10-26T01:45:00Z">
                   <w:rPr>
                     <w:rFonts w:ascii="Times-Roman" w:hAnsi="Times-Roman" w:cs="Times-Roman"/>
                   </w:rPr>
@@ -1598,7 +1555,7 @@
               <w:rPr>
                 <w:rFonts w:ascii="Times-Roman" w:hAnsi="Times-Roman" w:cs="Times-Roman"/>
               </w:rPr>
-              <w:pPrChange w:id="76" w:author="Cosimo Bacco" w:date="2018-10-26T01:44:00Z">
+              <w:pPrChange w:id="71" w:author="Cosimo Bacco" w:date="2018-10-26T01:44:00Z">
                 <w:pPr>
                   <w:numPr>
                     <w:numId w:val="18"/>
@@ -1613,7 +1570,7 @@
               </w:rPr>
               <w:t>-</w:t>
             </w:r>
-            <w:ins w:id="77" w:author="Cosimo Bacco" w:date="2018-10-26T01:45:00Z">
+            <w:ins w:id="72" w:author="Cosimo Bacco" w:date="2018-10-26T01:45:00Z">
               <w:r>
                 <w:rPr>
                   <w:rFonts w:ascii="Times-Roman" w:hAnsi="Times-Roman" w:cs="Times-Roman"/>
@@ -1625,7 +1582,7 @@
               <w:rPr>
                 <w:rFonts w:ascii="Times-Roman" w:hAnsi="Times-Roman" w:cs="Times-Roman"/>
                 <w:i/>
-                <w:rPrChange w:id="78" w:author="Cosimo Bacco" w:date="2018-10-26T01:46:00Z">
+                <w:rPrChange w:id="73" w:author="Cosimo Bacco" w:date="2018-10-26T01:46:00Z">
                   <w:rPr>
                     <w:rFonts w:ascii="Times-Roman" w:hAnsi="Times-Roman" w:cs="Times-Roman"/>
                   </w:rPr>
@@ -1646,7 +1603,7 @@
               <w:rPr>
                 <w:rFonts w:ascii="Times-Roman" w:hAnsi="Times-Roman" w:cs="Times-Roman"/>
               </w:rPr>
-              <w:pPrChange w:id="79" w:author="Cosimo Bacco" w:date="2018-10-26T01:44:00Z">
+              <w:pPrChange w:id="74" w:author="Cosimo Bacco" w:date="2018-10-26T01:44:00Z">
                 <w:pPr>
                   <w:numPr>
                     <w:numId w:val="18"/>
@@ -1661,7 +1618,7 @@
               </w:rPr>
               <w:t>-</w:t>
             </w:r>
-            <w:ins w:id="80" w:author="Cosimo Bacco" w:date="2018-10-26T01:45:00Z">
+            <w:ins w:id="75" w:author="Cosimo Bacco" w:date="2018-10-26T01:45:00Z">
               <w:r>
                 <w:rPr>
                   <w:rFonts w:ascii="Times-Roman" w:hAnsi="Times-Roman" w:cs="Times-Roman"/>
@@ -1673,7 +1630,7 @@
               <w:rPr>
                 <w:rFonts w:ascii="Times-Roman" w:hAnsi="Times-Roman" w:cs="Times-Roman"/>
                 <w:i/>
-                <w:rPrChange w:id="81" w:author="Cosimo Bacco" w:date="2018-10-26T01:46:00Z">
+                <w:rPrChange w:id="76" w:author="Cosimo Bacco" w:date="2018-10-26T01:46:00Z">
                   <w:rPr>
                     <w:rFonts w:ascii="Times-Roman" w:hAnsi="Times-Roman" w:cs="Times-Roman"/>
                   </w:rPr>
@@ -1714,11 +1671,11 @@
               </w:numPr>
               <w:rPr>
                 <w:rFonts w:ascii="Times-Roman" w:hAnsi="Times-Roman" w:cs="Times-Roman"/>
-                <w:rPrChange w:id="82" w:author="Cosimo Bacco" w:date="2018-10-26T10:34:00Z">
+                <w:rPrChange w:id="77" w:author="Cosimo Bacco" w:date="2018-10-26T10:34:00Z">
                   <w:rPr/>
                 </w:rPrChange>
               </w:rPr>
-              <w:pPrChange w:id="83" w:author="Cosimo Bacco" w:date="2018-10-26T10:34:00Z">
+              <w:pPrChange w:id="78" w:author="Cosimo Bacco" w:date="2018-10-26T10:34:00Z">
                 <w:pPr>
                   <w:numPr>
                     <w:numId w:val="18"/>
@@ -1730,7 +1687,7 @@
             <w:r>
               <w:rPr>
                 <w:rFonts w:ascii="Times-Roman" w:hAnsi="Times-Roman" w:cs="Times-Roman"/>
-                <w:rPrChange w:id="84" w:author="Cosimo Bacco" w:date="2018-10-26T10:34:00Z">
+                <w:rPrChange w:id="79" w:author="Cosimo Bacco" w:date="2018-10-26T10:34:00Z">
                   <w:rPr/>
                 </w:rPrChange>
               </w:rPr>
@@ -1746,11 +1703,11 @@
               </w:numPr>
               <w:rPr>
                 <w:rFonts w:ascii="Times-Roman" w:hAnsi="Times-Roman" w:cs="Times-Roman"/>
-                <w:rPrChange w:id="85" w:author="Cosimo Bacco" w:date="2018-10-26T10:34:00Z">
+                <w:rPrChange w:id="80" w:author="Cosimo Bacco" w:date="2018-10-26T10:34:00Z">
                   <w:rPr/>
                 </w:rPrChange>
               </w:rPr>
-              <w:pPrChange w:id="86" w:author="Cosimo Bacco" w:date="2018-10-26T10:34:00Z">
+              <w:pPrChange w:id="81" w:author="Cosimo Bacco" w:date="2018-10-26T10:34:00Z">
                 <w:pPr>
                   <w:numPr>
                     <w:numId w:val="18"/>
@@ -1762,14 +1719,12 @@
             <w:r>
               <w:rPr>
                 <w:rFonts w:ascii="Times-Roman" w:hAnsi="Times-Roman" w:cs="Times-Roman"/>
-                <w:rPrChange w:id="87" w:author="Cosimo Bacco" w:date="2018-10-26T10:34:00Z">
+                <w:rPrChange w:id="82" w:author="Cosimo Bacco" w:date="2018-10-26T10:34:00Z">
                   <w:rPr/>
                 </w:rPrChange>
               </w:rPr>
               <w:t>Il numero di telefono inserito deve avere il formato  ### #######.</w:t>
             </w:r>
-            <w:bookmarkStart w:id="88" w:name="_GoBack"/>
-            <w:bookmarkEnd w:id="88"/>
           </w:p>
           <w:p>
             <w:pPr>
@@ -1780,11 +1735,11 @@
               </w:numPr>
               <w:rPr>
                 <w:rFonts w:ascii="Times-Roman" w:hAnsi="Times-Roman" w:cs="Times-Roman"/>
-                <w:rPrChange w:id="89" w:author="Cosimo Bacco" w:date="2018-10-26T10:34:00Z">
+                <w:rPrChange w:id="83" w:author="Cosimo Bacco" w:date="2018-10-26T10:34:00Z">
                   <w:rPr/>
                 </w:rPrChange>
               </w:rPr>
-              <w:pPrChange w:id="90" w:author="Cosimo Bacco" w:date="2018-10-26T10:34:00Z">
+              <w:pPrChange w:id="84" w:author="Cosimo Bacco" w:date="2018-10-26T10:34:00Z">
                 <w:pPr>
                   <w:numPr>
                     <w:numId w:val="18"/>
@@ -1796,7 +1751,7 @@
             <w:r>
               <w:rPr>
                 <w:rFonts w:ascii="Times-Roman" w:hAnsi="Times-Roman" w:cs="Times-Roman"/>
-                <w:rPrChange w:id="91" w:author="Cosimo Bacco" w:date="2018-10-26T10:34:00Z">
+                <w:rPrChange w:id="85" w:author="Cosimo Bacco" w:date="2018-10-26T10:34:00Z">
                   <w:rPr/>
                 </w:rPrChange>
               </w:rPr>
@@ -1807,7 +1762,7 @@
               <w:rPr>
                 <w:rFonts w:ascii="Times-Roman" w:hAnsi="Times-Roman" w:cs="Times-Roman"/>
                 <w:i/>
-                <w:rPrChange w:id="92" w:author="Cosimo Bacco" w:date="2018-10-26T10:34:00Z">
+                <w:rPrChange w:id="86" w:author="Cosimo Bacco" w:date="2018-10-26T10:34:00Z">
                   <w:rPr>
                     <w:rFonts w:ascii="Times-Roman" w:hAnsi="Times-Roman" w:cs="Times-Roman"/>
                   </w:rPr>
@@ -1819,7 +1774,7 @@
             <w:r>
               <w:rPr>
                 <w:rFonts w:ascii="Times-Roman" w:hAnsi="Times-Roman" w:cs="Times-Roman"/>
-                <w:rPrChange w:id="93" w:author="Cosimo Bacco" w:date="2018-10-26T10:34:00Z">
+                <w:rPrChange w:id="87" w:author="Cosimo Bacco" w:date="2018-10-26T10:34:00Z">
                   <w:rPr/>
                 </w:rPrChange>
               </w:rPr>
@@ -1835,11 +1790,11 @@
               </w:numPr>
               <w:rPr>
                 <w:rFonts w:ascii="Times-Roman" w:hAnsi="Times-Roman" w:cs="Times-Roman"/>
-                <w:rPrChange w:id="94" w:author="Cosimo Bacco" w:date="2018-10-26T10:35:00Z">
+                <w:rPrChange w:id="88" w:author="Cosimo Bacco" w:date="2018-10-26T10:35:00Z">
                   <w:rPr/>
                 </w:rPrChange>
               </w:rPr>
-              <w:pPrChange w:id="95" w:author="Cosimo Bacco" w:date="2018-10-26T10:35:00Z">
+              <w:pPrChange w:id="89" w:author="Cosimo Bacco" w:date="2018-10-26T10:35:00Z">
                 <w:pPr>
                   <w:numPr>
                     <w:numId w:val="18"/>
@@ -1851,7 +1806,7 @@
             <w:r>
               <w:rPr>
                 <w:rFonts w:ascii="Times-Roman" w:hAnsi="Times-Roman" w:cs="Times-Roman"/>
-                <w:rPrChange w:id="96" w:author="Cosimo Bacco" w:date="2018-10-26T10:35:00Z">
+                <w:rPrChange w:id="90" w:author="Cosimo Bacco" w:date="2018-10-26T10:35:00Z">
                   <w:rPr/>
                 </w:rPrChange>
               </w:rPr>
@@ -1891,14 +1846,14 @@
               </w:rPr>
               <w:t>Il sistema provvede a inviare un codice a 5 simboli casuali (</w:t>
             </w:r>
-            <w:bookmarkStart w:id="97" w:name="_Hlk527707889"/>
+            <w:bookmarkStart w:id="91" w:name="_Hlk527707889"/>
             <w:r>
               <w:rPr>
                 <w:rFonts w:ascii="Times-Roman" w:hAnsi="Times-Roman" w:cs="Times-Roman"/>
               </w:rPr>
               <w:t>X0A12</w:t>
             </w:r>
-            <w:bookmarkEnd w:id="97"/>
+            <w:bookmarkEnd w:id="91"/>
             <w:r>
               <w:rPr>
                 <w:rFonts w:ascii="Times-Roman" w:hAnsi="Times-Roman" w:cs="Times-Roman"/>
@@ -1995,11 +1950,11 @@
                 <w:numId w:val="18"/>
               </w:numPr>
               <w:rPr>
-                <w:del w:id="98" w:author="Cosimo Bacco" w:date="2018-10-26T10:21:00Z"/>
+                <w:del w:id="92" w:author="Cosimo Bacco" w:date="2018-10-26T10:21:00Z"/>
                 <w:rFonts w:ascii="Times-Roman" w:hAnsi="Times-Roman" w:cs="Times-Roman"/>
               </w:rPr>
             </w:pPr>
-            <w:del w:id="99" w:author="Cosimo Bacco" w:date="2018-10-26T10:21:00Z">
+            <w:del w:id="93" w:author="Cosimo Bacco" w:date="2018-10-26T10:21:00Z">
               <w:r>
                 <w:rPr>
                   <w:rFonts w:ascii="Times-Roman" w:hAnsi="Times-Roman" w:cs="Times-Roman"/>
@@ -2069,7 +2024,7 @@
                 <w:rFonts w:ascii="Times-Roman" w:hAnsi="Times-Roman" w:cs="Times-Roman"/>
               </w:rPr>
             </w:pPr>
-            <w:bookmarkStart w:id="100" w:name="_Hlk526950152"/>
+            <w:bookmarkStart w:id="94" w:name="_Hlk526950152"/>
             <w:r>
               <w:rPr>
                 <w:rFonts w:ascii="Times-Roman" w:hAnsi="Times-Roman" w:cs="Times-Roman"/>
@@ -2169,7 +2124,7 @@
               </w:rPr>
               <w:t xml:space="preserve"> e password</w:t>
             </w:r>
-            <w:ins w:id="101" w:author="Cosimo Bacco" w:date="2018-10-26T10:41:00Z">
+            <w:ins w:id="95" w:author="Cosimo Bacco" w:date="2018-10-26T10:41:00Z">
               <w:r>
                 <w:rPr>
                   <w:rFonts w:ascii="Times-Roman" w:hAnsi="Times-Roman" w:cs="Times-Roman"/>
@@ -2177,7 +2132,7 @@
                 <w:t xml:space="preserve"> e clicca sul pulsante </w:t>
               </w:r>
             </w:ins>
-            <w:ins w:id="102" w:author="Cosimo Bacco" w:date="2018-10-26T10:42:00Z">
+            <w:ins w:id="96" w:author="Cosimo Bacco" w:date="2018-10-26T10:42:00Z">
               <w:r>
                 <w:rPr>
                   <w:rFonts w:ascii="Times-Roman" w:hAnsi="Times-Roman" w:cs="Times-Roman"/>
@@ -2185,7 +2140,7 @@
                 <w:t>“conferma”.</w:t>
               </w:r>
             </w:ins>
-            <w:del w:id="103" w:author="Cosimo Bacco" w:date="2018-10-26T10:41:00Z">
+            <w:del w:id="97" w:author="Cosimo Bacco" w:date="2018-10-26T10:41:00Z">
               <w:r>
                 <w:rPr>
                   <w:rFonts w:ascii="Times-Roman" w:hAnsi="Times-Roman" w:cs="Times-Roman"/>
@@ -2194,7 +2149,7 @@
               </w:r>
             </w:del>
           </w:p>
-          <w:bookmarkEnd w:id="100"/>
+          <w:bookmarkEnd w:id="94"/>
           <w:p>
             <w:pPr>
               <w:numPr>
@@ -2211,7 +2166,7 @@
               </w:rPr>
               <w:t xml:space="preserve">Marco visualizza la pagina di conferma </w:t>
             </w:r>
-            <w:ins w:id="104" w:author="Cosimo Bacco" w:date="2018-10-26T10:43:00Z">
+            <w:ins w:id="98" w:author="Cosimo Bacco" w:date="2018-10-26T10:43:00Z">
               <w:r>
                 <w:rPr>
                   <w:rFonts w:ascii="Times-Roman" w:hAnsi="Times-Roman" w:cs="Times-Roman"/>
@@ -2219,7 +2174,7 @@
                 <w:t>del pagamento del suo ordine.</w:t>
               </w:r>
             </w:ins>
-            <w:del w:id="105" w:author="Cosimo Bacco" w:date="2018-10-26T10:43:00Z">
+            <w:del w:id="99" w:author="Cosimo Bacco" w:date="2018-10-26T10:43:00Z">
               <w:r>
                 <w:rPr>
                   <w:rFonts w:ascii="Times-Roman" w:hAnsi="Times-Roman" w:cs="Times-Roman"/>
@@ -2244,7 +2199,7 @@
               </w:rPr>
               <w:t>Marco clicca su “conferma</w:t>
             </w:r>
-            <w:ins w:id="106" w:author="Cosimo Bacco" w:date="2018-10-26T10:44:00Z">
+            <w:ins w:id="100" w:author="Cosimo Bacco" w:date="2018-10-26T10:44:00Z">
               <w:r>
                 <w:rPr>
                   <w:rFonts w:ascii="Times-Roman" w:hAnsi="Times-Roman" w:cs="Times-Roman"/>
@@ -2275,7 +2230,7 @@
               </w:rPr>
               <w:t>Nicola</w:t>
             </w:r>
-            <w:ins w:id="107" w:author="Cosimo Bacco" w:date="2018-10-26T10:45:00Z">
+            <w:ins w:id="101" w:author="Cosimo Bacco" w:date="2018-10-26T10:45:00Z">
               <w:r>
                 <w:rPr>
                   <w:rFonts w:ascii="Times-Roman" w:hAnsi="Times-Roman" w:cs="Times-Roman"/>
@@ -2306,7 +2261,7 @@
               </w:rPr>
               <w:t>Nicola visualizza le informazioni del primo ordine della lista</w:t>
             </w:r>
-            <w:del w:id="108" w:author="Cosimo Bacco" w:date="2018-10-26T10:09:00Z">
+            <w:del w:id="102" w:author="Cosimo Bacco" w:date="2018-10-26T10:09:00Z">
               <w:r>
                 <w:rPr>
                   <w:rFonts w:ascii="Times-Roman" w:hAnsi="Times-Roman" w:cs="Times-Roman"/>
@@ -2314,7 +2269,7 @@
                 <w:delText>(</w:delText>
               </w:r>
             </w:del>
-            <w:ins w:id="109" w:author="Cosimo Bacco" w:date="2018-10-26T10:09:00Z">
+            <w:ins w:id="103" w:author="Cosimo Bacco" w:date="2018-10-26T10:09:00Z">
               <w:r>
                 <w:rPr>
                   <w:rFonts w:ascii="Times-Roman" w:hAnsi="Times-Roman" w:cs="Times-Roman"/>
@@ -2322,7 +2277,7 @@
                 <w:t xml:space="preserve"> </w:t>
               </w:r>
             </w:ins>
-            <w:ins w:id="110" w:author="Cosimo Bacco" w:date="2018-10-26T10:47:00Z">
+            <w:ins w:id="104" w:author="Cosimo Bacco" w:date="2018-10-26T10:47:00Z">
               <w:r>
                 <w:rPr>
                   <w:rFonts w:ascii="Times-Roman" w:hAnsi="Times-Roman" w:cs="Times-Roman"/>
@@ -2335,6 +2290,74 @@
                 <w:rFonts w:ascii="Times-Roman" w:hAnsi="Times-Roman" w:cs="Times-Roman"/>
               </w:rPr>
               <w:t>quello di Marco):</w:t>
+            </w:r>
+          </w:p>
+          <w:p>
+            <w:pPr>
+              <w:ind w:left="720"/>
+              <w:rPr>
+                <w:rFonts w:ascii="Times-Roman" w:hAnsi="Times-Roman" w:cs="Times-Roman"/>
+              </w:rPr>
+              <w:pPrChange w:id="105" w:author="Cosimo Bacco" w:date="2018-10-26T01:46:00Z">
+                <w:pPr>
+                  <w:numPr>
+                    <w:numId w:val="18"/>
+                  </w:numPr>
+                  <w:ind w:left="720" w:hanging="360"/>
+                </w:pPr>
+              </w:pPrChange>
+            </w:pPr>
+            <w:r>
+              <w:rPr>
+                <w:rFonts w:ascii="Times-Roman" w:hAnsi="Times-Roman" w:cs="Times-Roman"/>
+                <w:i/>
+                <w:rPrChange w:id="106" w:author="Cosimo Bacco" w:date="2018-10-26T01:46:00Z">
+                  <w:rPr>
+                    <w:rFonts w:ascii="Times-Roman" w:hAnsi="Times-Roman" w:cs="Times-Roman"/>
+                  </w:rPr>
+                </w:rPrChange>
+              </w:rPr>
+              <w:t>-</w:t>
+            </w:r>
+            <w:ins w:id="107" w:author="Cosimo Bacco" w:date="2018-10-26T01:46:00Z">
+              <w:r>
+                <w:rPr>
+                  <w:rFonts w:ascii="Times-Roman" w:hAnsi="Times-Roman" w:cs="Times-Roman"/>
+                  <w:i/>
+                  <w:rPrChange w:id="108" w:author="Cosimo Bacco" w:date="2018-10-26T01:46:00Z">
+                    <w:rPr>
+                      <w:rFonts w:ascii="Times-Roman" w:hAnsi="Times-Roman" w:cs="Times-Roman"/>
+                    </w:rPr>
+                  </w:rPrChange>
+                </w:rPr>
+                <w:t xml:space="preserve"> </w:t>
+              </w:r>
+            </w:ins>
+            <w:r>
+              <w:rPr>
+                <w:rFonts w:ascii="Times-Roman" w:hAnsi="Times-Roman" w:cs="Times-Roman"/>
+                <w:i/>
+                <w:rPrChange w:id="109" w:author="Cosimo Bacco" w:date="2018-10-26T01:46:00Z">
+                  <w:rPr>
+                    <w:rFonts w:ascii="Times-Roman" w:hAnsi="Times-Roman" w:cs="Times-Roman"/>
+                  </w:rPr>
+                </w:rPrChange>
+              </w:rPr>
+              <w:t>id:</w:t>
+            </w:r>
+            <w:ins w:id="110" w:author="Cosimo Bacco" w:date="2018-10-26T01:46:00Z">
+              <w:r>
+                <w:rPr>
+                  <w:rFonts w:ascii="Times-Roman" w:hAnsi="Times-Roman" w:cs="Times-Roman"/>
+                </w:rPr>
+                <w:t xml:space="preserve"> </w:t>
+              </w:r>
+            </w:ins>
+            <w:r>
+              <w:rPr>
+                <w:rFonts w:ascii="Times-Roman" w:hAnsi="Times-Roman" w:cs="Times-Roman"/>
+              </w:rPr>
+              <w:t>31</w:t>
             </w:r>
           </w:p>
           <w:p>
@@ -2355,25 +2378,39 @@
             <w:r>
               <w:rPr>
                 <w:rFonts w:ascii="Times-Roman" w:hAnsi="Times-Roman" w:cs="Times-Roman"/>
+              </w:rPr>
+              <w:t>-</w:t>
+            </w:r>
+            <w:ins w:id="112" w:author="Cosimo Bacco" w:date="2018-10-26T01:46:00Z">
+              <w:r>
+                <w:rPr>
+                  <w:rFonts w:ascii="Times-Roman" w:hAnsi="Times-Roman" w:cs="Times-Roman"/>
+                </w:rPr>
+                <w:t xml:space="preserve"> </w:t>
+              </w:r>
+            </w:ins>
+            <w:r>
+              <w:rPr>
+                <w:rFonts w:ascii="Times-Roman" w:hAnsi="Times-Roman" w:cs="Times-Roman"/>
                 <w:i/>
-                <w:rPrChange w:id="112" w:author="Cosimo Bacco" w:date="2018-10-26T01:46:00Z">
+                <w:rPrChange w:id="113" w:author="Cosimo Bacco" w:date="2018-10-26T01:46:00Z">
                   <w:rPr>
                     <w:rFonts w:ascii="Times-Roman" w:hAnsi="Times-Roman" w:cs="Times-Roman"/>
                   </w:rPr>
                 </w:rPrChange>
               </w:rPr>
-              <w:t>-</w:t>
-            </w:r>
-            <w:ins w:id="113" w:author="Cosimo Bacco" w:date="2018-10-26T01:46:00Z">
+              <w:t>indirizzo spedizione:</w:t>
+            </w:r>
+            <w:r>
+              <w:rPr>
+                <w:rFonts w:ascii="Times-Roman" w:hAnsi="Times-Roman" w:cs="Times-Roman"/>
+              </w:rPr>
+              <w:t xml:space="preserve"> via Vittorio Emanuele, 2 Salerno</w:t>
+            </w:r>
+            <w:ins w:id="114" w:author="Cosimo Bacco" w:date="2018-10-26T10:09:00Z">
               <w:r>
                 <w:rPr>
                   <w:rFonts w:ascii="Times-Roman" w:hAnsi="Times-Roman" w:cs="Times-Roman"/>
-                  <w:i/>
-                  <w:rPrChange w:id="114" w:author="Cosimo Bacco" w:date="2018-10-26T01:46:00Z">
-                    <w:rPr>
-                      <w:rFonts w:ascii="Times-Roman" w:hAnsi="Times-Roman" w:cs="Times-Roman"/>
-                    </w:rPr>
-                  </w:rPrChange>
                 </w:rPr>
                 <w:t xml:space="preserve"> </w:t>
               </w:r>
@@ -2381,14 +2418,30 @@
             <w:r>
               <w:rPr>
                 <w:rFonts w:ascii="Times-Roman" w:hAnsi="Times-Roman" w:cs="Times-Roman"/>
-                <w:i/>
-                <w:rPrChange w:id="115" w:author="Cosimo Bacco" w:date="2018-10-26T01:46:00Z">
-                  <w:rPr>
-                    <w:rFonts w:ascii="Times-Roman" w:hAnsi="Times-Roman" w:cs="Times-Roman"/>
-                  </w:rPr>
-                </w:rPrChange>
-              </w:rPr>
-              <w:t>id:</w:t>
+              </w:rPr>
+              <w:t>(SA)</w:t>
+            </w:r>
+          </w:p>
+          <w:p>
+            <w:pPr>
+              <w:ind w:left="720"/>
+              <w:rPr>
+                <w:rFonts w:ascii="Times-Roman" w:hAnsi="Times-Roman" w:cs="Times-Roman"/>
+              </w:rPr>
+              <w:pPrChange w:id="115" w:author="Cosimo Bacco" w:date="2018-10-26T01:46:00Z">
+                <w:pPr>
+                  <w:numPr>
+                    <w:numId w:val="18"/>
+                  </w:numPr>
+                  <w:ind w:left="720" w:hanging="360"/>
+                </w:pPr>
+              </w:pPrChange>
+            </w:pPr>
+            <w:r>
+              <w:rPr>
+                <w:rFonts w:ascii="Times-Roman" w:hAnsi="Times-Roman" w:cs="Times-Roman"/>
+              </w:rPr>
+              <w:t>-</w:t>
             </w:r>
             <w:ins w:id="116" w:author="Cosimo Bacco" w:date="2018-10-26T01:46:00Z">
               <w:r>
@@ -2401,8 +2454,28 @@
             <w:r>
               <w:rPr>
                 <w:rFonts w:ascii="Times-Roman" w:hAnsi="Times-Roman" w:cs="Times-Roman"/>
-              </w:rPr>
-              <w:t>31</w:t>
+                <w:i/>
+                <w:rPrChange w:id="117" w:author="Cosimo Bacco" w:date="2018-10-26T01:46:00Z">
+                  <w:rPr>
+                    <w:rFonts w:ascii="Times-Roman" w:hAnsi="Times-Roman" w:cs="Times-Roman"/>
+                  </w:rPr>
+                </w:rPrChange>
+              </w:rPr>
+              <w:t>tipo di spedizione:</w:t>
+            </w:r>
+            <w:ins w:id="118" w:author="Cosimo Bacco" w:date="2018-10-26T01:46:00Z">
+              <w:r>
+                <w:rPr>
+                  <w:rFonts w:ascii="Times-Roman" w:hAnsi="Times-Roman" w:cs="Times-Roman"/>
+                </w:rPr>
+                <w:t xml:space="preserve"> </w:t>
+              </w:r>
+            </w:ins>
+            <w:r>
+              <w:rPr>
+                <w:rFonts w:ascii="Times-Roman" w:hAnsi="Times-Roman" w:cs="Times-Roman"/>
+              </w:rPr>
+              <w:t>rapida</w:t>
             </w:r>
           </w:p>
           <w:p>
@@ -2411,7 +2484,7 @@
               <w:rPr>
                 <w:rFonts w:ascii="Times-Roman" w:hAnsi="Times-Roman" w:cs="Times-Roman"/>
               </w:rPr>
-              <w:pPrChange w:id="117" w:author="Cosimo Bacco" w:date="2018-10-26T01:46:00Z">
+              <w:pPrChange w:id="119" w:author="Cosimo Bacco" w:date="2018-10-26T01:46:00Z">
                 <w:pPr>
                   <w:numPr>
                     <w:numId w:val="18"/>
@@ -2426,7 +2499,7 @@
               </w:rPr>
               <w:t>-</w:t>
             </w:r>
-            <w:ins w:id="118" w:author="Cosimo Bacco" w:date="2018-10-26T01:46:00Z">
+            <w:ins w:id="120" w:author="Cosimo Bacco" w:date="2018-10-26T01:46:00Z">
               <w:r>
                 <w:rPr>
                   <w:rFonts w:ascii="Times-Roman" w:hAnsi="Times-Roman" w:cs="Times-Roman"/>
@@ -2438,33 +2511,152 @@
               <w:rPr>
                 <w:rFonts w:ascii="Times-Roman" w:hAnsi="Times-Roman" w:cs="Times-Roman"/>
                 <w:i/>
-                <w:rPrChange w:id="119" w:author="Cosimo Bacco" w:date="2018-10-26T01:46:00Z">
+                <w:rPrChange w:id="121" w:author="Cosimo Bacco" w:date="2018-10-26T01:46:00Z">
                   <w:rPr>
                     <w:rFonts w:ascii="Times-Roman" w:hAnsi="Times-Roman" w:cs="Times-Roman"/>
                   </w:rPr>
                 </w:rPrChange>
               </w:rPr>
-              <w:t>indirizzo spedizione:</w:t>
-            </w:r>
-            <w:r>
-              <w:rPr>
-                <w:rFonts w:ascii="Times-Roman" w:hAnsi="Times-Roman" w:cs="Times-Roman"/>
-              </w:rPr>
-              <w:t xml:space="preserve"> via Vittorio Emanuele, 2 Salerno</w:t>
-            </w:r>
-            <w:ins w:id="120" w:author="Cosimo Bacco" w:date="2018-10-26T10:09:00Z">
-              <w:r>
-                <w:rPr>
-                  <w:rFonts w:ascii="Times-Roman" w:hAnsi="Times-Roman" w:cs="Times-Roman"/>
-                </w:rPr>
-                <w:t xml:space="preserve"> </w:t>
-              </w:r>
-            </w:ins>
-            <w:r>
-              <w:rPr>
-                <w:rFonts w:ascii="Times-Roman" w:hAnsi="Times-Roman" w:cs="Times-Roman"/>
-              </w:rPr>
-              <w:t>(SA)</w:t>
+              <w:t>prodotti:</w:t>
+            </w:r>
+            <w:r>
+              <w:rPr>
+                <w:rFonts w:ascii="Times-Roman" w:hAnsi="Times-Roman" w:cs="Times-Roman"/>
+              </w:rPr>
+              <w:t xml:space="preserve"> Assassin’s </w:t>
+            </w:r>
+            <w:proofErr w:type="gramStart"/>
+            <w:r>
+              <w:rPr>
+                <w:rFonts w:ascii="Times-Roman" w:hAnsi="Times-Roman" w:cs="Times-Roman"/>
+              </w:rPr>
+              <w:t>Creed( quantità</w:t>
+            </w:r>
+            <w:proofErr w:type="gramEnd"/>
+            <w:r>
+              <w:rPr>
+                <w:rFonts w:ascii="Times-Roman" w:hAnsi="Times-Roman" w:cs="Times-Roman"/>
+              </w:rPr>
+              <w:t>: 1)</w:t>
+            </w:r>
+          </w:p>
+          <w:p>
+            <w:pPr>
+              <w:numPr>
+                <w:ilvl w:val="0"/>
+                <w:numId w:val="18"/>
+              </w:numPr>
+              <w:rPr>
+                <w:rFonts w:ascii="Times-Roman" w:hAnsi="Times-Roman" w:cs="Times-Roman"/>
+              </w:rPr>
+            </w:pPr>
+            <w:r>
+              <w:rPr>
+                <w:rFonts w:ascii="Times-Roman" w:hAnsi="Times-Roman" w:cs="Times-Roman"/>
+              </w:rPr>
+              <w:t>Nicola cambia lo stato dell’ordine di Marco da “accettato” a “in preparazione”.</w:t>
+            </w:r>
+          </w:p>
+          <w:p>
+            <w:pPr>
+              <w:numPr>
+                <w:ilvl w:val="0"/>
+                <w:numId w:val="18"/>
+              </w:numPr>
+              <w:rPr>
+                <w:rFonts w:ascii="Times-Roman" w:hAnsi="Times-Roman" w:cs="Times-Roman"/>
+              </w:rPr>
+            </w:pPr>
+            <w:r>
+              <w:rPr>
+                <w:rFonts w:ascii="Times-Roman" w:hAnsi="Times-Roman" w:cs="Times-Roman"/>
+              </w:rPr>
+              <w:t>Il sistema riduce di 1 la quantità disponibile di Assassin’s Creed dal database.</w:t>
+            </w:r>
+          </w:p>
+          <w:p>
+            <w:pPr>
+              <w:numPr>
+                <w:ilvl w:val="0"/>
+                <w:numId w:val="18"/>
+              </w:numPr>
+              <w:rPr>
+                <w:rFonts w:ascii="Times-Roman" w:hAnsi="Times-Roman" w:cs="Times-Roman"/>
+              </w:rPr>
+            </w:pPr>
+            <w:r>
+              <w:rPr>
+                <w:rFonts w:ascii="Times-Roman" w:hAnsi="Times-Roman" w:cs="Times-Roman"/>
+              </w:rPr>
+              <w:t>L’ordine passa nella lista degli ordini “in preparazione”.</w:t>
+            </w:r>
+          </w:p>
+          <w:p>
+            <w:pPr>
+              <w:numPr>
+                <w:ilvl w:val="0"/>
+                <w:numId w:val="18"/>
+              </w:numPr>
+              <w:rPr>
+                <w:rFonts w:ascii="Times-Roman" w:hAnsi="Times-Roman" w:cs="Times-Roman"/>
+              </w:rPr>
+            </w:pPr>
+            <w:r>
+              <w:rPr>
+                <w:rFonts w:ascii="Times-Roman" w:hAnsi="Times-Roman" w:cs="Times-Roman"/>
+              </w:rPr>
+              <w:t>Nicola prepara il pacco relativo all’ordine di Marco.</w:t>
+            </w:r>
+          </w:p>
+          <w:p>
+            <w:pPr>
+              <w:numPr>
+                <w:ilvl w:val="0"/>
+                <w:numId w:val="18"/>
+              </w:numPr>
+              <w:rPr>
+                <w:rFonts w:ascii="Times-Roman" w:hAnsi="Times-Roman" w:cs="Times-Roman"/>
+              </w:rPr>
+            </w:pPr>
+            <w:r>
+              <w:rPr>
+                <w:rFonts w:ascii="Times-Roman" w:hAnsi="Times-Roman" w:cs="Times-Roman"/>
+              </w:rPr>
+              <w:t>Nicola chiama il corriere Bartolini che passerà a ritirare il pacco il giorno successivo.</w:t>
+            </w:r>
+          </w:p>
+          <w:p>
+            <w:pPr>
+              <w:numPr>
+                <w:ilvl w:val="0"/>
+                <w:numId w:val="18"/>
+              </w:numPr>
+              <w:rPr>
+                <w:rFonts w:ascii="Times-Roman" w:hAnsi="Times-Roman" w:cs="Times-Roman"/>
+              </w:rPr>
+            </w:pPr>
+            <w:r>
+              <w:rPr>
+                <w:rFonts w:ascii="Times-Roman" w:hAnsi="Times-Roman" w:cs="Times-Roman"/>
+              </w:rPr>
+              <w:t>Marco accede alla pagina “i miei ordini” tramite l’apposito tasto presente nella navbar.</w:t>
+            </w:r>
+          </w:p>
+          <w:p>
+            <w:pPr>
+              <w:numPr>
+                <w:ilvl w:val="0"/>
+                <w:numId w:val="18"/>
+              </w:numPr>
+              <w:rPr>
+                <w:rFonts w:ascii="Times-Roman" w:hAnsi="Times-Roman" w:cs="Times-Roman"/>
+              </w:rPr>
+            </w:pPr>
+            <w:r>
+              <w:rPr>
+                <w:rFonts w:ascii="Times-Roman" w:hAnsi="Times-Roman" w:cs="Times-Roman"/>
+              </w:rPr>
+              <w:t>In tale pagina visualizza il suo ordine:</w:t>
             </w:r>
           </w:p>
           <w:p>
@@ -2473,7 +2665,7 @@
               <w:rPr>
                 <w:rFonts w:ascii="Times-Roman" w:hAnsi="Times-Roman" w:cs="Times-Roman"/>
               </w:rPr>
-              <w:pPrChange w:id="121" w:author="Cosimo Bacco" w:date="2018-10-26T01:46:00Z">
+              <w:pPrChange w:id="122" w:author="Cosimo Bacco" w:date="2018-10-26T09:50:00Z">
                 <w:pPr>
                   <w:numPr>
                     <w:numId w:val="18"/>
@@ -2488,7 +2680,7 @@
               </w:rPr>
               <w:t>-</w:t>
             </w:r>
-            <w:ins w:id="122" w:author="Cosimo Bacco" w:date="2018-10-26T01:46:00Z">
+            <w:ins w:id="123" w:author="Cosimo Bacco" w:date="2018-10-26T09:51:00Z">
               <w:r>
                 <w:rPr>
                   <w:rFonts w:ascii="Times-Roman" w:hAnsi="Times-Roman" w:cs="Times-Roman"/>
@@ -2499,28 +2691,8 @@
             <w:r>
               <w:rPr>
                 <w:rFonts w:ascii="Times-Roman" w:hAnsi="Times-Roman" w:cs="Times-Roman"/>
-                <w:i/>
-                <w:rPrChange w:id="123" w:author="Cosimo Bacco" w:date="2018-10-26T01:46:00Z">
-                  <w:rPr>
-                    <w:rFonts w:ascii="Times-Roman" w:hAnsi="Times-Roman" w:cs="Times-Roman"/>
-                  </w:rPr>
-                </w:rPrChange>
-              </w:rPr>
-              <w:t>tipo di spedizione:</w:t>
-            </w:r>
-            <w:ins w:id="124" w:author="Cosimo Bacco" w:date="2018-10-26T01:46:00Z">
-              <w:r>
-                <w:rPr>
-                  <w:rFonts w:ascii="Times-Roman" w:hAnsi="Times-Roman" w:cs="Times-Roman"/>
-                </w:rPr>
-                <w:t xml:space="preserve"> </w:t>
-              </w:r>
-            </w:ins>
-            <w:r>
-              <w:rPr>
-                <w:rFonts w:ascii="Times-Roman" w:hAnsi="Times-Roman" w:cs="Times-Roman"/>
-              </w:rPr>
-              <w:t>rapida</w:t>
+              </w:rPr>
+              <w:t>Stato ordine: in preparazione.</w:t>
             </w:r>
           </w:p>
           <w:p>
@@ -2529,7 +2701,7 @@
               <w:rPr>
                 <w:rFonts w:ascii="Times-Roman" w:hAnsi="Times-Roman" w:cs="Times-Roman"/>
               </w:rPr>
-              <w:pPrChange w:id="125" w:author="Cosimo Bacco" w:date="2018-10-26T01:46:00Z">
+              <w:pPrChange w:id="124" w:author="Cosimo Bacco" w:date="2018-10-26T09:50:00Z">
                 <w:pPr>
                   <w:numPr>
                     <w:numId w:val="18"/>
@@ -2544,7 +2716,7 @@
               </w:rPr>
               <w:t>-</w:t>
             </w:r>
-            <w:ins w:id="126" w:author="Cosimo Bacco" w:date="2018-10-26T01:46:00Z">
+            <w:ins w:id="125" w:author="Cosimo Bacco" w:date="2018-10-26T09:51:00Z">
               <w:r>
                 <w:rPr>
                   <w:rFonts w:ascii="Times-Roman" w:hAnsi="Times-Roman" w:cs="Times-Roman"/>
@@ -2555,153 +2727,22 @@
             <w:r>
               <w:rPr>
                 <w:rFonts w:ascii="Times-Roman" w:hAnsi="Times-Roman" w:cs="Times-Roman"/>
-                <w:i/>
-                <w:rPrChange w:id="127" w:author="Cosimo Bacco" w:date="2018-10-26T01:46:00Z">
-                  <w:rPr>
-                    <w:rFonts w:ascii="Times-Roman" w:hAnsi="Times-Roman" w:cs="Times-Roman"/>
-                  </w:rPr>
-                </w:rPrChange>
-              </w:rPr>
-              <w:t>prodotti:</w:t>
-            </w:r>
-            <w:r>
-              <w:rPr>
-                <w:rFonts w:ascii="Times-Roman" w:hAnsi="Times-Roman" w:cs="Times-Roman"/>
-              </w:rPr>
-              <w:t xml:space="preserve"> Assassin’s </w:t>
+              </w:rPr>
+              <w:t xml:space="preserve">Riepilogo: </w:t>
             </w:r>
             <w:proofErr w:type="gramStart"/>
             <w:r>
               <w:rPr>
                 <w:rFonts w:ascii="Times-Roman" w:hAnsi="Times-Roman" w:cs="Times-Roman"/>
               </w:rPr>
-              <w:t>Creed( quantità</w:t>
+              <w:t>prezzo(</w:t>
             </w:r>
             <w:proofErr w:type="gramEnd"/>
             <w:r>
               <w:rPr>
                 <w:rFonts w:ascii="Times-Roman" w:hAnsi="Times-Roman" w:cs="Times-Roman"/>
               </w:rPr>
-              <w:t>: 1)</w:t>
-            </w:r>
-          </w:p>
-          <w:p>
-            <w:pPr>
-              <w:numPr>
-                <w:ilvl w:val="0"/>
-                <w:numId w:val="18"/>
-              </w:numPr>
-              <w:rPr>
-                <w:rFonts w:ascii="Times-Roman" w:hAnsi="Times-Roman" w:cs="Times-Roman"/>
-              </w:rPr>
-            </w:pPr>
-            <w:r>
-              <w:rPr>
-                <w:rFonts w:ascii="Times-Roman" w:hAnsi="Times-Roman" w:cs="Times-Roman"/>
-              </w:rPr>
-              <w:t>Nicola cambia lo stato dell’ordine di Marco da “accettato” a “in preparazione”.</w:t>
-            </w:r>
-          </w:p>
-          <w:p>
-            <w:pPr>
-              <w:numPr>
-                <w:ilvl w:val="0"/>
-                <w:numId w:val="18"/>
-              </w:numPr>
-              <w:rPr>
-                <w:rFonts w:ascii="Times-Roman" w:hAnsi="Times-Roman" w:cs="Times-Roman"/>
-              </w:rPr>
-            </w:pPr>
-            <w:r>
-              <w:rPr>
-                <w:rFonts w:ascii="Times-Roman" w:hAnsi="Times-Roman" w:cs="Times-Roman"/>
-              </w:rPr>
-              <w:t>Il sistema riduce di 1 la quantità disponibile di Assassin’s Creed dal database.</w:t>
-            </w:r>
-          </w:p>
-          <w:p>
-            <w:pPr>
-              <w:numPr>
-                <w:ilvl w:val="0"/>
-                <w:numId w:val="18"/>
-              </w:numPr>
-              <w:rPr>
-                <w:rFonts w:ascii="Times-Roman" w:hAnsi="Times-Roman" w:cs="Times-Roman"/>
-              </w:rPr>
-            </w:pPr>
-            <w:r>
-              <w:rPr>
-                <w:rFonts w:ascii="Times-Roman" w:hAnsi="Times-Roman" w:cs="Times-Roman"/>
-              </w:rPr>
-              <w:t>L’ordine passa nella lista degli ordini “in preparazione”.</w:t>
-            </w:r>
-          </w:p>
-          <w:p>
-            <w:pPr>
-              <w:numPr>
-                <w:ilvl w:val="0"/>
-                <w:numId w:val="18"/>
-              </w:numPr>
-              <w:rPr>
-                <w:rFonts w:ascii="Times-Roman" w:hAnsi="Times-Roman" w:cs="Times-Roman"/>
-              </w:rPr>
-            </w:pPr>
-            <w:r>
-              <w:rPr>
-                <w:rFonts w:ascii="Times-Roman" w:hAnsi="Times-Roman" w:cs="Times-Roman"/>
-              </w:rPr>
-              <w:t>Nicola prepara il pacco relativo all’ordine di Marco.</w:t>
-            </w:r>
-          </w:p>
-          <w:p>
-            <w:pPr>
-              <w:numPr>
-                <w:ilvl w:val="0"/>
-                <w:numId w:val="18"/>
-              </w:numPr>
-              <w:rPr>
-                <w:rFonts w:ascii="Times-Roman" w:hAnsi="Times-Roman" w:cs="Times-Roman"/>
-              </w:rPr>
-            </w:pPr>
-            <w:r>
-              <w:rPr>
-                <w:rFonts w:ascii="Times-Roman" w:hAnsi="Times-Roman" w:cs="Times-Roman"/>
-              </w:rPr>
-              <w:t>Nicola chiama il corriere Bartolini che passerà a ritirare il pacco il giorno successivo.</w:t>
-            </w:r>
-          </w:p>
-          <w:p>
-            <w:pPr>
-              <w:numPr>
-                <w:ilvl w:val="0"/>
-                <w:numId w:val="18"/>
-              </w:numPr>
-              <w:rPr>
-                <w:rFonts w:ascii="Times-Roman" w:hAnsi="Times-Roman" w:cs="Times-Roman"/>
-              </w:rPr>
-            </w:pPr>
-            <w:r>
-              <w:rPr>
-                <w:rFonts w:ascii="Times-Roman" w:hAnsi="Times-Roman" w:cs="Times-Roman"/>
-              </w:rPr>
-              <w:t>Marco accede alla pagina “i miei ordini” tramite l’apposito tasto presente nella navbar.</w:t>
-            </w:r>
-          </w:p>
-          <w:p>
-            <w:pPr>
-              <w:numPr>
-                <w:ilvl w:val="0"/>
-                <w:numId w:val="18"/>
-              </w:numPr>
-              <w:rPr>
-                <w:rFonts w:ascii="Times-Roman" w:hAnsi="Times-Roman" w:cs="Times-Roman"/>
-              </w:rPr>
-            </w:pPr>
-            <w:r>
-              <w:rPr>
-                <w:rFonts w:ascii="Times-Roman" w:hAnsi="Times-Roman" w:cs="Times-Roman"/>
-              </w:rPr>
-              <w:t>In tale pagina visualizza il suo ordine:</w:t>
+              <w:t>19.99 €) , quantità (1) e nome prodotto (Assassin’s Creed).</w:t>
             </w:r>
           </w:p>
           <w:p>
@@ -2710,7 +2751,7 @@
               <w:rPr>
                 <w:rFonts w:ascii="Times-Roman" w:hAnsi="Times-Roman" w:cs="Times-Roman"/>
               </w:rPr>
-              <w:pPrChange w:id="128" w:author="Cosimo Bacco" w:date="2018-10-26T09:50:00Z">
+              <w:pPrChange w:id="126" w:author="Cosimo Bacco" w:date="2018-10-26T09:50:00Z">
                 <w:pPr>
                   <w:numPr>
                     <w:numId w:val="18"/>
@@ -2725,6 +2766,56 @@
               </w:rPr>
               <w:t>-</w:t>
             </w:r>
+            <w:ins w:id="127" w:author="Cosimo Bacco" w:date="2018-10-26T09:51:00Z">
+              <w:r>
+                <w:rPr>
+                  <w:rFonts w:ascii="Times-Roman" w:hAnsi="Times-Roman" w:cs="Times-Roman"/>
+                </w:rPr>
+                <w:t xml:space="preserve"> </w:t>
+              </w:r>
+            </w:ins>
+            <w:r>
+              <w:rPr>
+                <w:rFonts w:ascii="Times-Roman" w:hAnsi="Times-Roman" w:cs="Times-Roman"/>
+              </w:rPr>
+              <w:t xml:space="preserve">Indirizzo </w:t>
+            </w:r>
+            <w:proofErr w:type="gramStart"/>
+            <w:r>
+              <w:rPr>
+                <w:rFonts w:ascii="Times-Roman" w:hAnsi="Times-Roman" w:cs="Times-Roman"/>
+              </w:rPr>
+              <w:t>spedizione(</w:t>
+            </w:r>
+            <w:proofErr w:type="gramEnd"/>
+            <w:r>
+              <w:rPr>
+                <w:rFonts w:ascii="Times-Roman" w:hAnsi="Times-Roman" w:cs="Times-Roman"/>
+              </w:rPr>
+              <w:t>via Vittorio Emanuele, 2 Salerno (SA))</w:t>
+            </w:r>
+          </w:p>
+          <w:p>
+            <w:pPr>
+              <w:ind w:left="720"/>
+              <w:rPr>
+                <w:rFonts w:ascii="Times-Roman" w:hAnsi="Times-Roman" w:cs="Times-Roman"/>
+              </w:rPr>
+              <w:pPrChange w:id="128" w:author="Cosimo Bacco" w:date="2018-10-26T09:51:00Z">
+                <w:pPr>
+                  <w:numPr>
+                    <w:numId w:val="18"/>
+                  </w:numPr>
+                  <w:ind w:left="720" w:hanging="360"/>
+                </w:pPr>
+              </w:pPrChange>
+            </w:pPr>
+            <w:r>
+              <w:rPr>
+                <w:rFonts w:ascii="Times-Roman" w:hAnsi="Times-Roman" w:cs="Times-Roman"/>
+              </w:rPr>
+              <w:t>-</w:t>
+            </w:r>
             <w:ins w:id="129" w:author="Cosimo Bacco" w:date="2018-10-26T09:51:00Z">
               <w:r>
                 <w:rPr>
@@ -2737,7 +2828,7 @@
               <w:rPr>
                 <w:rFonts w:ascii="Times-Roman" w:hAnsi="Times-Roman" w:cs="Times-Roman"/>
               </w:rPr>
-              <w:t>Stato ordine: in preparazione.</w:t>
+              <w:t>Data di consegna prevista: 10/10/2018</w:t>
             </w:r>
           </w:p>
           <w:p>
@@ -2746,7 +2837,7 @@
               <w:rPr>
                 <w:rFonts w:ascii="Times-Roman" w:hAnsi="Times-Roman" w:cs="Times-Roman"/>
               </w:rPr>
-              <w:pPrChange w:id="130" w:author="Cosimo Bacco" w:date="2018-10-26T09:50:00Z">
+              <w:pPrChange w:id="130" w:author="Cosimo Bacco" w:date="2018-10-26T09:51:00Z">
                 <w:pPr>
                   <w:numPr>
                     <w:numId w:val="18"/>
@@ -2773,21 +2864,7 @@
               <w:rPr>
                 <w:rFonts w:ascii="Times-Roman" w:hAnsi="Times-Roman" w:cs="Times-Roman"/>
               </w:rPr>
-              <w:t xml:space="preserve">Riepilogo: </w:t>
-            </w:r>
-            <w:proofErr w:type="gramStart"/>
-            <w:r>
-              <w:rPr>
-                <w:rFonts w:ascii="Times-Roman" w:hAnsi="Times-Roman" w:cs="Times-Roman"/>
-              </w:rPr>
-              <w:t>prezzo(</w:t>
-            </w:r>
-            <w:proofErr w:type="gramEnd"/>
-            <w:r>
-              <w:rPr>
-                <w:rFonts w:ascii="Times-Roman" w:hAnsi="Times-Roman" w:cs="Times-Roman"/>
-              </w:rPr>
-              <w:t>19.99 €) , quantità (1) e nome prodotto (Assassin’s Creed).</w:t>
+              <w:t>Tasto annulla ordine (presente fino a quando lo stato dell’ordine non è “in preparazione”)</w:t>
             </w:r>
           </w:p>
           <w:p>
@@ -2796,7 +2873,7 @@
               <w:rPr>
                 <w:rFonts w:ascii="Times-Roman" w:hAnsi="Times-Roman" w:cs="Times-Roman"/>
               </w:rPr>
-              <w:pPrChange w:id="132" w:author="Cosimo Bacco" w:date="2018-10-26T09:50:00Z">
+              <w:pPrChange w:id="132" w:author="Cosimo Bacco" w:date="2018-10-26T09:51:00Z">
                 <w:pPr>
                   <w:numPr>
                     <w:numId w:val="18"/>
@@ -2823,131 +2900,9 @@
               <w:rPr>
                 <w:rFonts w:ascii="Times-Roman" w:hAnsi="Times-Roman" w:cs="Times-Roman"/>
               </w:rPr>
-              <w:t xml:space="preserve">Indirizzo </w:t>
-            </w:r>
-            <w:proofErr w:type="gramStart"/>
-            <w:r>
-              <w:rPr>
-                <w:rFonts w:ascii="Times-Roman" w:hAnsi="Times-Roman" w:cs="Times-Roman"/>
-              </w:rPr>
-              <w:t>spedizione(</w:t>
-            </w:r>
-            <w:proofErr w:type="gramEnd"/>
-            <w:r>
-              <w:rPr>
-                <w:rFonts w:ascii="Times-Roman" w:hAnsi="Times-Roman" w:cs="Times-Roman"/>
-              </w:rPr>
-              <w:t>via Vittorio Emanuele, 2 Salerno (SA))</w:t>
-            </w:r>
-          </w:p>
-          <w:p>
-            <w:pPr>
-              <w:ind w:left="720"/>
-              <w:rPr>
-                <w:rFonts w:ascii="Times-Roman" w:hAnsi="Times-Roman" w:cs="Times-Roman"/>
-              </w:rPr>
-              <w:pPrChange w:id="134" w:author="Cosimo Bacco" w:date="2018-10-26T09:51:00Z">
-                <w:pPr>
-                  <w:numPr>
-                    <w:numId w:val="18"/>
-                  </w:numPr>
-                  <w:ind w:left="720" w:hanging="360"/>
-                </w:pPr>
-              </w:pPrChange>
-            </w:pPr>
-            <w:r>
-              <w:rPr>
-                <w:rFonts w:ascii="Times-Roman" w:hAnsi="Times-Roman" w:cs="Times-Roman"/>
-              </w:rPr>
-              <w:t>-</w:t>
-            </w:r>
-            <w:ins w:id="135" w:author="Cosimo Bacco" w:date="2018-10-26T09:51:00Z">
-              <w:r>
-                <w:rPr>
-                  <w:rFonts w:ascii="Times-Roman" w:hAnsi="Times-Roman" w:cs="Times-Roman"/>
-                </w:rPr>
-                <w:t xml:space="preserve"> </w:t>
-              </w:r>
-            </w:ins>
-            <w:r>
-              <w:rPr>
-                <w:rFonts w:ascii="Times-Roman" w:hAnsi="Times-Roman" w:cs="Times-Roman"/>
-              </w:rPr>
-              <w:t>Data di consegna prevista: 10/10/2018</w:t>
-            </w:r>
-          </w:p>
-          <w:p>
-            <w:pPr>
-              <w:ind w:left="720"/>
-              <w:rPr>
-                <w:rFonts w:ascii="Times-Roman" w:hAnsi="Times-Roman" w:cs="Times-Roman"/>
-              </w:rPr>
-              <w:pPrChange w:id="136" w:author="Cosimo Bacco" w:date="2018-10-26T09:51:00Z">
-                <w:pPr>
-                  <w:numPr>
-                    <w:numId w:val="18"/>
-                  </w:numPr>
-                  <w:ind w:left="720" w:hanging="360"/>
-                </w:pPr>
-              </w:pPrChange>
-            </w:pPr>
-            <w:r>
-              <w:rPr>
-                <w:rFonts w:ascii="Times-Roman" w:hAnsi="Times-Roman" w:cs="Times-Roman"/>
-              </w:rPr>
-              <w:t>-</w:t>
-            </w:r>
-            <w:ins w:id="137" w:author="Cosimo Bacco" w:date="2018-10-26T09:51:00Z">
-              <w:r>
-                <w:rPr>
-                  <w:rFonts w:ascii="Times-Roman" w:hAnsi="Times-Roman" w:cs="Times-Roman"/>
-                </w:rPr>
-                <w:t xml:space="preserve"> </w:t>
-              </w:r>
-            </w:ins>
-            <w:r>
-              <w:rPr>
-                <w:rFonts w:ascii="Times-Roman" w:hAnsi="Times-Roman" w:cs="Times-Roman"/>
-              </w:rPr>
-              <w:t>Tasto annulla ordine (presente fino a quando lo stato dell’ordine non è “in preparazione”)</w:t>
-            </w:r>
-          </w:p>
-          <w:p>
-            <w:pPr>
-              <w:ind w:left="720"/>
-              <w:rPr>
-                <w:rFonts w:ascii="Times-Roman" w:hAnsi="Times-Roman" w:cs="Times-Roman"/>
-              </w:rPr>
-              <w:pPrChange w:id="138" w:author="Cosimo Bacco" w:date="2018-10-26T09:51:00Z">
-                <w:pPr>
-                  <w:numPr>
-                    <w:numId w:val="18"/>
-                  </w:numPr>
-                  <w:ind w:left="720" w:hanging="360"/>
-                </w:pPr>
-              </w:pPrChange>
-            </w:pPr>
-            <w:r>
-              <w:rPr>
-                <w:rFonts w:ascii="Times-Roman" w:hAnsi="Times-Roman" w:cs="Times-Roman"/>
-              </w:rPr>
-              <w:t>-</w:t>
-            </w:r>
-            <w:ins w:id="139" w:author="Cosimo Bacco" w:date="2018-10-26T09:51:00Z">
-              <w:r>
-                <w:rPr>
-                  <w:rFonts w:ascii="Times-Roman" w:hAnsi="Times-Roman" w:cs="Times-Roman"/>
-                </w:rPr>
-                <w:t xml:space="preserve"> </w:t>
-              </w:r>
-            </w:ins>
-            <w:r>
-              <w:rPr>
-                <w:rFonts w:ascii="Times-Roman" w:hAnsi="Times-Roman" w:cs="Times-Roman"/>
-              </w:rPr>
               <w:t>Tasto visualizza fattura (</w:t>
             </w:r>
-            <w:del w:id="140" w:author="Cosimo Bacco" w:date="2018-10-26T10:08:00Z">
+            <w:del w:id="134" w:author="Cosimo Bacco" w:date="2018-10-26T10:08:00Z">
               <w:r>
                 <w:rPr>
                   <w:rFonts w:ascii="Times-Roman" w:hAnsi="Times-Roman" w:cs="Times-Roman"/>
@@ -2969,7 +2924,7 @@
                 <w:numId w:val="18"/>
               </w:numPr>
               <w:rPr>
-                <w:ins w:id="141" w:author="Cosimo Bacco" w:date="2018-10-26T10:52:00Z"/>
+                <w:ins w:id="135" w:author="Cosimo Bacco" w:date="2018-10-26T10:52:00Z"/>
                 <w:rFonts w:ascii="Times-Roman" w:hAnsi="Times-Roman" w:cs="Times-Roman"/>
               </w:rPr>
             </w:pPr>
@@ -2980,7 +2935,7 @@
               <w:lastRenderedPageBreak/>
               <w:t>Il giorno seguente 9/10/2018, il corriere passa per la sede, ritira il pacco e rilascia un codice di tracking univoco</w:t>
             </w:r>
-            <w:ins w:id="142" w:author="Cosimo Bacco" w:date="2018-10-26T10:50:00Z">
+            <w:ins w:id="136" w:author="Cosimo Bacco" w:date="2018-10-26T10:50:00Z">
               <w:r>
                 <w:rPr>
                   <w:rFonts w:ascii="Times-Roman" w:hAnsi="Times-Roman" w:cs="Times-Roman"/>
@@ -2988,7 +2943,7 @@
                 <w:t xml:space="preserve"> “ABC123</w:t>
               </w:r>
             </w:ins>
-            <w:ins w:id="143" w:author="Cosimo Bacco" w:date="2018-10-26T10:51:00Z">
+            <w:ins w:id="137" w:author="Cosimo Bacco" w:date="2018-10-26T10:51:00Z">
               <w:r>
                 <w:rPr>
                   <w:rFonts w:ascii="Times-Roman" w:hAnsi="Times-Roman" w:cs="Times-Roman"/>
@@ -3010,11 +2965,11 @@
                 <w:numId w:val="18"/>
               </w:numPr>
               <w:rPr>
-                <w:ins w:id="144" w:author="Cosimo Bacco" w:date="2018-10-26T10:59:00Z"/>
+                <w:ins w:id="138" w:author="Cosimo Bacco" w:date="2018-10-26T10:59:00Z"/>
                 <w:rFonts w:ascii="Times-Roman" w:hAnsi="Times-Roman" w:cs="Times-Roman"/>
               </w:rPr>
             </w:pPr>
-            <w:ins w:id="145" w:author="Cosimo Bacco" w:date="2018-10-26T10:58:00Z">
+            <w:ins w:id="139" w:author="Cosimo Bacco" w:date="2018-10-26T10:58:00Z">
               <w:r>
                 <w:rPr>
                   <w:rFonts w:ascii="Times-Roman" w:hAnsi="Times-Roman" w:cs="Times-Roman"/>
@@ -3022,7 +2977,7 @@
                 <w:t xml:space="preserve">Nicola </w:t>
               </w:r>
             </w:ins>
-            <w:ins w:id="146" w:author="Cosimo Bacco" w:date="2018-10-26T10:59:00Z">
+            <w:ins w:id="140" w:author="Cosimo Bacco" w:date="2018-10-26T10:59:00Z">
               <w:r>
                 <w:rPr>
                   <w:rFonts w:ascii="Times-Roman" w:hAnsi="Times-Roman" w:cs="Times-Roman"/>
@@ -3038,11 +2993,11 @@
                 <w:numId w:val="18"/>
               </w:numPr>
               <w:rPr>
-                <w:ins w:id="147" w:author="Cosimo Bacco" w:date="2018-10-26T11:01:00Z"/>
+                <w:ins w:id="141" w:author="Cosimo Bacco" w:date="2018-10-26T11:01:00Z"/>
                 <w:rFonts w:ascii="Times-Roman" w:hAnsi="Times-Roman" w:cs="Times-Roman"/>
               </w:rPr>
             </w:pPr>
-            <w:ins w:id="148" w:author="Cosimo Bacco" w:date="2018-10-26T11:00:00Z">
+            <w:ins w:id="142" w:author="Cosimo Bacco" w:date="2018-10-26T11:00:00Z">
               <w:r>
                 <w:rPr>
                   <w:rFonts w:ascii="Times-Roman" w:hAnsi="Times-Roman" w:cs="Times-Roman"/>
@@ -3050,7 +3005,7 @@
                 <w:t>Seleziona tramite un filtro tutti gli ordini con lo stato “in</w:t>
               </w:r>
             </w:ins>
-            <w:ins w:id="149" w:author="Cosimo Bacco" w:date="2018-10-26T11:01:00Z">
+            <w:ins w:id="143" w:author="Cosimo Bacco" w:date="2018-10-26T11:01:00Z">
               <w:r>
                 <w:rPr>
                   <w:rFonts w:ascii="Times-Roman" w:hAnsi="Times-Roman" w:cs="Times-Roman"/>
@@ -3069,7 +3024,7 @@
                 <w:rFonts w:ascii="Times-Roman" w:hAnsi="Times-Roman" w:cs="Times-Roman"/>
               </w:rPr>
             </w:pPr>
-            <w:ins w:id="150" w:author="Cosimo Bacco" w:date="2018-10-26T11:01:00Z">
+            <w:ins w:id="144" w:author="Cosimo Bacco" w:date="2018-10-26T11:01:00Z">
               <w:r>
                 <w:rPr>
                   <w:rFonts w:ascii="Times-Roman" w:hAnsi="Times-Roman" w:cs="Times-Roman"/>
@@ -3077,7 +3032,7 @@
                 <w:t xml:space="preserve">Nicola visualizza tutti gli ordini con lo stato “in preparazione” e </w:t>
               </w:r>
             </w:ins>
-            <w:ins w:id="151" w:author="Cosimo Bacco" w:date="2018-10-26T11:04:00Z">
+            <w:ins w:id="145" w:author="Cosimo Bacco" w:date="2018-10-26T11:04:00Z">
               <w:r>
                 <w:rPr>
                   <w:rFonts w:ascii="Times-Roman" w:hAnsi="Times-Roman" w:cs="Times-Roman"/>
@@ -3102,7 +3057,7 @@
               </w:rPr>
               <w:t>Nicola inserisce il codice di tracking</w:t>
             </w:r>
-            <w:ins w:id="152" w:author="Cosimo Bacco" w:date="2018-10-26T10:52:00Z">
+            <w:ins w:id="146" w:author="Cosimo Bacco" w:date="2018-10-26T10:52:00Z">
               <w:r>
                 <w:rPr>
                   <w:rFonts w:ascii="Times-Roman" w:hAnsi="Times-Roman" w:cs="Times-Roman"/>
@@ -3110,7 +3065,7 @@
                 <w:t xml:space="preserve"> nel campo tra</w:t>
               </w:r>
             </w:ins>
-            <w:ins w:id="153" w:author="Cosimo Bacco" w:date="2018-10-26T10:53:00Z">
+            <w:ins w:id="147" w:author="Cosimo Bacco" w:date="2018-10-26T10:53:00Z">
               <w:r>
                 <w:rPr>
                   <w:rFonts w:ascii="Times-Roman" w:hAnsi="Times-Roman" w:cs="Times-Roman"/>
@@ -3124,7 +3079,7 @@
               </w:rPr>
               <w:t xml:space="preserve"> </w:t>
             </w:r>
-            <w:ins w:id="154" w:author="Cosimo Bacco" w:date="2018-10-26T10:53:00Z">
+            <w:ins w:id="148" w:author="Cosimo Bacco" w:date="2018-10-26T10:53:00Z">
               <w:r>
                 <w:rPr>
                   <w:rFonts w:ascii="Times-Roman" w:hAnsi="Times-Roman" w:cs="Times-Roman"/>
@@ -3132,7 +3087,7 @@
                 <w:t>all</w:t>
               </w:r>
             </w:ins>
-            <w:del w:id="155" w:author="Cosimo Bacco" w:date="2018-10-26T10:53:00Z">
+            <w:del w:id="149" w:author="Cosimo Bacco" w:date="2018-10-26T10:53:00Z">
               <w:r>
                 <w:rPr>
                   <w:rFonts w:ascii="Times-Roman" w:hAnsi="Times-Roman" w:cs="Times-Roman"/>
@@ -3155,20 +3110,7 @@
               </w:numPr>
               <w:rPr>
                 <w:rFonts w:ascii="Times-Roman" w:hAnsi="Times-Roman" w:cs="Times-Roman"/>
-                <w:rPrChange w:id="156" w:author="Cosimo Bacco" w:date="2018-10-26T11:13:00Z">
-                  <w:rPr>
-                    <w:rFonts w:ascii="Times-Roman" w:hAnsi="Times-Roman" w:cs="Times-Roman"/>
-                  </w:rPr>
-                </w:rPrChange>
-              </w:rPr>
-              <w:pPrChange w:id="157" w:author="Cosimo Bacco" w:date="2018-10-26T11:13:00Z">
-                <w:pPr>
-                  <w:numPr>
-                    <w:numId w:val="18"/>
-                  </w:numPr>
-                  <w:ind w:left="720" w:hanging="360"/>
-                </w:pPr>
-              </w:pPrChange>
+              </w:rPr>
             </w:pPr>
             <w:r>
               <w:rPr>
@@ -3176,7 +3118,7 @@
               </w:rPr>
               <w:t xml:space="preserve">Marco </w:t>
             </w:r>
-            <w:ins w:id="158" w:author="Cosimo Bacco" w:date="2018-10-26T10:05:00Z">
+            <w:ins w:id="150" w:author="Cosimo Bacco" w:date="2018-10-26T10:05:00Z">
               <w:r>
                 <w:rPr>
                   <w:rFonts w:ascii="Times-Roman" w:hAnsi="Times-Roman" w:cs="Times-Roman"/>
@@ -3184,7 +3126,7 @@
                 <w:t xml:space="preserve">accede </w:t>
               </w:r>
             </w:ins>
-            <w:del w:id="159" w:author="Cosimo Bacco" w:date="2018-10-26T10:05:00Z">
+            <w:del w:id="151" w:author="Cosimo Bacco" w:date="2018-10-26T10:05:00Z">
               <w:r>
                 <w:rPr>
                   <w:rFonts w:ascii="Times-Roman" w:hAnsi="Times-Roman" w:cs="Times-Roman"/>
@@ -3198,7 +3140,7 @@
               </w:rPr>
               <w:t>alla pagina i miei ordini e visualizza</w:t>
             </w:r>
-            <w:ins w:id="160" w:author="Cosimo Bacco" w:date="2018-10-26T10:05:00Z">
+            <w:ins w:id="152" w:author="Cosimo Bacco" w:date="2018-10-26T10:05:00Z">
               <w:r>
                 <w:rPr>
                   <w:rFonts w:ascii="Times-Roman" w:hAnsi="Times-Roman" w:cs="Times-Roman"/>
@@ -3206,7 +3148,7 @@
                 <w:t xml:space="preserve"> </w:t>
               </w:r>
             </w:ins>
-            <w:ins w:id="161" w:author="Cosimo Bacco" w:date="2018-10-26T10:07:00Z">
+            <w:ins w:id="153" w:author="Cosimo Bacco" w:date="2018-10-26T10:07:00Z">
               <w:r>
                 <w:rPr>
                   <w:rFonts w:ascii="Times-Roman" w:hAnsi="Times-Roman" w:cs="Times-Roman"/>
@@ -3214,7 +3156,7 @@
                 <w:t>oltre alle</w:t>
               </w:r>
             </w:ins>
-            <w:ins w:id="162" w:author="Cosimo Bacco" w:date="2018-10-26T10:08:00Z">
+            <w:ins w:id="154" w:author="Cosimo Bacco" w:date="2018-10-26T10:08:00Z">
               <w:r>
                 <w:rPr>
                   <w:rFonts w:ascii="Times-Roman" w:hAnsi="Times-Roman" w:cs="Times-Roman"/>
@@ -3222,7 +3164,7 @@
                 <w:t xml:space="preserve"> informazioni </w:t>
               </w:r>
             </w:ins>
-            <w:ins w:id="163" w:author="Cosimo Bacco" w:date="2018-10-26T10:07:00Z">
+            <w:ins w:id="155" w:author="Cosimo Bacco" w:date="2018-10-26T10:07:00Z">
               <w:r>
                 <w:rPr>
                   <w:rFonts w:ascii="Times-Roman" w:hAnsi="Times-Roman" w:cs="Times-Roman"/>
@@ -3230,7 +3172,7 @@
                 <w:t xml:space="preserve"> </w:t>
               </w:r>
             </w:ins>
-            <w:del w:id="164" w:author="Cosimo Bacco" w:date="2018-10-26T11:05:00Z">
+            <w:del w:id="156" w:author="Cosimo Bacco" w:date="2018-10-26T11:05:00Z">
               <w:r>
                 <w:rPr>
                   <w:rFonts w:ascii="Times-Roman" w:hAnsi="Times-Roman" w:cs="Times-Roman"/>
@@ -3238,7 +3180,7 @@
                 <w:delText xml:space="preserve"> </w:delText>
               </w:r>
             </w:del>
-            <w:ins w:id="165" w:author="Cosimo Bacco" w:date="2018-10-26T11:04:00Z">
+            <w:ins w:id="157" w:author="Cosimo Bacco" w:date="2018-10-26T11:04:00Z">
               <w:r>
                 <w:rPr>
                   <w:rFonts w:ascii="Times-Roman" w:hAnsi="Times-Roman" w:cs="Times-Roman"/>
@@ -3246,7 +3188,7 @@
                 <w:t>re</w:t>
               </w:r>
             </w:ins>
-            <w:ins w:id="166" w:author="Cosimo Bacco" w:date="2018-10-26T11:05:00Z">
+            <w:ins w:id="158" w:author="Cosimo Bacco" w:date="2018-10-26T11:05:00Z">
               <w:r>
                 <w:rPr>
                   <w:rFonts w:ascii="Times-Roman" w:hAnsi="Times-Roman" w:cs="Times-Roman"/>
@@ -3263,7 +3205,7 @@
               </w:r>
             </w:ins>
             <w:proofErr w:type="gramEnd"/>
-            <w:del w:id="167" w:author="Cosimo Bacco" w:date="2018-10-26T11:05:00Z">
+            <w:del w:id="159" w:author="Cosimo Bacco" w:date="2018-10-26T11:05:00Z">
               <w:r>
                 <w:rPr>
                   <w:rFonts w:ascii="Times-Roman" w:hAnsi="Times-Roman" w:cs="Times-Roman"/>
@@ -3284,7 +3226,7 @@
               </w:rPr>
               <w:t xml:space="preserve"> nuovo campo tracking id con un link che lo indirizza </w:t>
             </w:r>
-            <w:ins w:id="168" w:author="Cosimo Bacco" w:date="2018-10-26T11:07:00Z">
+            <w:ins w:id="160" w:author="Cosimo Bacco" w:date="2018-10-26T11:07:00Z">
               <w:r>
                 <w:rPr>
                   <w:rFonts w:ascii="Times-Roman" w:hAnsi="Times-Roman" w:cs="Times-Roman"/>
@@ -3292,7 +3234,7 @@
                 <w:t>alla pagina tra</w:t>
               </w:r>
             </w:ins>
-            <w:ins w:id="169" w:author="Cosimo Bacco" w:date="2018-10-26T11:08:00Z">
+            <w:ins w:id="161" w:author="Cosimo Bacco" w:date="2018-10-26T11:08:00Z">
               <w:r>
                 <w:rPr>
                   <w:rFonts w:ascii="Times-Roman" w:hAnsi="Times-Roman" w:cs="Times-Roman"/>
@@ -3300,7 +3242,7 @@
                 <w:t>c</w:t>
               </w:r>
             </w:ins>
-            <w:ins w:id="170" w:author="Cosimo Bacco" w:date="2018-10-26T11:07:00Z">
+            <w:ins w:id="162" w:author="Cosimo Bacco" w:date="2018-10-26T11:07:00Z">
               <w:r>
                 <w:rPr>
                   <w:rFonts w:ascii="Times-Roman" w:hAnsi="Times-Roman" w:cs="Times-Roman"/>
@@ -3308,7 +3250,7 @@
                 <w:t xml:space="preserve">king del </w:t>
               </w:r>
             </w:ins>
-            <w:ins w:id="171" w:author="Cosimo Bacco" w:date="2018-10-26T11:09:00Z">
+            <w:ins w:id="163" w:author="Cosimo Bacco" w:date="2018-10-26T11:09:00Z">
               <w:r>
                 <w:rPr>
                   <w:rFonts w:ascii="Times-Roman" w:hAnsi="Times-Roman" w:cs="Times-Roman"/>
@@ -3316,7 +3258,7 @@
                 <w:t>pacco</w:t>
               </w:r>
             </w:ins>
-            <w:del w:id="172" w:author="Cosimo Bacco" w:date="2018-10-26T11:07:00Z">
+            <w:del w:id="164" w:author="Cosimo Bacco" w:date="2018-10-26T11:07:00Z">
               <w:r>
                 <w:rPr>
                   <w:rFonts w:ascii="Times-Roman" w:hAnsi="Times-Roman" w:cs="Times-Roman"/>
@@ -3338,7 +3280,7 @@
                 <w:numId w:val="18"/>
               </w:numPr>
               <w:rPr>
-                <w:del w:id="173" w:author="Cosimo Bacco" w:date="2018-10-26T11:22:00Z"/>
+                <w:del w:id="165" w:author="Cosimo Bacco" w:date="2018-10-26T11:22:00Z"/>
                 <w:rFonts w:ascii="Times-Roman" w:hAnsi="Times-Roman" w:cs="Times-Roman"/>
               </w:rPr>
             </w:pPr>
@@ -3355,7 +3297,7 @@
               </w:rPr>
               <w:t>all’indirizzo</w:t>
             </w:r>
-            <w:ins w:id="174" w:author="Cosimo Bacco" w:date="2018-10-26T11:13:00Z">
+            <w:ins w:id="166" w:author="Cosimo Bacco" w:date="2018-10-26T11:13:00Z">
               <w:r>
                 <w:rPr>
                   <w:rFonts w:ascii="Times-Roman" w:hAnsi="Times-Roman" w:cs="Times-Roman"/>
@@ -3385,30 +3327,12 @@
               </w:numPr>
               <w:rPr>
                 <w:rFonts w:ascii="Times-Roman" w:hAnsi="Times-Roman" w:cs="Times-Roman"/>
-                <w:rPrChange w:id="175" w:author="Cosimo Bacco" w:date="2018-10-26T11:22:00Z">
-                  <w:rPr>
-                    <w:rFonts w:ascii="Times-Roman" w:hAnsi="Times-Roman" w:cs="Times-Roman"/>
-                  </w:rPr>
-                </w:rPrChange>
-              </w:rPr>
-              <w:pPrChange w:id="176" w:author="Cosimo Bacco" w:date="2018-10-26T11:22:00Z">
-                <w:pPr>
-                  <w:numPr>
-                    <w:numId w:val="18"/>
-                  </w:numPr>
-                  <w:ind w:left="720" w:hanging="360"/>
-                </w:pPr>
-              </w:pPrChange>
+              </w:rPr>
             </w:pPr>
-            <w:del w:id="177" w:author="Cosimo Bacco" w:date="2018-10-26T11:22:00Z">
+            <w:del w:id="167" w:author="Cosimo Bacco" w:date="2018-10-26T11:22:00Z">
               <w:r>
                 <w:rPr>
                   <w:rFonts w:ascii="Times-Roman" w:hAnsi="Times-Roman" w:cs="Times-Roman"/>
-                  <w:rPrChange w:id="178" w:author="Cosimo Bacco" w:date="2018-10-26T11:22:00Z">
-                    <w:rPr>
-                      <w:rFonts w:ascii="Times-Roman" w:hAnsi="Times-Roman" w:cs="Times-Roman"/>
-                    </w:rPr>
-                  </w:rPrChange>
                 </w:rPr>
                 <w:delText>Nella pagina “i miei ordini”, Marco visionerà che lo stato dell’ordine è “consegnato”.</w:delText>
               </w:r>
@@ -3421,11 +3345,11 @@
                 <w:numId w:val="18"/>
               </w:numPr>
               <w:rPr>
-                <w:ins w:id="179" w:author="Cosimo Bacco" w:date="2018-10-26T09:50:00Z"/>
+                <w:ins w:id="168" w:author="Cosimo Bacco" w:date="2018-10-26T09:50:00Z"/>
                 <w:rFonts w:ascii="Times-Roman" w:hAnsi="Times-Roman" w:cs="Times-Roman"/>
               </w:rPr>
             </w:pPr>
-            <w:del w:id="180" w:author="Cosimo Bacco" w:date="2018-10-26T11:22:00Z">
+            <w:del w:id="169" w:author="Cosimo Bacco" w:date="2018-10-26T11:22:00Z">
               <w:r>
                 <w:rPr>
                   <w:rFonts w:ascii="Times-Roman" w:hAnsi="Times-Roman" w:cs="Times-Roman"/>
@@ -3439,7 +3363,7 @@
               </w:rPr>
               <w:t>Marco</w:t>
             </w:r>
-            <w:ins w:id="181" w:author="Cosimo Bacco" w:date="2018-10-26T11:22:00Z">
+            <w:ins w:id="170" w:author="Cosimo Bacco" w:date="2018-10-26T11:22:00Z">
               <w:r>
                 <w:rPr>
                   <w:rFonts w:ascii="Times-Roman" w:hAnsi="Times-Roman" w:cs="Times-Roman"/>
@@ -3447,7 +3371,7 @@
                 <w:t xml:space="preserve"> ne</w:t>
               </w:r>
             </w:ins>
-            <w:ins w:id="182" w:author="Cosimo Bacco" w:date="2018-10-26T11:23:00Z">
+            <w:ins w:id="171" w:author="Cosimo Bacco" w:date="2018-10-26T11:23:00Z">
               <w:r>
                 <w:rPr>
                   <w:rFonts w:ascii="Times-Roman" w:hAnsi="Times-Roman" w:cs="Times-Roman"/>
@@ -3461,7 +3385,7 @@
               </w:rPr>
               <w:t xml:space="preserve"> </w:t>
             </w:r>
-            <w:del w:id="183" w:author="Cosimo Bacco" w:date="2018-10-26T11:23:00Z">
+            <w:del w:id="172" w:author="Cosimo Bacco" w:date="2018-10-26T11:23:00Z">
               <w:r>
                 <w:rPr>
                   <w:rFonts w:ascii="Times-Roman" w:hAnsi="Times-Roman" w:cs="Times-Roman"/>
@@ -3469,7 +3393,7 @@
                 <w:delText>potrà anche visualizza</w:delText>
               </w:r>
             </w:del>
-            <w:ins w:id="184" w:author="Cosimo Bacco" w:date="2018-10-26T11:23:00Z">
+            <w:ins w:id="173" w:author="Cosimo Bacco" w:date="2018-10-26T11:23:00Z">
               <w:r>
                 <w:rPr>
                   <w:rFonts w:ascii="Times-Roman" w:hAnsi="Times-Roman" w:cs="Times-Roman"/>
@@ -3477,7 +3401,7 @@
                 <w:t>, preme sul pulsante “Fattura” e visualizza</w:t>
               </w:r>
             </w:ins>
-            <w:del w:id="185" w:author="Cosimo Bacco" w:date="2018-10-26T11:23:00Z">
+            <w:del w:id="174" w:author="Cosimo Bacco" w:date="2018-10-26T11:23:00Z">
               <w:r>
                 <w:rPr>
                   <w:rFonts w:ascii="Times-Roman" w:hAnsi="Times-Roman" w:cs="Times-Roman"/>
@@ -3495,10 +3419,10 @@
           <w:p>
             <w:pPr>
               <w:rPr>
-                <w:del w:id="186" w:author="Cosimo Bacco" w:date="2018-10-26T11:23:00Z"/>
-                <w:rFonts w:ascii="Times-Roman" w:hAnsi="Times-Roman" w:cs="Times-Roman"/>
-              </w:rPr>
-              <w:pPrChange w:id="187" w:author="Cosimo Bacco" w:date="2018-10-26T11:23:00Z">
+                <w:del w:id="175" w:author="Cosimo Bacco" w:date="2018-10-26T11:23:00Z"/>
+                <w:rFonts w:ascii="Times-Roman" w:hAnsi="Times-Roman" w:cs="Times-Roman"/>
+              </w:rPr>
+              <w:pPrChange w:id="176" w:author="Cosimo Bacco" w:date="2018-10-26T11:23:00Z">
                 <w:pPr>
                   <w:numPr>
                     <w:numId w:val="18"/>
@@ -3514,17 +3438,7 @@
                 <w:rFonts w:ascii="Times-Roman" w:hAnsi="Times-Roman" w:cs="Times-Roman"/>
                 <w:sz w:val="24"/>
                 <w:szCs w:val="24"/>
-                <w:rPrChange w:id="188" w:author="Cosimo Bacco" w:date="2018-10-26T11:23:00Z">
-                  <w:rPr>
-                    <w:rFonts w:ascii="Times-Roman" w:hAnsi="Times-Roman" w:cs="Times-Roman"/>
-                    <w:sz w:val="24"/>
-                    <w:szCs w:val="24"/>
-                  </w:rPr>
-                </w:rPrChange>
-              </w:rPr>
-              <w:pPrChange w:id="189" w:author="Cosimo Bacco" w:date="2018-10-26T11:23:00Z">
-                <w:pPr/>
-              </w:pPrChange>
+              </w:rPr>
             </w:pPr>
           </w:p>
         </w:tc>
@@ -3542,6 +3456,7 @@
     <w:p>
       <w:pPr>
         <w:rPr>
+          <w:ins w:id="177" w:author="domenico trotta" w:date="2018-11-16T11:51:00Z"/>
           <w:rFonts w:ascii="Times-Roman" w:hAnsi="Times-Roman" w:cs="Times-Roman"/>
           <w:sz w:val="24"/>
           <w:szCs w:val="24"/>
@@ -3550,8 +3465,18 @@
     </w:p>
     <w:p>
       <w:pPr>
+        <w:rPr>
+          <w:rFonts w:ascii="Times-Roman" w:hAnsi="Times-Roman" w:cs="Times-Roman"/>
+          <w:sz w:val="24"/>
+          <w:szCs w:val="24"/>
+        </w:rPr>
+      </w:pPr>
+    </w:p>
+    <w:p>
+      <w:pPr>
         <w:ind w:left="360"/>
         <w:rPr>
+          <w:ins w:id="178" w:author="domenico trotta" w:date="2018-11-16T11:51:00Z"/>
           <w:rStyle w:val="Riferimentodelicato"/>
           <w:color w:val="2F5496" w:themeColor="accent1" w:themeShade="BF"/>
           <w:sz w:val="28"/>
@@ -3572,6 +3497,160 @@
       <w:pPr>
         <w:ind w:left="360"/>
         <w:rPr>
+          <w:ins w:id="179" w:author="domenico trotta" w:date="2018-11-16T11:51:00Z"/>
+          <w:rFonts w:ascii="Times-Roman" w:hAnsi="Times-Roman" w:cs="Times-Roman"/>
+          <w:color w:val="000000" w:themeColor="text1"/>
+        </w:rPr>
+      </w:pPr>
+      <w:ins w:id="180" w:author="domenico trotta" w:date="2018-11-16T11:51:00Z">
+        <w:r>
+          <w:rPr>
+            <w:rFonts w:ascii="Times-Roman" w:hAnsi="Times-Roman" w:cs="Times-Roman"/>
+            <w:color w:val="000000" w:themeColor="text1"/>
+          </w:rPr>
+          <w:t>Gli utenti si dividono in:</w:t>
+        </w:r>
+      </w:ins>
+    </w:p>
+    <w:p>
+      <w:pPr>
+        <w:pStyle w:val="Paragrafoelenco"/>
+        <w:numPr>
+          <w:ilvl w:val="0"/>
+          <w:numId w:val="45"/>
+        </w:numPr>
+        <w:rPr>
+          <w:ins w:id="181" w:author="domenico trotta" w:date="2018-11-16T11:51:00Z"/>
+          <w:rFonts w:ascii="Times-Roman" w:hAnsi="Times-Roman" w:cs="Times-Roman"/>
+          <w:color w:val="000000" w:themeColor="text1"/>
+          <w:sz w:val="24"/>
+        </w:rPr>
+      </w:pPr>
+      <w:ins w:id="182" w:author="domenico trotta" w:date="2018-11-16T11:51:00Z">
+        <w:r>
+          <w:rPr>
+            <w:rFonts w:ascii="Times-Roman" w:hAnsi="Times-Roman" w:cs="Times-Roman"/>
+            <w:color w:val="000000" w:themeColor="text1"/>
+            <w:sz w:val="24"/>
+          </w:rPr>
+          <w:t>Utente ospite</w:t>
+        </w:r>
+      </w:ins>
+    </w:p>
+    <w:p>
+      <w:pPr>
+        <w:pStyle w:val="Paragrafoelenco"/>
+        <w:numPr>
+          <w:ilvl w:val="0"/>
+          <w:numId w:val="45"/>
+        </w:numPr>
+        <w:rPr>
+          <w:ins w:id="183" w:author="domenico trotta" w:date="2018-11-16T11:51:00Z"/>
+          <w:rFonts w:ascii="Times-Roman" w:hAnsi="Times-Roman" w:cs="Times-Roman"/>
+          <w:color w:val="000000" w:themeColor="text1"/>
+          <w:sz w:val="24"/>
+        </w:rPr>
+      </w:pPr>
+      <w:ins w:id="184" w:author="domenico trotta" w:date="2018-11-16T11:51:00Z">
+        <w:r>
+          <w:rPr>
+            <w:rFonts w:ascii="Times-Roman" w:hAnsi="Times-Roman" w:cs="Times-Roman"/>
+            <w:color w:val="000000" w:themeColor="text1"/>
+            <w:sz w:val="24"/>
+          </w:rPr>
+          <w:t>Utente registrato</w:t>
+        </w:r>
+      </w:ins>
+    </w:p>
+    <w:p>
+      <w:pPr>
+        <w:pStyle w:val="Paragrafoelenco"/>
+        <w:numPr>
+          <w:ilvl w:val="1"/>
+          <w:numId w:val="45"/>
+        </w:numPr>
+        <w:rPr>
+          <w:ins w:id="185" w:author="domenico trotta" w:date="2018-11-16T11:51:00Z"/>
+          <w:rFonts w:ascii="Times-Roman" w:hAnsi="Times-Roman" w:cs="Times-Roman"/>
+          <w:color w:val="000000" w:themeColor="text1"/>
+        </w:rPr>
+      </w:pPr>
+      <w:ins w:id="186" w:author="domenico trotta" w:date="2018-11-16T11:51:00Z">
+        <w:r>
+          <w:rPr>
+            <w:rFonts w:ascii="Times-Roman" w:hAnsi="Times-Roman" w:cs="Times-Roman"/>
+            <w:color w:val="000000" w:themeColor="text1"/>
+          </w:rPr>
+          <w:t>Cliente</w:t>
+        </w:r>
+      </w:ins>
+    </w:p>
+    <w:p>
+      <w:pPr>
+        <w:pStyle w:val="Paragrafoelenco"/>
+        <w:numPr>
+          <w:ilvl w:val="1"/>
+          <w:numId w:val="45"/>
+        </w:numPr>
+        <w:rPr>
+          <w:ins w:id="187" w:author="domenico trotta" w:date="2018-11-16T11:51:00Z"/>
+          <w:rFonts w:ascii="Times-Roman" w:hAnsi="Times-Roman" w:cs="Times-Roman"/>
+          <w:color w:val="000000" w:themeColor="text1"/>
+        </w:rPr>
+      </w:pPr>
+      <w:ins w:id="188" w:author="domenico trotta" w:date="2018-11-16T11:51:00Z">
+        <w:r>
+          <w:rPr>
+            <w:rFonts w:ascii="Times-Roman" w:hAnsi="Times-Roman" w:cs="Times-Roman"/>
+            <w:color w:val="000000" w:themeColor="text1"/>
+          </w:rPr>
+          <w:t>Gestore catalogo</w:t>
+        </w:r>
+      </w:ins>
+    </w:p>
+    <w:p>
+      <w:pPr>
+        <w:pStyle w:val="Paragrafoelenco"/>
+        <w:numPr>
+          <w:ilvl w:val="1"/>
+          <w:numId w:val="45"/>
+        </w:numPr>
+        <w:rPr>
+          <w:ins w:id="189" w:author="domenico trotta" w:date="2018-11-16T11:51:00Z"/>
+          <w:rFonts w:ascii="Times-Roman" w:hAnsi="Times-Roman" w:cs="Times-Roman"/>
+          <w:color w:val="000000" w:themeColor="text1"/>
+        </w:rPr>
+      </w:pPr>
+      <w:ins w:id="190" w:author="domenico trotta" w:date="2018-11-16T11:51:00Z">
+        <w:r>
+          <w:rPr>
+            <w:rFonts w:ascii="Times-Roman" w:hAnsi="Times-Roman" w:cs="Times-Roman"/>
+            <w:color w:val="000000" w:themeColor="text1"/>
+          </w:rPr>
+          <w:t>Gestore ordini</w:t>
+        </w:r>
+      </w:ins>
+    </w:p>
+    <w:p>
+      <w:pPr>
+        <w:rPr>
+          <w:rStyle w:val="Riferimentodelicato"/>
+          <w:color w:val="2F5496" w:themeColor="accent1" w:themeShade="BF"/>
+          <w:sz w:val="28"/>
+          <w:szCs w:val="28"/>
+        </w:rPr>
+        <w:pPrChange w:id="191" w:author="domenico trotta" w:date="2018-11-16T11:51:00Z">
+          <w:pPr>
+            <w:ind w:left="360"/>
+          </w:pPr>
+        </w:pPrChange>
+      </w:pPr>
+    </w:p>
+    <w:p>
+      <w:pPr>
+        <w:ind w:left="360"/>
+        <w:rPr>
+          <w:ins w:id="192" w:author="domenico trotta" w:date="2018-11-16T11:52:00Z"/>
           <w:rFonts w:ascii="Times-Roman" w:hAnsi="Times-Roman" w:cs="Times-Roman"/>
           <w:color w:val="2F5496" w:themeColor="accent1" w:themeShade="BF"/>
         </w:rPr>
@@ -3588,18 +3667,84 @@
       <w:pPr>
         <w:ind w:left="360"/>
         <w:rPr>
+          <w:ins w:id="193" w:author="domenico trotta" w:date="2018-11-16T11:54:00Z"/>
+          <w:rFonts w:ascii="Times-Roman" w:hAnsi="Times-Roman" w:cs="Times-Roman"/>
+          <w:color w:val="000000" w:themeColor="text1"/>
+        </w:rPr>
+      </w:pPr>
+      <w:ins w:id="194" w:author="domenico trotta" w:date="2018-11-16T11:52:00Z">
+        <w:r>
+          <w:rPr>
+            <w:rFonts w:ascii="Times-Roman" w:hAnsi="Times-Roman" w:cs="Times-Roman"/>
+            <w:color w:val="000000" w:themeColor="text1"/>
+            <w:rPrChange w:id="195" w:author="domenico trotta" w:date="2018-11-16T11:54:00Z">
+              <w:rPr>
+                <w:rFonts w:ascii="Times-Roman" w:hAnsi="Times-Roman" w:cs="Times-Roman"/>
+                <w:color w:val="2F5496" w:themeColor="accent1" w:themeShade="BF"/>
+              </w:rPr>
+            </w:rPrChange>
+          </w:rPr>
+          <w:t>L’utente ospite deve avere la possibilità:</w:t>
+        </w:r>
+      </w:ins>
+    </w:p>
+    <w:p>
+      <w:pPr>
+        <w:pStyle w:val="Paragrafoelenco"/>
+        <w:numPr>
+          <w:ilvl w:val="0"/>
+          <w:numId w:val="48"/>
+        </w:numPr>
+        <w:rPr>
+          <w:rFonts w:ascii="Times-Roman" w:hAnsi="Times-Roman" w:cs="Times-Roman"/>
+          <w:color w:val="000000" w:themeColor="text1"/>
+          <w:rPrChange w:id="196" w:author="domenico trotta" w:date="2018-11-16T11:54:00Z">
+            <w:rPr/>
+          </w:rPrChange>
+        </w:rPr>
+        <w:pPrChange w:id="197" w:author="domenico trotta" w:date="2018-11-16T11:54:00Z">
+          <w:pPr>
+            <w:ind w:left="360"/>
+          </w:pPr>
+        </w:pPrChange>
+      </w:pPr>
+    </w:p>
+    <w:p>
+      <w:pPr>
+        <w:ind w:left="360"/>
+        <w:rPr>
           <w:rFonts w:ascii="Times-Roman" w:hAnsi="Times-Roman" w:cs="Times-Roman"/>
           <w:sz w:val="24"/>
           <w:szCs w:val="24"/>
         </w:rPr>
       </w:pPr>
+      <w:ins w:id="198" w:author="domenico trotta" w:date="2018-11-16T11:45:00Z">
+        <w:r>
+          <w:rPr>
+            <w:rFonts w:ascii="Times-Roman" w:hAnsi="Times-Roman" w:cs="Times-Roman"/>
+            <w:sz w:val="24"/>
+            <w:szCs w:val="24"/>
+          </w:rPr>
+          <w:t xml:space="preserve">L’utente registrato </w:t>
+        </w:r>
+      </w:ins>
+      <w:del w:id="199" w:author="domenico trotta" w:date="2018-11-16T11:45:00Z">
+        <w:r>
+          <w:rPr>
+            <w:rFonts w:ascii="Times-Roman" w:hAnsi="Times-Roman" w:cs="Times-Roman"/>
+            <w:sz w:val="24"/>
+            <w:szCs w:val="24"/>
+          </w:rPr>
+          <w:delText xml:space="preserve">L’utente </w:delText>
+        </w:r>
+      </w:del>
       <w:r>
         <w:rPr>
           <w:rFonts w:ascii="Times-Roman" w:hAnsi="Times-Roman" w:cs="Times-Roman"/>
           <w:sz w:val="24"/>
           <w:szCs w:val="24"/>
         </w:rPr>
-        <w:t>L’utente deve avere la possibilità di:</w:t>
+        <w:t>deve avere la possibilità di:</w:t>
       </w:r>
     </w:p>
     <w:p>
@@ -3635,16 +3780,8 @@
         <w:rPr>
           <w:rFonts w:ascii="Times-Roman" w:hAnsi="Times-Roman" w:cs="Times-Roman"/>
         </w:rPr>
-        <w:t>Effettuare il login/</w:t>
+        <w:t>Effettuare il login/logout</w:t>
       </w:r>
-      <w:proofErr w:type="spellStart"/>
-      <w:r>
-        <w:rPr>
-          <w:rFonts w:ascii="Times-Roman" w:hAnsi="Times-Roman" w:cs="Times-Roman"/>
-        </w:rPr>
-        <w:t>logout</w:t>
-      </w:r>
-      <w:proofErr w:type="spellEnd"/>
     </w:p>
     <w:p>
       <w:pPr>
@@ -3834,6 +3971,7 @@
           <w:numId w:val="33"/>
         </w:numPr>
         <w:rPr>
+          <w:ins w:id="200" w:author="domenico trotta" w:date="2018-11-16T11:46:00Z"/>
           <w:rFonts w:ascii="Times-Roman" w:hAnsi="Times-Roman" w:cs="Times-Roman"/>
         </w:rPr>
       </w:pPr>
@@ -3841,8 +3979,105 @@
         <w:rPr>
           <w:rFonts w:ascii="Times-Roman" w:hAnsi="Times-Roman" w:cs="Times-Roman"/>
         </w:rPr>
+        <w:lastRenderedPageBreak/>
         <w:t>Ricercare un ordine in base al nome del gioco acquistato</w:t>
       </w:r>
+    </w:p>
+    <w:p>
+      <w:pPr>
+        <w:pStyle w:val="Paragrafoelenco"/>
+        <w:ind w:left="1080"/>
+        <w:rPr>
+          <w:ins w:id="201" w:author="domenico trotta" w:date="2018-11-16T11:51:00Z"/>
+          <w:rFonts w:ascii="Times-Roman" w:hAnsi="Times-Roman" w:cs="Times-Roman"/>
+        </w:rPr>
+      </w:pPr>
+    </w:p>
+    <w:p>
+      <w:pPr>
+        <w:pStyle w:val="Paragrafoelenco"/>
+        <w:ind w:left="1080"/>
+        <w:rPr>
+          <w:ins w:id="202" w:author="domenico trotta" w:date="2018-11-16T11:46:00Z"/>
+          <w:rFonts w:ascii="Times-Roman" w:hAnsi="Times-Roman" w:cs="Times-Roman"/>
+        </w:rPr>
+      </w:pPr>
+    </w:p>
+    <w:p>
+      <w:pPr>
+        <w:rPr>
+          <w:ins w:id="203" w:author="domenico trotta" w:date="2018-11-16T11:51:00Z"/>
+          <w:rFonts w:ascii="Times-Roman" w:hAnsi="Times-Roman" w:cs="Times-Roman"/>
+          <w:sz w:val="24"/>
+          <w:szCs w:val="24"/>
+        </w:rPr>
+      </w:pPr>
+      <w:ins w:id="204" w:author="domenico trotta" w:date="2018-11-16T11:47:00Z">
+        <w:r>
+          <w:rPr>
+            <w:rFonts w:ascii="Times-Roman" w:hAnsi="Times-Roman" w:cs="Times-Roman"/>
+          </w:rPr>
+          <w:t>Il Cliente</w:t>
+        </w:r>
+        <w:r>
+          <w:rPr>
+            <w:rFonts w:ascii="Times-Roman" w:hAnsi="Times-Roman" w:cs="Times-Roman"/>
+            <w:sz w:val="24"/>
+            <w:szCs w:val="24"/>
+          </w:rPr>
+          <w:t xml:space="preserve"> </w:t>
+        </w:r>
+        <w:r>
+          <w:rPr>
+            <w:rFonts w:ascii="Times-Roman" w:hAnsi="Times-Roman" w:cs="Times-Roman"/>
+            <w:sz w:val="24"/>
+            <w:szCs w:val="24"/>
+          </w:rPr>
+          <w:t>deve avere la possibilità di:</w:t>
+        </w:r>
+      </w:ins>
+    </w:p>
+    <w:p>
+      <w:pPr>
+        <w:pStyle w:val="Paragrafoelenco"/>
+        <w:numPr>
+          <w:ilvl w:val="0"/>
+          <w:numId w:val="46"/>
+        </w:numPr>
+        <w:rPr>
+          <w:ins w:id="205" w:author="domenico trotta" w:date="2018-11-16T11:47:00Z"/>
+          <w:rFonts w:ascii="Times-Roman" w:hAnsi="Times-Roman" w:cs="Times-Roman"/>
+          <w:sz w:val="24"/>
+          <w:szCs w:val="24"/>
+          <w:rPrChange w:id="206" w:author="domenico trotta" w:date="2018-11-16T11:51:00Z">
+            <w:rPr>
+              <w:ins w:id="207" w:author="domenico trotta" w:date="2018-11-16T11:47:00Z"/>
+            </w:rPr>
+          </w:rPrChange>
+        </w:rPr>
+        <w:pPrChange w:id="208" w:author="domenico trotta" w:date="2018-11-16T11:51:00Z">
+          <w:pPr/>
+        </w:pPrChange>
+      </w:pPr>
+    </w:p>
+    <w:p>
+      <w:pPr>
+        <w:rPr>
+          <w:rFonts w:ascii="Times-Roman" w:hAnsi="Times-Roman" w:cs="Times-Roman"/>
+          <w:rPrChange w:id="209" w:author="domenico trotta" w:date="2018-11-16T11:47:00Z">
+            <w:rPr/>
+          </w:rPrChange>
+        </w:rPr>
+        <w:pPrChange w:id="210" w:author="domenico trotta" w:date="2018-11-16T11:47:00Z">
+          <w:pPr>
+            <w:pStyle w:val="Paragrafoelenco"/>
+            <w:numPr>
+              <w:numId w:val="33"/>
+            </w:numPr>
+            <w:ind w:left="1080" w:hanging="360"/>
+          </w:pPr>
+        </w:pPrChange>
+      </w:pPr>
     </w:p>
     <w:p>
       <w:pPr>
@@ -3877,21 +4112,43 @@
           <w:numId w:val="33"/>
         </w:numPr>
         <w:rPr>
-          <w:rFonts w:ascii="Times-Roman" w:hAnsi="Times-Roman" w:cs="Times-Roman"/>
-        </w:rPr>
-      </w:pPr>
-      <w:r>
-        <w:rPr>
-          <w:rFonts w:ascii="Times-Roman" w:hAnsi="Times-Roman" w:cs="Times-Roman"/>
-        </w:rPr>
-        <w:t xml:space="preserve">Accedere </w:t>
-      </w:r>
-      <w:r>
-        <w:rPr>
-          <w:rFonts w:ascii="Times-Roman" w:hAnsi="Times-Roman" w:cs="Times-Roman"/>
-        </w:rPr>
-        <w:t>alla propria pagina riservata</w:t>
-      </w:r>
+          <w:del w:id="211" w:author="domenico trotta" w:date="2018-11-16T11:45:00Z"/>
+          <w:rFonts w:ascii="Times-Roman" w:hAnsi="Times-Roman" w:cs="Times-Roman"/>
+          <w:strike/>
+          <w:rPrChange w:id="212" w:author="domenico trotta" w:date="2018-11-16T10:16:00Z">
+            <w:rPr>
+              <w:del w:id="213" w:author="domenico trotta" w:date="2018-11-16T11:45:00Z"/>
+              <w:rFonts w:ascii="Times-Roman" w:hAnsi="Times-Roman" w:cs="Times-Roman"/>
+            </w:rPr>
+          </w:rPrChange>
+        </w:rPr>
+      </w:pPr>
+      <w:del w:id="214" w:author="domenico trotta" w:date="2018-11-16T11:45:00Z">
+        <w:r>
+          <w:rPr>
+            <w:rFonts w:ascii="Times-Roman" w:hAnsi="Times-Roman" w:cs="Times-Roman"/>
+            <w:strike/>
+            <w:rPrChange w:id="215" w:author="domenico trotta" w:date="2018-11-16T10:16:00Z">
+              <w:rPr>
+                <w:rFonts w:ascii="Times-Roman" w:hAnsi="Times-Roman" w:cs="Times-Roman"/>
+              </w:rPr>
+            </w:rPrChange>
+          </w:rPr>
+          <w:delText xml:space="preserve">Accedere </w:delText>
+        </w:r>
+        <w:r>
+          <w:rPr>
+            <w:rFonts w:ascii="Times-Roman" w:hAnsi="Times-Roman" w:cs="Times-Roman"/>
+            <w:strike/>
+            <w:rPrChange w:id="216" w:author="domenico trotta" w:date="2018-11-16T10:16:00Z">
+              <w:rPr>
+                <w:rFonts w:ascii="Times-Roman" w:hAnsi="Times-Roman" w:cs="Times-Roman"/>
+              </w:rPr>
+            </w:rPrChange>
+          </w:rPr>
+          <w:delText>alla propria pagina riservata</w:delText>
+        </w:r>
+      </w:del>
     </w:p>
     <w:p>
       <w:pPr>
@@ -3973,6 +4230,7 @@
           <w:numId w:val="33"/>
         </w:numPr>
         <w:rPr>
+          <w:del w:id="217" w:author="domenico trotta" w:date="2018-11-16T11:55:00Z"/>
           <w:rFonts w:ascii="Times-Roman" w:hAnsi="Times-Roman" w:cs="Times-Roman"/>
         </w:rPr>
       </w:pPr>
@@ -3980,34 +4238,26 @@
         <w:rPr>
           <w:rFonts w:ascii="Times-Roman" w:hAnsi="Times-Roman" w:cs="Times-Roman"/>
         </w:rPr>
-        <w:t>Visualizzare messaggi del sistema</w:t>
+        <w:t>Visualizzare messaggi del sistem</w:t>
       </w:r>
-    </w:p>
-    <w:p>
-      <w:pPr>
-        <w:rPr>
-          <w:rFonts w:ascii="Times-Roman" w:hAnsi="Times-Roman" w:cs="Times-Roman"/>
-          <w:sz w:val="24"/>
-          <w:szCs w:val="24"/>
-        </w:rPr>
-      </w:pPr>
-    </w:p>
-    <w:p>
-      <w:pPr>
-        <w:rPr>
-          <w:rFonts w:ascii="Times-Roman" w:hAnsi="Times-Roman" w:cs="Times-Roman"/>
-          <w:sz w:val="24"/>
-          <w:szCs w:val="24"/>
-        </w:rPr>
-      </w:pPr>
-      <w:r>
-        <w:rPr>
-          <w:rFonts w:ascii="Times-Roman" w:hAnsi="Times-Roman" w:cs="Times-Roman"/>
-          <w:sz w:val="24"/>
-          <w:szCs w:val="24"/>
-        </w:rPr>
-        <w:t>Il gestore degli ordini deve avere la possibilità di:</w:t>
-      </w:r>
+      <w:ins w:id="218" w:author="domenico trotta" w:date="2018-11-16T11:55:00Z">
+        <w:r>
+          <w:rPr>
+            <w:rFonts w:ascii="Times-Roman" w:hAnsi="Times-Roman" w:cs="Times-Roman"/>
+          </w:rPr>
+          <w:t>a.</w:t>
+        </w:r>
+      </w:ins>
+      <w:bookmarkStart w:id="219" w:name="_GoBack"/>
+      <w:bookmarkEnd w:id="219"/>
+      <w:del w:id="220" w:author="domenico trotta" w:date="2018-11-16T11:55:00Z">
+        <w:r>
+          <w:rPr>
+            <w:rFonts w:ascii="Times-Roman" w:hAnsi="Times-Roman" w:cs="Times-Roman"/>
+          </w:rPr>
+          <w:delText>a</w:delText>
+        </w:r>
+      </w:del>
     </w:p>
     <w:p>
       <w:pPr>
@@ -4017,18 +4267,43 @@
           <w:numId w:val="33"/>
         </w:numPr>
         <w:rPr>
+          <w:ins w:id="221" w:author="domenico trotta" w:date="2018-11-16T11:55:00Z"/>
+          <w:rFonts w:ascii="Times-Roman" w:hAnsi="Times-Roman" w:cs="Times-Roman"/>
+        </w:rPr>
+      </w:pPr>
+    </w:p>
+    <w:p>
+      <w:pPr>
+        <w:pStyle w:val="Paragrafoelenco"/>
+        <w:ind w:left="1080"/>
+        <w:rPr>
           <w:rFonts w:ascii="Times-Roman" w:hAnsi="Times-Roman" w:cs="Times-Roman"/>
           <w:sz w:val="24"/>
           <w:szCs w:val="24"/>
-        </w:rPr>
-      </w:pPr>
-      <w:r>
+          <w:rPrChange w:id="222" w:author="domenico trotta" w:date="2018-11-16T11:55:00Z">
+            <w:rPr/>
+          </w:rPrChange>
+        </w:rPr>
+        <w:pPrChange w:id="223" w:author="domenico trotta" w:date="2018-11-16T11:55:00Z">
+          <w:pPr/>
+        </w:pPrChange>
+      </w:pPr>
+    </w:p>
+    <w:p>
+      <w:pPr>
         <w:rPr>
           <w:rFonts w:ascii="Times-Roman" w:hAnsi="Times-Roman" w:cs="Times-Roman"/>
           <w:sz w:val="24"/>
           <w:szCs w:val="24"/>
         </w:rPr>
-        <w:t>Visualizzare la lista degli ordini</w:t>
+      </w:pPr>
+      <w:r>
+        <w:rPr>
+          <w:rFonts w:ascii="Times-Roman" w:hAnsi="Times-Roman" w:cs="Times-Roman"/>
+          <w:sz w:val="24"/>
+          <w:szCs w:val="24"/>
+        </w:rPr>
+        <w:t>Il gestore degli ordini deve avere la possibilità di:</w:t>
       </w:r>
     </w:p>
     <w:p>
@@ -4050,8 +4325,7 @@
           <w:sz w:val="24"/>
           <w:szCs w:val="24"/>
         </w:rPr>
-        <w:lastRenderedPageBreak/>
-        <w:t xml:space="preserve">Ricercare un ordine </w:t>
+        <w:t>Visualizzare la lista degli ordini</w:t>
       </w:r>
     </w:p>
     <w:p>
@@ -4073,7 +4347,7 @@
           <w:sz w:val="24"/>
           <w:szCs w:val="24"/>
         </w:rPr>
-        <w:t>Cambiare lo stato di un ordine</w:t>
+        <w:t xml:space="preserve">Ricercare un ordine </w:t>
       </w:r>
     </w:p>
     <w:p>
@@ -4095,6 +4369,28 @@
           <w:sz w:val="24"/>
           <w:szCs w:val="24"/>
         </w:rPr>
+        <w:t>Cambiare lo stato di un ordine</w:t>
+      </w:r>
+    </w:p>
+    <w:p>
+      <w:pPr>
+        <w:pStyle w:val="Paragrafoelenco"/>
+        <w:numPr>
+          <w:ilvl w:val="0"/>
+          <w:numId w:val="33"/>
+        </w:numPr>
+        <w:rPr>
+          <w:rFonts w:ascii="Times-Roman" w:hAnsi="Times-Roman" w:cs="Times-Roman"/>
+          <w:sz w:val="24"/>
+          <w:szCs w:val="24"/>
+        </w:rPr>
+      </w:pPr>
+      <w:r>
+        <w:rPr>
+          <w:rFonts w:ascii="Times-Roman" w:hAnsi="Times-Roman" w:cs="Times-Roman"/>
+          <w:sz w:val="24"/>
+          <w:szCs w:val="24"/>
+        </w:rPr>
         <w:t>Inserire Tracking ID di un ordine</w:t>
       </w:r>
     </w:p>
@@ -4111,7 +4407,7 @@
     <w:p>
       <w:pPr>
         <w:rPr>
-          <w:ins w:id="190" w:author="Cosimo Bacco" w:date="2018-10-26T09:50:00Z"/>
+          <w:ins w:id="224" w:author="Cosimo Bacco" w:date="2018-10-26T09:50:00Z"/>
           <w:rFonts w:ascii="Times-Roman" w:hAnsi="Times-Roman" w:cs="Times-Roman"/>
           <w:color w:val="2F5496" w:themeColor="accent1" w:themeShade="BF"/>
         </w:rPr>
@@ -4190,18 +4486,71 @@
         </w:numPr>
         <w:spacing w:after="160"/>
         <w:rPr>
-          <w:ins w:id="191" w:author="Cosimo Bacco" w:date="2018-10-26T09:48:00Z"/>
+          <w:ins w:id="225" w:author="Cosimo Bacco" w:date="2018-10-26T09:48:00Z"/>
           <w:rFonts w:ascii="Times-Roman" w:eastAsiaTheme="minorHAnsi" w:hAnsi="Times-Roman" w:cs="Times-Roman"/>
-          <w:rPrChange w:id="192" w:author="Cosimo Bacco" w:date="2018-10-26T09:49:00Z">
+          <w:rPrChange w:id="226" w:author="Cosimo Bacco" w:date="2018-10-26T09:49:00Z">
             <w:rPr>
-              <w:ins w:id="193" w:author="Cosimo Bacco" w:date="2018-10-26T09:48:00Z"/>
+              <w:ins w:id="227" w:author="Cosimo Bacco" w:date="2018-10-26T09:48:00Z"/>
               <w:rFonts w:ascii="Times-Roman" w:hAnsi="Times-Roman" w:cs="Times-Roman"/>
               <w:sz w:val="24"/>
               <w:szCs w:val="24"/>
             </w:rPr>
           </w:rPrChange>
         </w:rPr>
-        <w:pPrChange w:id="194" w:author="Cosimo Bacco" w:date="2018-10-26T09:49:00Z">
+      </w:pPr>
+      <w:r>
+        <w:rPr>
+          <w:rFonts w:ascii="Times-Roman" w:hAnsi="Times-Roman" w:cs="Times-Roman"/>
+          <w:rPrChange w:id="228" w:author="Cosimo Bacco" w:date="2018-10-26T09:49:00Z">
+            <w:rPr>
+              <w:rFonts w:ascii="Times-Roman" w:hAnsi="Times-Roman" w:cs="Times-Roman"/>
+              <w:sz w:val="24"/>
+              <w:szCs w:val="24"/>
+            </w:rPr>
+          </w:rPrChange>
+        </w:rPr>
+        <w:t xml:space="preserve">Evitare che intrusi sfruttino le vulnerabilità del database attraverso le SQL </w:t>
+      </w:r>
+      <w:r>
+        <w:rPr>
+          <w:rFonts w:ascii="Times-Roman" w:eastAsiaTheme="minorHAnsi" w:hAnsi="Times-Roman" w:cs="Times-Roman"/>
+          <w:rPrChange w:id="229" w:author="Cosimo Bacco" w:date="2018-10-26T09:49:00Z">
+            <w:rPr>
+              <w:rFonts w:ascii="Times-Roman" w:eastAsiaTheme="minorHAnsi" w:hAnsi="Times-Roman" w:cs="Times-Roman"/>
+              <w:sz w:val="24"/>
+              <w:szCs w:val="24"/>
+            </w:rPr>
+          </w:rPrChange>
+        </w:rPr>
+        <w:t>injection</w:t>
+      </w:r>
+      <w:r>
+        <w:rPr>
+          <w:rFonts w:ascii="Times-Roman" w:hAnsi="Times-Roman" w:cs="Times-Roman"/>
+          <w:rPrChange w:id="230" w:author="Cosimo Bacco" w:date="2018-10-26T09:49:00Z">
+            <w:rPr>
+              <w:rFonts w:ascii="Times-Roman" w:hAnsi="Times-Roman" w:cs="Times-Roman"/>
+              <w:sz w:val="24"/>
+              <w:szCs w:val="24"/>
+            </w:rPr>
+          </w:rPrChange>
+        </w:rPr>
+        <w:t>.</w:t>
+      </w:r>
+    </w:p>
+    <w:p>
+      <w:pPr>
+        <w:spacing w:after="160"/>
+        <w:rPr>
+          <w:rFonts w:ascii="Times-Roman" w:eastAsiaTheme="minorHAnsi" w:hAnsi="Times-Roman" w:cs="Times-Roman"/>
+          <w:i/>
+          <w:rPrChange w:id="231" w:author="Cosimo Bacco" w:date="2018-10-26T09:49:00Z">
+            <w:rPr>
+              <w:rFonts w:eastAsiaTheme="minorHAnsi"/>
+            </w:rPr>
+          </w:rPrChange>
+        </w:rPr>
+        <w:pPrChange w:id="232" w:author="Cosimo Bacco" w:date="2018-10-26T09:48:00Z">
           <w:pPr>
             <w:pStyle w:val="Paragrafoelenco"/>
             <w:numPr>
@@ -4212,80 +4561,17 @@
           </w:pPr>
         </w:pPrChange>
       </w:pPr>
-      <w:r>
-        <w:rPr>
-          <w:rFonts w:ascii="Times-Roman" w:hAnsi="Times-Roman" w:cs="Times-Roman"/>
-          <w:rPrChange w:id="195" w:author="Cosimo Bacco" w:date="2018-10-26T09:49:00Z">
-            <w:rPr>
-              <w:rFonts w:ascii="Times-Roman" w:hAnsi="Times-Roman" w:cs="Times-Roman"/>
-              <w:sz w:val="24"/>
-              <w:szCs w:val="24"/>
-            </w:rPr>
-          </w:rPrChange>
-        </w:rPr>
-        <w:t xml:space="preserve">Evitare che intrusi sfruttino le vulnerabilità del database attraverso le SQL </w:t>
-      </w:r>
-      <w:r>
-        <w:rPr>
-          <w:rFonts w:ascii="Times-Roman" w:eastAsiaTheme="minorHAnsi" w:hAnsi="Times-Roman" w:cs="Times-Roman"/>
-          <w:rPrChange w:id="196" w:author="Cosimo Bacco" w:date="2018-10-26T09:49:00Z">
-            <w:rPr>
-              <w:rFonts w:ascii="Times-Roman" w:eastAsiaTheme="minorHAnsi" w:hAnsi="Times-Roman" w:cs="Times-Roman"/>
-              <w:sz w:val="24"/>
-              <w:szCs w:val="24"/>
-            </w:rPr>
-          </w:rPrChange>
-        </w:rPr>
-        <w:t>injection</w:t>
-      </w:r>
-      <w:r>
-        <w:rPr>
-          <w:rFonts w:ascii="Times-Roman" w:hAnsi="Times-Roman" w:cs="Times-Roman"/>
-          <w:rPrChange w:id="197" w:author="Cosimo Bacco" w:date="2018-10-26T09:49:00Z">
-            <w:rPr>
-              <w:rFonts w:ascii="Times-Roman" w:hAnsi="Times-Roman" w:cs="Times-Roman"/>
-              <w:sz w:val="24"/>
-              <w:szCs w:val="24"/>
-            </w:rPr>
-          </w:rPrChange>
-        </w:rPr>
-        <w:t>.</w:t>
-      </w:r>
     </w:p>
     <w:p>
       <w:pPr>
-        <w:spacing w:after="160"/>
-        <w:rPr>
-          <w:rFonts w:ascii="Times-Roman" w:eastAsiaTheme="minorHAnsi" w:hAnsi="Times-Roman" w:cs="Times-Roman"/>
-          <w:i/>
-          <w:rPrChange w:id="198" w:author="Cosimo Bacco" w:date="2018-10-26T09:49:00Z">
-            <w:rPr>
-              <w:rFonts w:eastAsiaTheme="minorHAnsi"/>
-            </w:rPr>
-          </w:rPrChange>
-        </w:rPr>
-        <w:pPrChange w:id="199" w:author="Cosimo Bacco" w:date="2018-10-26T09:48:00Z">
-          <w:pPr>
-            <w:pStyle w:val="Paragrafoelenco"/>
-            <w:numPr>
-              <w:numId w:val="41"/>
-            </w:numPr>
-            <w:spacing w:after="160"/>
-            <w:ind w:hanging="360"/>
-          </w:pPr>
-        </w:pPrChange>
-      </w:pPr>
-    </w:p>
-    <w:p>
-      <w:pPr>
-        <w:rPr>
-          <w:ins w:id="200" w:author="Cosimo Bacco" w:date="2018-10-26T09:48:00Z"/>
+        <w:rPr>
+          <w:ins w:id="233" w:author="Cosimo Bacco" w:date="2018-10-26T09:48:00Z"/>
           <w:rFonts w:ascii="Times-Roman" w:hAnsi="Times-Roman" w:cs="Times-Roman"/>
           <w:bCs/>
           <w:i/>
-          <w:rPrChange w:id="201" w:author="Cosimo Bacco" w:date="2018-10-26T09:49:00Z">
+          <w:rPrChange w:id="234" w:author="Cosimo Bacco" w:date="2018-10-26T09:49:00Z">
             <w:rPr>
-              <w:ins w:id="202" w:author="Cosimo Bacco" w:date="2018-10-26T09:48:00Z"/>
+              <w:ins w:id="235" w:author="Cosimo Bacco" w:date="2018-10-26T09:48:00Z"/>
               <w:rFonts w:ascii="Times-Roman" w:hAnsi="Times-Roman" w:cs="Times-Roman"/>
               <w:b/>
               <w:bCs/>
@@ -4295,13 +4581,13 @@
             </w:rPr>
           </w:rPrChange>
         </w:rPr>
-        <w:pPrChange w:id="203" w:author="Cosimo Bacco" w:date="2018-10-26T09:49:00Z">
+        <w:pPrChange w:id="236" w:author="Cosimo Bacco" w:date="2018-10-26T09:49:00Z">
           <w:pPr>
             <w:pStyle w:val="Paragrafoelenco"/>
           </w:pPr>
         </w:pPrChange>
       </w:pPr>
-      <w:ins w:id="204" w:author="Cosimo Bacco" w:date="2018-10-26T09:49:00Z">
+      <w:ins w:id="237" w:author="Cosimo Bacco" w:date="2018-10-26T09:49:00Z">
         <w:r>
           <w:rPr>
             <w:rFonts w:ascii="Times-Roman" w:hAnsi="Times-Roman" w:cs="Times-Roman"/>
@@ -4315,7 +4601,7 @@
             <w:rFonts w:ascii="Times-Roman" w:hAnsi="Times-Roman" w:cs="Times-Roman"/>
             <w:bCs/>
             <w:i/>
-            <w:rPrChange w:id="205" w:author="Cosimo Bacco" w:date="2018-10-26T09:49:00Z">
+            <w:rPrChange w:id="238" w:author="Cosimo Bacco" w:date="2018-10-26T09:49:00Z">
               <w:rPr>
                 <w:rFonts w:ascii="Times-Roman" w:hAnsi="Times-Roman" w:cs="Times-Roman"/>
                 <w:bCs/>
@@ -4330,7 +4616,7 @@
             <w:rFonts w:ascii="Times-Roman" w:hAnsi="Times-Roman" w:cs="Times-Roman"/>
             <w:bCs/>
             <w:i/>
-            <w:rPrChange w:id="206" w:author="Cosimo Bacco" w:date="2018-10-26T09:49:00Z">
+            <w:rPrChange w:id="239" w:author="Cosimo Bacco" w:date="2018-10-26T09:49:00Z">
               <w:rPr>
                 <w:rFonts w:ascii="Times-Roman" w:hAnsi="Times-Roman" w:cs="Times-Roman"/>
                 <w:bCs/>
@@ -4345,7 +4631,7 @@
             <w:bCs/>
             <w:i/>
             <w:strike/>
-            <w:rPrChange w:id="207" w:author="Cosimo Bacco" w:date="2018-10-26T09:49:00Z">
+            <w:rPrChange w:id="240" w:author="Cosimo Bacco" w:date="2018-10-26T09:49:00Z">
               <w:rPr>
                 <w:rFonts w:ascii="Times-Roman" w:hAnsi="Times-Roman" w:cs="Times-Roman"/>
                 <w:bCs/>
@@ -4383,11 +4669,11 @@
           <w:numId w:val="41"/>
         </w:numPr>
         <w:rPr>
-          <w:ins w:id="208" w:author="Cosimo Bacco" w:date="2018-10-26T09:48:00Z"/>
-          <w:rFonts w:ascii="Times-Roman" w:hAnsi="Times-Roman" w:cs="Times-Roman"/>
-          <w:rPrChange w:id="209" w:author="Cosimo Bacco" w:date="2018-10-26T09:49:00Z">
+          <w:ins w:id="241" w:author="Cosimo Bacco" w:date="2018-10-26T09:48:00Z"/>
+          <w:rFonts w:ascii="Times-Roman" w:hAnsi="Times-Roman" w:cs="Times-Roman"/>
+          <w:rPrChange w:id="242" w:author="Cosimo Bacco" w:date="2018-10-26T09:49:00Z">
             <w:rPr>
-              <w:ins w:id="210" w:author="Cosimo Bacco" w:date="2018-10-26T09:48:00Z"/>
+              <w:ins w:id="243" w:author="Cosimo Bacco" w:date="2018-10-26T09:48:00Z"/>
               <w:rFonts w:ascii="Times-Roman" w:hAnsi="Times-Roman" w:cs="Times-Roman"/>
               <w:i/>
               <w:sz w:val="24"/>
@@ -4395,17 +4681,17 @@
             </w:rPr>
           </w:rPrChange>
         </w:rPr>
-        <w:pPrChange w:id="211" w:author="Cosimo Bacco" w:date="2018-10-26T09:49:00Z">
+        <w:pPrChange w:id="244" w:author="Cosimo Bacco" w:date="2018-10-26T09:49:00Z">
           <w:pPr>
             <w:pStyle w:val="Paragrafoelenco"/>
           </w:pPr>
         </w:pPrChange>
       </w:pPr>
-      <w:ins w:id="212" w:author="Cosimo Bacco" w:date="2018-10-26T09:48:00Z">
+      <w:ins w:id="245" w:author="Cosimo Bacco" w:date="2018-10-26T09:48:00Z">
         <w:r>
           <w:rPr>
             <w:rFonts w:ascii="Times-Roman" w:hAnsi="Times-Roman" w:cs="Times-Roman"/>
-            <w:rPrChange w:id="213" w:author="Cosimo Bacco" w:date="2018-10-26T09:49:00Z">
+            <w:rPrChange w:id="246" w:author="Cosimo Bacco" w:date="2018-10-26T09:49:00Z">
               <w:rPr>
                 <w:rFonts w:ascii="Times-Roman" w:hAnsi="Times-Roman" w:cs="Times-Roman"/>
                 <w:i/>
@@ -4426,11 +4712,11 @@
           <w:numId w:val="41"/>
         </w:numPr>
         <w:rPr>
-          <w:ins w:id="214" w:author="Cosimo Bacco" w:date="2018-10-26T09:48:00Z"/>
-          <w:rFonts w:ascii="Times-Roman" w:hAnsi="Times-Roman" w:cs="Times-Roman"/>
-          <w:rPrChange w:id="215" w:author="Cosimo Bacco" w:date="2018-10-26T09:49:00Z">
+          <w:ins w:id="247" w:author="Cosimo Bacco" w:date="2018-10-26T09:48:00Z"/>
+          <w:rFonts w:ascii="Times-Roman" w:hAnsi="Times-Roman" w:cs="Times-Roman"/>
+          <w:rPrChange w:id="248" w:author="Cosimo Bacco" w:date="2018-10-26T09:49:00Z">
             <w:rPr>
-              <w:ins w:id="216" w:author="Cosimo Bacco" w:date="2018-10-26T09:48:00Z"/>
+              <w:ins w:id="249" w:author="Cosimo Bacco" w:date="2018-10-26T09:48:00Z"/>
               <w:rFonts w:ascii="Times-Roman" w:hAnsi="Times-Roman" w:cs="Times-Roman"/>
               <w:i/>
               <w:sz w:val="24"/>
@@ -4438,17 +4724,17 @@
             </w:rPr>
           </w:rPrChange>
         </w:rPr>
-        <w:pPrChange w:id="217" w:author="Cosimo Bacco" w:date="2018-10-26T09:49:00Z">
+        <w:pPrChange w:id="250" w:author="Cosimo Bacco" w:date="2018-10-26T09:49:00Z">
           <w:pPr>
             <w:pStyle w:val="Paragrafoelenco"/>
           </w:pPr>
         </w:pPrChange>
       </w:pPr>
-      <w:ins w:id="218" w:author="Cosimo Bacco" w:date="2018-10-26T09:48:00Z">
+      <w:ins w:id="251" w:author="Cosimo Bacco" w:date="2018-10-26T09:48:00Z">
         <w:r>
           <w:rPr>
             <w:rFonts w:ascii="Times-Roman" w:hAnsi="Times-Roman" w:cs="Times-Roman"/>
-            <w:rPrChange w:id="219" w:author="Cosimo Bacco" w:date="2018-10-26T09:49:00Z">
+            <w:rPrChange w:id="252" w:author="Cosimo Bacco" w:date="2018-10-26T09:49:00Z">
               <w:rPr>
                 <w:rFonts w:ascii="Times-Roman" w:hAnsi="Times-Roman" w:cs="Times-Roman"/>
                 <w:i/>
@@ -4470,7 +4756,7 @@
         </w:numPr>
         <w:rPr>
           <w:rFonts w:ascii="Times-Roman" w:hAnsi="Times-Roman" w:cs="Times-Roman"/>
-          <w:rPrChange w:id="220" w:author="Cosimo Bacco" w:date="2018-10-26T09:49:00Z">
+          <w:rPrChange w:id="253" w:author="Cosimo Bacco" w:date="2018-10-26T09:49:00Z">
             <w:rPr>
               <w:rFonts w:ascii="Times-Roman" w:hAnsi="Times-Roman" w:cs="Times-Roman"/>
               <w:i/>
@@ -4479,17 +4765,17 @@
             </w:rPr>
           </w:rPrChange>
         </w:rPr>
-        <w:pPrChange w:id="221" w:author="Cosimo Bacco" w:date="2018-10-26T09:49:00Z">
+        <w:pPrChange w:id="254" w:author="Cosimo Bacco" w:date="2018-10-26T09:49:00Z">
           <w:pPr>
             <w:pStyle w:val="Paragrafoelenco"/>
           </w:pPr>
         </w:pPrChange>
       </w:pPr>
-      <w:ins w:id="222" w:author="Cosimo Bacco" w:date="2018-10-26T09:48:00Z">
+      <w:ins w:id="255" w:author="Cosimo Bacco" w:date="2018-10-26T09:48:00Z">
         <w:r>
           <w:rPr>
             <w:rFonts w:ascii="Times-Roman" w:hAnsi="Times-Roman" w:cs="Times-Roman"/>
-            <w:rPrChange w:id="223" w:author="Cosimo Bacco" w:date="2018-10-26T09:49:00Z">
+            <w:rPrChange w:id="256" w:author="Cosimo Bacco" w:date="2018-10-26T09:49:00Z">
               <w:rPr>
                 <w:rFonts w:ascii="Times-Roman" w:hAnsi="Times-Roman" w:cs="Times-Roman"/>
                 <w:i/>
@@ -4543,7 +4829,7 @@
           <w:szCs w:val="24"/>
         </w:rPr>
       </w:pPr>
-      <w:del w:id="224" w:author="Cosimo Bacco" w:date="2018-10-26T09:44:00Z">
+      <w:del w:id="257" w:author="Cosimo Bacco" w:date="2018-10-26T09:44:00Z">
         <w:r>
           <w:rPr>
             <w:rFonts w:ascii="Times-Roman" w:hAnsi="Times-Roman" w:cs="Times-Roman"/>
@@ -4553,7 +4839,7 @@
           <w:delText xml:space="preserve">Prevedere </w:delText>
         </w:r>
       </w:del>
-      <w:ins w:id="225" w:author="Cosimo Bacco" w:date="2018-10-26T09:44:00Z">
+      <w:ins w:id="258" w:author="Cosimo Bacco" w:date="2018-10-26T09:44:00Z">
         <w:r>
           <w:rPr>
             <w:rFonts w:ascii="Times-Roman" w:hAnsi="Times-Roman" w:cs="Times-Roman"/>
@@ -4571,7 +4857,7 @@
           <w:t xml:space="preserve"> </w:t>
         </w:r>
       </w:ins>
-      <w:del w:id="226" w:author="Cosimo Bacco" w:date="2018-10-26T09:44:00Z">
+      <w:del w:id="259" w:author="Cosimo Bacco" w:date="2018-10-26T09:44:00Z">
         <w:r>
           <w:rPr>
             <w:rFonts w:ascii="Times-Roman" w:hAnsi="Times-Roman" w:cs="Times-Roman"/>
@@ -4581,7 +4867,7 @@
           <w:delText xml:space="preserve">l’inserimento </w:delText>
         </w:r>
       </w:del>
-      <w:ins w:id="227" w:author="Cosimo Bacco" w:date="2018-10-26T09:44:00Z">
+      <w:ins w:id="260" w:author="Cosimo Bacco" w:date="2018-10-26T09:44:00Z">
         <w:r>
           <w:rPr>
             <w:rFonts w:ascii="Times-Roman" w:hAnsi="Times-Roman" w:cs="Times-Roman"/>
@@ -4591,7 +4877,7 @@
           <w:t>tramite</w:t>
         </w:r>
       </w:ins>
-      <w:del w:id="228" w:author="Cosimo Bacco" w:date="2018-10-26T09:44:00Z">
+      <w:del w:id="261" w:author="Cosimo Bacco" w:date="2018-10-26T09:44:00Z">
         <w:r>
           <w:rPr>
             <w:rFonts w:ascii="Times-Roman" w:hAnsi="Times-Roman" w:cs="Times-Roman"/>
@@ -4609,7 +4895,7 @@
         </w:rPr>
         <w:t xml:space="preserve"> un menu contestuale</w:t>
       </w:r>
-      <w:ins w:id="229" w:author="Cosimo Bacco" w:date="2018-10-26T09:44:00Z">
+      <w:ins w:id="262" w:author="Cosimo Bacco" w:date="2018-10-26T09:44:00Z">
         <w:r>
           <w:rPr>
             <w:rFonts w:ascii="Times-Roman" w:hAnsi="Times-Roman" w:cs="Times-Roman"/>
@@ -4619,7 +4905,7 @@
           <w:t xml:space="preserve"> </w:t>
         </w:r>
       </w:ins>
-      <w:del w:id="230" w:author="Cosimo Bacco" w:date="2018-10-26T09:44:00Z">
+      <w:del w:id="263" w:author="Cosimo Bacco" w:date="2018-10-26T09:44:00Z">
         <w:r>
           <w:rPr>
             <w:rFonts w:ascii="Times-Roman" w:hAnsi="Times-Roman" w:cs="Times-Roman"/>
@@ -4629,7 +4915,7 @@
           <w:delText xml:space="preserve"> </w:delText>
         </w:r>
       </w:del>
-      <w:ins w:id="231" w:author="Cosimo Bacco" w:date="2018-10-26T09:44:00Z">
+      <w:ins w:id="264" w:author="Cosimo Bacco" w:date="2018-10-26T09:44:00Z">
         <w:r>
           <w:rPr>
             <w:rFonts w:ascii="Times-Roman" w:hAnsi="Times-Roman" w:cs="Times-Roman"/>
@@ -4639,7 +4925,7 @@
           <w:t xml:space="preserve">di accedere </w:t>
         </w:r>
       </w:ins>
-      <w:ins w:id="232" w:author="Cosimo Bacco" w:date="2018-10-26T09:45:00Z">
+      <w:ins w:id="265" w:author="Cosimo Bacco" w:date="2018-10-26T09:45:00Z">
         <w:r>
           <w:rPr>
             <w:rFonts w:ascii="Times-Roman" w:hAnsi="Times-Roman" w:cs="Times-Roman"/>
@@ -4649,7 +4935,7 @@
           <w:t>ad ogni altra pagina.</w:t>
         </w:r>
       </w:ins>
-      <w:del w:id="233" w:author="Cosimo Bacco" w:date="2018-10-26T09:39:00Z">
+      <w:del w:id="266" w:author="Cosimo Bacco" w:date="2018-10-26T09:39:00Z">
         <w:r>
           <w:rPr>
             <w:rFonts w:ascii="Times-Roman" w:hAnsi="Times-Roman" w:cs="Times-Roman"/>
@@ -4668,13 +4954,13 @@
           <w:numId w:val="41"/>
         </w:numPr>
         <w:rPr>
-          <w:del w:id="234" w:author="Cosimo Bacco" w:date="2018-10-26T09:41:00Z"/>
+          <w:del w:id="267" w:author="Cosimo Bacco" w:date="2018-10-26T09:41:00Z"/>
           <w:rFonts w:ascii="Times-Roman" w:hAnsi="Times-Roman" w:cs="Times-Roman"/>
           <w:sz w:val="24"/>
           <w:szCs w:val="24"/>
         </w:rPr>
       </w:pPr>
-      <w:del w:id="235" w:author="Cosimo Bacco" w:date="2018-10-26T09:41:00Z">
+      <w:del w:id="268" w:author="Cosimo Bacco" w:date="2018-10-26T09:41:00Z">
         <w:r>
           <w:rPr>
             <w:rFonts w:ascii="Times-Roman" w:hAnsi="Times-Roman" w:cs="Times-Roman"/>
@@ -4709,12 +4995,12 @@
           <w:numId w:val="43"/>
         </w:numPr>
         <w:rPr>
-          <w:ins w:id="236" w:author="Cosimo Bacco" w:date="2018-10-26T09:45:00Z"/>
+          <w:ins w:id="269" w:author="Cosimo Bacco" w:date="2018-10-26T09:45:00Z"/>
           <w:rFonts w:ascii="Times-Roman" w:hAnsi="Times-Roman" w:cs="Times-Roman"/>
           <w:sz w:val="24"/>
           <w:szCs w:val="24"/>
         </w:rPr>
-        <w:pPrChange w:id="237" w:author="Cosimo Bacco" w:date="2018-10-26T09:46:00Z">
+        <w:pPrChange w:id="270" w:author="Cosimo Bacco" w:date="2018-10-26T09:46:00Z">
           <w:pPr>
             <w:pStyle w:val="Paragrafoelenco"/>
             <w:numPr>
@@ -4740,7 +5026,7 @@
         </w:rPr>
         <w:t>o di colori che permettano all’utente di individuare facilmente aree del sito web che vengono utilizzate frequentemente. Tipo: area personale, carrello</w:t>
       </w:r>
-      <w:ins w:id="238" w:author="Cosimo Bacco" w:date="2018-10-26T09:40:00Z">
+      <w:ins w:id="271" w:author="Cosimo Bacco" w:date="2018-10-26T09:40:00Z">
         <w:r>
           <w:rPr>
             <w:rFonts w:ascii="Times-Roman" w:hAnsi="Times-Roman" w:cs="Times-Roman"/>
@@ -4750,7 +5036,7 @@
           <w:t>.</w:t>
         </w:r>
       </w:ins>
-      <w:del w:id="239" w:author="Cosimo Bacco" w:date="2018-10-26T09:40:00Z">
+      <w:del w:id="272" w:author="Cosimo Bacco" w:date="2018-10-26T09:40:00Z">
         <w:r>
           <w:rPr>
             <w:rFonts w:ascii="Times-Roman" w:hAnsi="Times-Roman" w:cs="Times-Roman"/>
@@ -4781,32 +5067,27 @@
       <w:pPr>
         <w:ind w:left="360"/>
         <w:rPr>
-          <w:ins w:id="240" w:author="Cosimo Bacco" w:date="2018-10-26T09:45:00Z"/>
+          <w:ins w:id="273" w:author="Cosimo Bacco" w:date="2018-10-26T09:45:00Z"/>
           <w:rFonts w:ascii="Times-Roman" w:hAnsi="Times-Roman" w:cs="Times-Roman"/>
           <w:bCs/>
           <w:i/>
-          <w:rPrChange w:id="241" w:author="Cosimo Bacco" w:date="2018-10-26T09:46:00Z">
+          <w:rPrChange w:id="274" w:author="Cosimo Bacco" w:date="2018-10-26T09:46:00Z">
             <w:rPr>
-              <w:ins w:id="242" w:author="Cosimo Bacco" w:date="2018-10-26T09:45:00Z"/>
+              <w:ins w:id="275" w:author="Cosimo Bacco" w:date="2018-10-26T09:45:00Z"/>
               <w:rFonts w:ascii="Times-Roman" w:hAnsi="Times-Roman" w:cs="Times-Roman"/>
               <w:bCs/>
               <w:color w:val="8496B0" w:themeColor="text2" w:themeTint="99"/>
             </w:rPr>
           </w:rPrChange>
         </w:rPr>
-        <w:pPrChange w:id="243" w:author="Cosimo Bacco" w:date="2018-10-26T09:46:00Z">
-          <w:pPr>
-            <w:ind w:left="360"/>
-          </w:pPr>
-        </w:pPrChange>
-      </w:pPr>
-      <w:ins w:id="244" w:author="Cosimo Bacco" w:date="2018-10-26T09:45:00Z">
+      </w:pPr>
+      <w:ins w:id="276" w:author="Cosimo Bacco" w:date="2018-10-26T09:45:00Z">
         <w:r>
           <w:rPr>
             <w:rFonts w:ascii="Times-Roman" w:hAnsi="Times-Roman" w:cs="Times-Roman"/>
             <w:bCs/>
             <w:i/>
-            <w:rPrChange w:id="245" w:author="Cosimo Bacco" w:date="2018-10-26T09:46:00Z">
+            <w:rPrChange w:id="277" w:author="Cosimo Bacco" w:date="2018-10-26T09:46:00Z">
               <w:rPr>
                 <w:rFonts w:ascii="Times-Roman" w:hAnsi="Times-Roman" w:cs="Times-Roman"/>
                 <w:bCs/>
@@ -4826,49 +5107,29 @@
           <w:numId w:val="43"/>
         </w:numPr>
         <w:rPr>
-          <w:ins w:id="246" w:author="Cosimo Bacco" w:date="2018-10-26T09:45:00Z"/>
-          <w:rFonts w:ascii="Times-Roman" w:hAnsi="Times-Roman" w:cs="Times-Roman"/>
-          <w:rPrChange w:id="247" w:author="Cosimo Bacco" w:date="2018-10-26T09:46:00Z">
+          <w:ins w:id="278" w:author="Cosimo Bacco" w:date="2018-10-26T09:45:00Z"/>
+          <w:rFonts w:ascii="Times-Roman" w:hAnsi="Times-Roman" w:cs="Times-Roman"/>
+          <w:rPrChange w:id="279" w:author="Cosimo Bacco" w:date="2018-10-26T09:46:00Z">
             <w:rPr>
-              <w:ins w:id="248" w:author="Cosimo Bacco" w:date="2018-10-26T09:45:00Z"/>
+              <w:ins w:id="280" w:author="Cosimo Bacco" w:date="2018-10-26T09:45:00Z"/>
             </w:rPr>
           </w:rPrChange>
         </w:rPr>
-        <w:pPrChange w:id="249" w:author="Cosimo Bacco" w:date="2018-10-26T09:46:00Z">
+        <w:pPrChange w:id="281" w:author="Cosimo Bacco" w:date="2018-10-26T09:46:00Z">
           <w:pPr>
             <w:ind w:left="360"/>
           </w:pPr>
         </w:pPrChange>
       </w:pPr>
-      <w:ins w:id="250" w:author="Cosimo Bacco" w:date="2018-10-26T09:45:00Z">
+      <w:ins w:id="282" w:author="Cosimo Bacco" w:date="2018-10-26T09:45:00Z">
         <w:r>
           <w:rPr>
             <w:rFonts w:ascii="Times-Roman" w:hAnsi="Times-Roman" w:cs="Times-Roman"/>
-            <w:rPrChange w:id="251" w:author="Cosimo Bacco" w:date="2018-10-26T09:46:00Z">
+            <w:rPrChange w:id="283" w:author="Cosimo Bacco" w:date="2018-10-26T09:46:00Z">
               <w:rPr/>
             </w:rPrChange>
           </w:rPr>
-          <w:t>Non vi sono vincoli di prestazioni visto che il sistema è di natura web‐</w:t>
-        </w:r>
-        <w:proofErr w:type="spellStart"/>
-        <w:r>
-          <w:rPr>
-            <w:rFonts w:ascii="Times-Roman" w:hAnsi="Times-Roman" w:cs="Times-Roman"/>
-            <w:rPrChange w:id="252" w:author="Cosimo Bacco" w:date="2018-10-26T09:46:00Z">
-              <w:rPr/>
-            </w:rPrChange>
-          </w:rPr>
-          <w:t>oriented</w:t>
-        </w:r>
-        <w:proofErr w:type="spellEnd"/>
-        <w:r>
-          <w:rPr>
-            <w:rFonts w:ascii="Times-Roman" w:hAnsi="Times-Roman" w:cs="Times-Roman"/>
-            <w:rPrChange w:id="253" w:author="Cosimo Bacco" w:date="2018-10-26T09:46:00Z">
-              <w:rPr/>
-            </w:rPrChange>
-          </w:rPr>
-          <w:t>:</w:t>
+          <w:t>Non vi sono vincoli di prestazioni visto che il sistema è di natura web‐oriented:</w:t>
         </w:r>
       </w:ins>
     </w:p>
@@ -4877,11 +5138,11 @@
         <w:pStyle w:val="Paragrafoelenco"/>
         <w:rPr>
           <w:rFonts w:ascii="Times-Roman" w:hAnsi="Times-Roman" w:cs="Times-Roman"/>
-          <w:rPrChange w:id="254" w:author="Cosimo Bacco" w:date="2018-10-26T09:46:00Z">
+          <w:rPrChange w:id="284" w:author="Cosimo Bacco" w:date="2018-10-26T09:46:00Z">
             <w:rPr/>
           </w:rPrChange>
         </w:rPr>
-        <w:pPrChange w:id="255" w:author="Cosimo Bacco" w:date="2018-10-26T09:46:00Z">
+        <w:pPrChange w:id="285" w:author="Cosimo Bacco" w:date="2018-10-26T09:46:00Z">
           <w:pPr>
             <w:pStyle w:val="Paragrafoelenco"/>
             <w:numPr>
@@ -4891,11 +5152,11 @@
           </w:pPr>
         </w:pPrChange>
       </w:pPr>
-      <w:ins w:id="256" w:author="Cosimo Bacco" w:date="2018-10-26T09:45:00Z">
+      <w:ins w:id="286" w:author="Cosimo Bacco" w:date="2018-10-26T09:45:00Z">
         <w:r>
           <w:rPr>
             <w:rFonts w:ascii="Times-Roman" w:hAnsi="Times-Roman" w:cs="Times-Roman"/>
-            <w:rPrChange w:id="257" w:author="Cosimo Bacco" w:date="2018-10-26T09:46:00Z">
+            <w:rPrChange w:id="287" w:author="Cosimo Bacco" w:date="2018-10-26T09:46:00Z">
               <w:rPr>
                 <w:rFonts w:ascii="Times-Roman" w:hAnsi="Times-Roman" w:cs="Times-Roman"/>
                 <w:sz w:val="24"/>
@@ -4903,6 +5164,7 @@
               </w:rPr>
             </w:rPrChange>
           </w:rPr>
+          <w:lastRenderedPageBreak/>
           <w:t>i tempi di risposta sono legati alla latenza del collegamento Internet.</w:t>
         </w:r>
       </w:ins>
@@ -5015,13 +5277,13 @@
     <w:p>
       <w:pPr>
         <w:rPr>
-          <w:del w:id="258" w:author="Cosimo Bacco" w:date="2018-10-26T11:35:00Z"/>
+          <w:del w:id="288" w:author="Cosimo Bacco" w:date="2018-10-26T11:35:00Z"/>
           <w:rFonts w:ascii="Times-Roman" w:hAnsi="Times-Roman" w:cs="Times-Roman"/>
           <w:sz w:val="24"/>
           <w:szCs w:val="24"/>
         </w:rPr>
       </w:pPr>
-      <w:del w:id="259" w:author="Cosimo Bacco" w:date="2018-10-26T11:35:00Z">
+      <w:del w:id="289" w:author="Cosimo Bacco" w:date="2018-10-26T11:35:00Z">
         <w:r>
           <w:rPr>
             <w:rFonts w:ascii="Times-Roman" w:hAnsi="Times-Roman" w:cs="Times-Roman"/>
@@ -5036,7 +5298,7 @@
       <w:pPr>
         <w:pStyle w:val="Paragrafoelenco"/>
         <w:rPr>
-          <w:del w:id="260" w:author="Cosimo Bacco" w:date="2018-10-26T11:36:00Z"/>
+          <w:del w:id="290" w:author="Cosimo Bacco" w:date="2018-10-26T11:36:00Z"/>
           <w:rFonts w:ascii="Times-Roman" w:hAnsi="Times-Roman" w:cs="Times-Roman"/>
           <w:sz w:val="24"/>
           <w:szCs w:val="24"/>
@@ -5046,17 +5308,17 @@
     <w:p>
       <w:pPr>
         <w:rPr>
-          <w:del w:id="261" w:author="Cosimo Bacco" w:date="2018-10-26T11:36:00Z"/>
+          <w:del w:id="291" w:author="Cosimo Bacco" w:date="2018-10-26T11:36:00Z"/>
           <w:rFonts w:ascii="Times-Roman" w:hAnsi="Times-Roman" w:cs="Times-Roman"/>
           <w:sz w:val="24"/>
           <w:szCs w:val="24"/>
-          <w:rPrChange w:id="262" w:author="Cosimo Bacco" w:date="2018-10-26T11:36:00Z">
+          <w:rPrChange w:id="292" w:author="Cosimo Bacco" w:date="2018-10-26T11:36:00Z">
             <w:rPr>
-              <w:del w:id="263" w:author="Cosimo Bacco" w:date="2018-10-26T11:36:00Z"/>
+              <w:del w:id="293" w:author="Cosimo Bacco" w:date="2018-10-26T11:36:00Z"/>
             </w:rPr>
           </w:rPrChange>
         </w:rPr>
-        <w:pPrChange w:id="264" w:author="Cosimo Bacco" w:date="2018-10-26T11:36:00Z">
+        <w:pPrChange w:id="294" w:author="Cosimo Bacco" w:date="2018-10-26T11:36:00Z">
           <w:pPr>
             <w:pStyle w:val="Paragrafoelenco"/>
           </w:pPr>
@@ -5066,15 +5328,15 @@
     <w:p>
       <w:pPr>
         <w:rPr>
-          <w:del w:id="265" w:author="Cosimo Bacco" w:date="2018-10-26T11:36:00Z"/>
-        </w:rPr>
-        <w:pPrChange w:id="266" w:author="Cosimo Bacco" w:date="2018-10-26T11:36:00Z">
+          <w:del w:id="295" w:author="Cosimo Bacco" w:date="2018-10-26T11:36:00Z"/>
+        </w:rPr>
+        <w:pPrChange w:id="296" w:author="Cosimo Bacco" w:date="2018-10-26T11:36:00Z">
           <w:pPr>
             <w:pStyle w:val="Paragrafoelenco"/>
           </w:pPr>
         </w:pPrChange>
       </w:pPr>
-      <w:del w:id="267" w:author="Cosimo Bacco" w:date="2018-10-26T11:36:00Z">
+      <w:del w:id="297" w:author="Cosimo Bacco" w:date="2018-10-26T11:36:00Z">
         <w:r>
           <w:rPr>
             <w:noProof/>
@@ -5133,14 +5395,9 @@
     <w:p>
       <w:pPr>
         <w:rPr>
-          <w:del w:id="268" w:author="Cosimo Bacco" w:date="2018-10-26T11:36:00Z"/>
-          <w:rPrChange w:id="269" w:author="Cosimo Bacco" w:date="2018-10-26T11:36:00Z">
-            <w:rPr>
-              <w:del w:id="270" w:author="Cosimo Bacco" w:date="2018-10-26T11:36:00Z"/>
-            </w:rPr>
-          </w:rPrChange>
-        </w:rPr>
-        <w:pPrChange w:id="271" w:author="Cosimo Bacco" w:date="2018-10-26T11:36:00Z">
+          <w:del w:id="298" w:author="Cosimo Bacco" w:date="2018-10-26T11:36:00Z"/>
+        </w:rPr>
+        <w:pPrChange w:id="299" w:author="Cosimo Bacco" w:date="2018-10-26T11:36:00Z">
           <w:pPr>
             <w:pStyle w:val="Paragrafoelenco"/>
             <w:numPr>
@@ -5151,34 +5408,18 @@
           </w:pPr>
         </w:pPrChange>
       </w:pPr>
-      <w:del w:id="272" w:author="Cosimo Bacco" w:date="2018-10-26T11:36:00Z">
+      <w:del w:id="300" w:author="Cosimo Bacco" w:date="2018-10-26T11:36:00Z">
         <w:r>
-          <w:rPr>
-            <w:rPrChange w:id="273" w:author="Cosimo Bacco" w:date="2018-10-26T11:36:00Z">
-              <w:rPr/>
-            </w:rPrChange>
-          </w:rPr>
           <w:delText>il </w:delText>
         </w:r>
         <w:r>
           <w:rPr>
             <w:b/>
             <w:bCs/>
-            <w:rPrChange w:id="274" w:author="Cosimo Bacco" w:date="2018-10-26T11:36:00Z">
-              <w:rPr>
-                <w:b/>
-                <w:bCs/>
-              </w:rPr>
-            </w:rPrChange>
           </w:rPr>
           <w:delText>model</w:delText>
         </w:r>
         <w:r>
-          <w:rPr>
-            <w:rPrChange w:id="275" w:author="Cosimo Bacco" w:date="2018-10-26T11:36:00Z">
-              <w:rPr/>
-            </w:rPrChange>
-          </w:rPr>
           <w:delText> fornisce i </w:delText>
         </w:r>
         <w:r>
@@ -5187,7 +5428,7 @@
             <w:rFonts w:ascii="Times-Roman" w:hAnsi="Times-Roman" w:cs="Times-Roman"/>
             <w:sz w:val="24"/>
             <w:szCs w:val="24"/>
-            <w:rPrChange w:id="276" w:author="Cosimo Bacco" w:date="2018-10-26T11:36:00Z">
+            <w:rPrChange w:id="301" w:author="Cosimo Bacco" w:date="2018-10-26T11:36:00Z">
               <w:rPr>
                 <w:rStyle w:val="Collegamentoipertestuale"/>
                 <w:rFonts w:ascii="Times-Roman" w:hAnsi="Times-Roman" w:cs="Times-Roman"/>
@@ -5204,14 +5445,6 @@
             <w:rFonts w:ascii="Times-Roman" w:hAnsi="Times-Roman" w:cs="Times-Roman"/>
             <w:sz w:val="24"/>
             <w:szCs w:val="24"/>
-            <w:rPrChange w:id="277" w:author="Cosimo Bacco" w:date="2018-10-26T11:36:00Z">
-              <w:rPr>
-                <w:rStyle w:val="Collegamentoipertestuale"/>
-                <w:rFonts w:ascii="Times-Roman" w:hAnsi="Times-Roman" w:cs="Times-Roman"/>
-                <w:sz w:val="24"/>
-                <w:szCs w:val="24"/>
-              </w:rPr>
-            </w:rPrChange>
           </w:rPr>
           <w:delInstrText xml:space="preserve"> HYPERLINK "https://it.wikipedia.org/wiki/Metodo_(informatica)" \o "Metodo (informatica)" </w:delInstrText>
         </w:r>
@@ -5221,7 +5454,7 @@
             <w:rFonts w:ascii="Times-Roman" w:hAnsi="Times-Roman" w:cs="Times-Roman"/>
             <w:sz w:val="24"/>
             <w:szCs w:val="24"/>
-            <w:rPrChange w:id="278" w:author="Cosimo Bacco" w:date="2018-10-26T11:36:00Z">
+            <w:rPrChange w:id="302" w:author="Cosimo Bacco" w:date="2018-10-26T11:36:00Z">
               <w:rPr>
                 <w:rStyle w:val="Collegamentoipertestuale"/>
                 <w:rFonts w:ascii="Times-Roman" w:hAnsi="Times-Roman" w:cs="Times-Roman"/>
@@ -5238,14 +5471,6 @@
             <w:rFonts w:ascii="Times-Roman" w:hAnsi="Times-Roman" w:cs="Times-Roman"/>
             <w:sz w:val="24"/>
             <w:szCs w:val="24"/>
-            <w:rPrChange w:id="279" w:author="Cosimo Bacco" w:date="2018-10-26T11:36:00Z">
-              <w:rPr>
-                <w:rStyle w:val="Collegamentoipertestuale"/>
-                <w:rFonts w:ascii="Times-Roman" w:hAnsi="Times-Roman" w:cs="Times-Roman"/>
-                <w:sz w:val="24"/>
-                <w:szCs w:val="24"/>
-              </w:rPr>
-            </w:rPrChange>
           </w:rPr>
           <w:delText>metodi</w:delText>
         </w:r>
@@ -5255,7 +5480,7 @@
             <w:rFonts w:ascii="Times-Roman" w:hAnsi="Times-Roman" w:cs="Times-Roman"/>
             <w:sz w:val="24"/>
             <w:szCs w:val="24"/>
-            <w:rPrChange w:id="280" w:author="Cosimo Bacco" w:date="2018-10-26T11:36:00Z">
+            <w:rPrChange w:id="303" w:author="Cosimo Bacco" w:date="2018-10-26T11:36:00Z">
               <w:rPr>
                 <w:rStyle w:val="Collegamentoipertestuale"/>
                 <w:rFonts w:ascii="Times-Roman" w:hAnsi="Times-Roman" w:cs="Times-Roman"/>
@@ -5267,11 +5492,6 @@
           <w:fldChar w:fldCharType="end"/>
         </w:r>
         <w:r>
-          <w:rPr>
-            <w:rPrChange w:id="281" w:author="Cosimo Bacco" w:date="2018-10-26T11:36:00Z">
-              <w:rPr/>
-            </w:rPrChange>
-          </w:rPr>
           <w:delText> per accedere ai dati utili all'applicazione;</w:delText>
         </w:r>
       </w:del>
@@ -5279,9 +5499,9 @@
     <w:p>
       <w:pPr>
         <w:rPr>
-          <w:del w:id="282" w:author="Cosimo Bacco" w:date="2018-10-26T11:36:00Z"/>
-        </w:rPr>
-        <w:pPrChange w:id="283" w:author="Cosimo Bacco" w:date="2018-10-26T11:36:00Z">
+          <w:del w:id="304" w:author="Cosimo Bacco" w:date="2018-10-26T11:36:00Z"/>
+        </w:rPr>
+        <w:pPrChange w:id="305" w:author="Cosimo Bacco" w:date="2018-10-26T11:36:00Z">
           <w:pPr>
             <w:pStyle w:val="Paragrafoelenco"/>
             <w:numPr>
@@ -5292,7 +5512,7 @@
           </w:pPr>
         </w:pPrChange>
       </w:pPr>
-      <w:del w:id="284" w:author="Cosimo Bacco" w:date="2018-10-26T11:36:00Z">
+      <w:del w:id="306" w:author="Cosimo Bacco" w:date="2018-10-26T11:36:00Z">
         <w:r>
           <w:delText>il </w:delText>
         </w:r>
@@ -5311,9 +5531,9 @@
     <w:p>
       <w:pPr>
         <w:rPr>
-          <w:del w:id="285" w:author="Cosimo Bacco" w:date="2018-10-26T11:36:00Z"/>
-        </w:rPr>
-        <w:pPrChange w:id="286" w:author="Cosimo Bacco" w:date="2018-10-26T11:36:00Z">
+          <w:del w:id="307" w:author="Cosimo Bacco" w:date="2018-10-26T11:36:00Z"/>
+        </w:rPr>
+        <w:pPrChange w:id="308" w:author="Cosimo Bacco" w:date="2018-10-26T11:36:00Z">
           <w:pPr>
             <w:pStyle w:val="Paragrafoelenco"/>
             <w:numPr>
@@ -5324,7 +5544,7 @@
           </w:pPr>
         </w:pPrChange>
       </w:pPr>
-      <w:del w:id="287" w:author="Cosimo Bacco" w:date="2018-10-26T11:36:00Z">
+      <w:del w:id="309" w:author="Cosimo Bacco" w:date="2018-10-26T11:36:00Z">
         <w:r>
           <w:delText>il </w:delText>
         </w:r>
@@ -5343,9 +5563,9 @@
     <w:p>
       <w:pPr>
         <w:rPr>
-          <w:del w:id="288" w:author="Cosimo Bacco" w:date="2018-10-26T11:36:00Z"/>
-        </w:rPr>
-        <w:pPrChange w:id="289" w:author="Cosimo Bacco" w:date="2018-10-26T11:36:00Z">
+          <w:del w:id="310" w:author="Cosimo Bacco" w:date="2018-10-26T11:36:00Z"/>
+        </w:rPr>
+        <w:pPrChange w:id="311" w:author="Cosimo Bacco" w:date="2018-10-26T11:36:00Z">
           <w:pPr>
             <w:pStyle w:val="Paragrafoelenco"/>
           </w:pPr>
@@ -5354,7 +5574,7 @@
     </w:p>
     <w:p>
       <w:pPr>
-        <w:pPrChange w:id="290" w:author="Cosimo Bacco" w:date="2018-10-26T11:36:00Z">
+        <w:pPrChange w:id="312" w:author="Cosimo Bacco" w:date="2018-10-26T11:36:00Z">
           <w:pPr>
             <w:pStyle w:val="Paragrafoelenco"/>
           </w:pPr>
@@ -6443,6 +6663,92 @@
     </w:lvl>
   </w:abstractNum>
   <w:abstractNum w:abstractNumId="6" w15:restartNumberingAfterBreak="0">
+    <w:nsid w:val="17315971"/>
+    <w:multiLevelType w:val="hybridMultilevel"/>
+    <w:tmpl w:val="15DCEADA"/>
+    <w:lvl w:ilvl="0" w:tplc="0410000F">
+      <w:start w:val="1"/>
+      <w:numFmt w:val="decimal"/>
+      <w:lvlText w:val="%1."/>
+      <w:lvlJc w:val="left"/>
+      <w:pPr>
+        <w:ind w:left="720" w:hanging="360"/>
+      </w:pPr>
+    </w:lvl>
+    <w:lvl w:ilvl="1" w:tplc="04100019" w:tentative="1">
+      <w:start w:val="1"/>
+      <w:numFmt w:val="lowerLetter"/>
+      <w:lvlText w:val="%2."/>
+      <w:lvlJc w:val="left"/>
+      <w:pPr>
+        <w:ind w:left="1440" w:hanging="360"/>
+      </w:pPr>
+    </w:lvl>
+    <w:lvl w:ilvl="2" w:tplc="0410001B" w:tentative="1">
+      <w:start w:val="1"/>
+      <w:numFmt w:val="lowerRoman"/>
+      <w:lvlText w:val="%3."/>
+      <w:lvlJc w:val="right"/>
+      <w:pPr>
+        <w:ind w:left="2160" w:hanging="180"/>
+      </w:pPr>
+    </w:lvl>
+    <w:lvl w:ilvl="3" w:tplc="0410000F" w:tentative="1">
+      <w:start w:val="1"/>
+      <w:numFmt w:val="decimal"/>
+      <w:lvlText w:val="%4."/>
+      <w:lvlJc w:val="left"/>
+      <w:pPr>
+        <w:ind w:left="2880" w:hanging="360"/>
+      </w:pPr>
+    </w:lvl>
+    <w:lvl w:ilvl="4" w:tplc="04100019" w:tentative="1">
+      <w:start w:val="1"/>
+      <w:numFmt w:val="lowerLetter"/>
+      <w:lvlText w:val="%5."/>
+      <w:lvlJc w:val="left"/>
+      <w:pPr>
+        <w:ind w:left="3600" w:hanging="360"/>
+      </w:pPr>
+    </w:lvl>
+    <w:lvl w:ilvl="5" w:tplc="0410001B" w:tentative="1">
+      <w:start w:val="1"/>
+      <w:numFmt w:val="lowerRoman"/>
+      <w:lvlText w:val="%6."/>
+      <w:lvlJc w:val="right"/>
+      <w:pPr>
+        <w:ind w:left="4320" w:hanging="180"/>
+      </w:pPr>
+    </w:lvl>
+    <w:lvl w:ilvl="6" w:tplc="0410000F" w:tentative="1">
+      <w:start w:val="1"/>
+      <w:numFmt w:val="decimal"/>
+      <w:lvlText w:val="%7."/>
+      <w:lvlJc w:val="left"/>
+      <w:pPr>
+        <w:ind w:left="5040" w:hanging="360"/>
+      </w:pPr>
+    </w:lvl>
+    <w:lvl w:ilvl="7" w:tplc="04100019" w:tentative="1">
+      <w:start w:val="1"/>
+      <w:numFmt w:val="lowerLetter"/>
+      <w:lvlText w:val="%8."/>
+      <w:lvlJc w:val="left"/>
+      <w:pPr>
+        <w:ind w:left="5760" w:hanging="360"/>
+      </w:pPr>
+    </w:lvl>
+    <w:lvl w:ilvl="8" w:tplc="0410001B" w:tentative="1">
+      <w:start w:val="1"/>
+      <w:numFmt w:val="lowerRoman"/>
+      <w:lvlText w:val="%9."/>
+      <w:lvlJc w:val="right"/>
+      <w:pPr>
+        <w:ind w:left="6480" w:hanging="180"/>
+      </w:pPr>
+    </w:lvl>
+  </w:abstractNum>
+  <w:abstractNum w:abstractNumId="7" w15:restartNumberingAfterBreak="0">
     <w:nsid w:val="1DE45AF2"/>
     <w:multiLevelType w:val="hybridMultilevel"/>
     <w:tmpl w:val="82CEA218"/>
@@ -6555,7 +6861,7 @@
       </w:rPr>
     </w:lvl>
   </w:abstractNum>
-  <w:abstractNum w:abstractNumId="7" w15:restartNumberingAfterBreak="0">
+  <w:abstractNum w:abstractNumId="8" w15:restartNumberingAfterBreak="0">
     <w:nsid w:val="1E8D2F78"/>
     <w:multiLevelType w:val="hybridMultilevel"/>
     <w:tmpl w:val="655010A2"/>
@@ -6668,7 +6974,7 @@
       </w:rPr>
     </w:lvl>
   </w:abstractNum>
-  <w:abstractNum w:abstractNumId="8" w15:restartNumberingAfterBreak="0">
+  <w:abstractNum w:abstractNumId="9" w15:restartNumberingAfterBreak="0">
     <w:nsid w:val="1F28757A"/>
     <w:multiLevelType w:val="hybridMultilevel"/>
     <w:tmpl w:val="44A6EFE2"/>
@@ -6781,7 +7087,7 @@
       </w:rPr>
     </w:lvl>
   </w:abstractNum>
-  <w:abstractNum w:abstractNumId="9" w15:restartNumberingAfterBreak="0">
+  <w:abstractNum w:abstractNumId="10" w15:restartNumberingAfterBreak="0">
     <w:nsid w:val="20E82B73"/>
     <w:multiLevelType w:val="hybridMultilevel"/>
     <w:tmpl w:val="44861972"/>
@@ -6894,7 +7200,7 @@
       </w:rPr>
     </w:lvl>
   </w:abstractNum>
-  <w:abstractNum w:abstractNumId="10" w15:restartNumberingAfterBreak="0">
+  <w:abstractNum w:abstractNumId="11" w15:restartNumberingAfterBreak="0">
     <w:nsid w:val="20EE7B50"/>
     <w:multiLevelType w:val="hybridMultilevel"/>
     <w:tmpl w:val="22CE7A34"/>
@@ -7008,7 +7314,7 @@
       </w:rPr>
     </w:lvl>
   </w:abstractNum>
-  <w:abstractNum w:abstractNumId="11" w15:restartNumberingAfterBreak="0">
+  <w:abstractNum w:abstractNumId="12" w15:restartNumberingAfterBreak="0">
     <w:nsid w:val="224B4812"/>
     <w:multiLevelType w:val="hybridMultilevel"/>
     <w:tmpl w:val="3B44F1AC"/>
@@ -7121,7 +7427,7 @@
       </w:rPr>
     </w:lvl>
   </w:abstractNum>
-  <w:abstractNum w:abstractNumId="12" w15:restartNumberingAfterBreak="0">
+  <w:abstractNum w:abstractNumId="13" w15:restartNumberingAfterBreak="0">
     <w:nsid w:val="23441E21"/>
     <w:multiLevelType w:val="hybridMultilevel"/>
     <w:tmpl w:val="88DCC8E2"/>
@@ -7234,7 +7540,7 @@
       </w:rPr>
     </w:lvl>
   </w:abstractNum>
-  <w:abstractNum w:abstractNumId="13" w15:restartNumberingAfterBreak="0">
+  <w:abstractNum w:abstractNumId="14" w15:restartNumberingAfterBreak="0">
     <w:nsid w:val="234972E8"/>
     <w:multiLevelType w:val="hybridMultilevel"/>
     <w:tmpl w:val="E488CFA0"/>
@@ -7347,7 +7653,7 @@
       </w:rPr>
     </w:lvl>
   </w:abstractNum>
-  <w:abstractNum w:abstractNumId="14" w15:restartNumberingAfterBreak="0">
+  <w:abstractNum w:abstractNumId="15" w15:restartNumberingAfterBreak="0">
     <w:nsid w:val="26CE6D0E"/>
     <w:multiLevelType w:val="hybridMultilevel"/>
     <w:tmpl w:val="FEACD31A"/>
@@ -7460,7 +7766,7 @@
       </w:rPr>
     </w:lvl>
   </w:abstractNum>
-  <w:abstractNum w:abstractNumId="15" w15:restartNumberingAfterBreak="0">
+  <w:abstractNum w:abstractNumId="16" w15:restartNumberingAfterBreak="0">
     <w:nsid w:val="28BB3A96"/>
     <w:multiLevelType w:val="hybridMultilevel"/>
     <w:tmpl w:val="A6AC9222"/>
@@ -7574,7 +7880,7 @@
       </w:rPr>
     </w:lvl>
   </w:abstractNum>
-  <w:abstractNum w:abstractNumId="16" w15:restartNumberingAfterBreak="0">
+  <w:abstractNum w:abstractNumId="17" w15:restartNumberingAfterBreak="0">
     <w:nsid w:val="2B0B1328"/>
     <w:multiLevelType w:val="hybridMultilevel"/>
     <w:tmpl w:val="D4CC136C"/>
@@ -7688,7 +7994,7 @@
       </w:rPr>
     </w:lvl>
   </w:abstractNum>
-  <w:abstractNum w:abstractNumId="17" w15:restartNumberingAfterBreak="0">
+  <w:abstractNum w:abstractNumId="18" w15:restartNumberingAfterBreak="0">
     <w:nsid w:val="2DE31778"/>
     <w:multiLevelType w:val="hybridMultilevel"/>
     <w:tmpl w:val="13ECA540"/>
@@ -7800,7 +8106,7 @@
       </w:rPr>
     </w:lvl>
   </w:abstractNum>
-  <w:abstractNum w:abstractNumId="18" w15:restartNumberingAfterBreak="0">
+  <w:abstractNum w:abstractNumId="19" w15:restartNumberingAfterBreak="0">
     <w:nsid w:val="31245DBD"/>
     <w:multiLevelType w:val="hybridMultilevel"/>
     <w:tmpl w:val="B712C55E"/>
@@ -7913,7 +8219,7 @@
       </w:rPr>
     </w:lvl>
   </w:abstractNum>
-  <w:abstractNum w:abstractNumId="19" w15:restartNumberingAfterBreak="0">
+  <w:abstractNum w:abstractNumId="20" w15:restartNumberingAfterBreak="0">
     <w:nsid w:val="34AC6DF2"/>
     <w:multiLevelType w:val="hybridMultilevel"/>
     <w:tmpl w:val="2DC8B932"/>
@@ -8027,7 +8333,7 @@
       </w:rPr>
     </w:lvl>
   </w:abstractNum>
-  <w:abstractNum w:abstractNumId="20" w15:restartNumberingAfterBreak="0">
+  <w:abstractNum w:abstractNumId="21" w15:restartNumberingAfterBreak="0">
     <w:nsid w:val="374F10AB"/>
     <w:multiLevelType w:val="hybridMultilevel"/>
     <w:tmpl w:val="49CC8AD8"/>
@@ -8140,7 +8446,7 @@
       </w:rPr>
     </w:lvl>
   </w:abstractNum>
-  <w:abstractNum w:abstractNumId="21" w15:restartNumberingAfterBreak="0">
+  <w:abstractNum w:abstractNumId="22" w15:restartNumberingAfterBreak="0">
     <w:nsid w:val="386E0BAA"/>
     <w:multiLevelType w:val="hybridMultilevel"/>
     <w:tmpl w:val="2228DE30"/>
@@ -8254,7 +8560,7 @@
       </w:rPr>
     </w:lvl>
   </w:abstractNum>
-  <w:abstractNum w:abstractNumId="22" w15:restartNumberingAfterBreak="0">
+  <w:abstractNum w:abstractNumId="23" w15:restartNumberingAfterBreak="0">
     <w:nsid w:val="393566F0"/>
     <w:multiLevelType w:val="hybridMultilevel"/>
     <w:tmpl w:val="A5C02424"/>
@@ -8368,7 +8674,7 @@
       </w:rPr>
     </w:lvl>
   </w:abstractNum>
-  <w:abstractNum w:abstractNumId="23" w15:restartNumberingAfterBreak="0">
+  <w:abstractNum w:abstractNumId="24" w15:restartNumberingAfterBreak="0">
     <w:nsid w:val="43240C27"/>
     <w:multiLevelType w:val="multilevel"/>
     <w:tmpl w:val="A8C62AD8"/>
@@ -8517,7 +8823,7 @@
       </w:rPr>
     </w:lvl>
   </w:abstractNum>
-  <w:abstractNum w:abstractNumId="24" w15:restartNumberingAfterBreak="0">
+  <w:abstractNum w:abstractNumId="25" w15:restartNumberingAfterBreak="0">
     <w:nsid w:val="44703850"/>
     <w:multiLevelType w:val="hybridMultilevel"/>
     <w:tmpl w:val="016CD318"/>
@@ -8630,7 +8936,7 @@
       </w:rPr>
     </w:lvl>
   </w:abstractNum>
-  <w:abstractNum w:abstractNumId="25" w15:restartNumberingAfterBreak="0">
+  <w:abstractNum w:abstractNumId="26" w15:restartNumberingAfterBreak="0">
     <w:nsid w:val="44FD6B0F"/>
     <w:multiLevelType w:val="hybridMultilevel"/>
     <w:tmpl w:val="73C6F1FC"/>
@@ -8743,7 +9049,7 @@
       </w:rPr>
     </w:lvl>
   </w:abstractNum>
-  <w:abstractNum w:abstractNumId="26" w15:restartNumberingAfterBreak="0">
+  <w:abstractNum w:abstractNumId="27" w15:restartNumberingAfterBreak="0">
     <w:nsid w:val="47887F31"/>
     <w:multiLevelType w:val="hybridMultilevel"/>
     <w:tmpl w:val="9D463526"/>
@@ -8856,7 +9162,7 @@
       </w:rPr>
     </w:lvl>
   </w:abstractNum>
-  <w:abstractNum w:abstractNumId="27" w15:restartNumberingAfterBreak="0">
+  <w:abstractNum w:abstractNumId="28" w15:restartNumberingAfterBreak="0">
     <w:nsid w:val="4F0C3FAC"/>
     <w:multiLevelType w:val="hybridMultilevel"/>
     <w:tmpl w:val="7928859A"/>
@@ -8969,7 +9275,7 @@
       </w:rPr>
     </w:lvl>
   </w:abstractNum>
-  <w:abstractNum w:abstractNumId="28" w15:restartNumberingAfterBreak="0">
+  <w:abstractNum w:abstractNumId="29" w15:restartNumberingAfterBreak="0">
     <w:nsid w:val="522B7AA7"/>
     <w:multiLevelType w:val="hybridMultilevel"/>
     <w:tmpl w:val="4D68E862"/>
@@ -9058,7 +9364,7 @@
       </w:pPr>
     </w:lvl>
   </w:abstractNum>
-  <w:abstractNum w:abstractNumId="29" w15:restartNumberingAfterBreak="0">
+  <w:abstractNum w:abstractNumId="30" w15:restartNumberingAfterBreak="0">
     <w:nsid w:val="598219B3"/>
     <w:multiLevelType w:val="hybridMultilevel"/>
     <w:tmpl w:val="F59E6DA2"/>
@@ -9147,7 +9453,7 @@
       </w:pPr>
     </w:lvl>
   </w:abstractNum>
-  <w:abstractNum w:abstractNumId="30" w15:restartNumberingAfterBreak="0">
+  <w:abstractNum w:abstractNumId="31" w15:restartNumberingAfterBreak="0">
     <w:nsid w:val="5A716DB6"/>
     <w:multiLevelType w:val="hybridMultilevel"/>
     <w:tmpl w:val="4356CC06"/>
@@ -9260,7 +9566,7 @@
       </w:rPr>
     </w:lvl>
   </w:abstractNum>
-  <w:abstractNum w:abstractNumId="31" w15:restartNumberingAfterBreak="0">
+  <w:abstractNum w:abstractNumId="32" w15:restartNumberingAfterBreak="0">
     <w:nsid w:val="5C10155C"/>
     <w:multiLevelType w:val="hybridMultilevel"/>
     <w:tmpl w:val="3168C73A"/>
@@ -9373,7 +9679,206 @@
       </w:rPr>
     </w:lvl>
   </w:abstractNum>
-  <w:abstractNum w:abstractNumId="32" w15:restartNumberingAfterBreak="0">
+  <w:abstractNum w:abstractNumId="33" w15:restartNumberingAfterBreak="0">
+    <w:nsid w:val="62C575A1"/>
+    <w:multiLevelType w:val="hybridMultilevel"/>
+    <w:tmpl w:val="F5A439E0"/>
+    <w:lvl w:ilvl="0" w:tplc="04100001">
+      <w:start w:val="1"/>
+      <w:numFmt w:val="bullet"/>
+      <w:lvlText w:val=""/>
+      <w:lvlJc w:val="left"/>
+      <w:pPr>
+        <w:ind w:left="1080" w:hanging="360"/>
+      </w:pPr>
+      <w:rPr>
+        <w:rFonts w:ascii="Symbol" w:hAnsi="Symbol" w:hint="default"/>
+      </w:rPr>
+    </w:lvl>
+    <w:lvl w:ilvl="1" w:tplc="04100003" w:tentative="1">
+      <w:start w:val="1"/>
+      <w:numFmt w:val="bullet"/>
+      <w:lvlText w:val="o"/>
+      <w:lvlJc w:val="left"/>
+      <w:pPr>
+        <w:ind w:left="1800" w:hanging="360"/>
+      </w:pPr>
+      <w:rPr>
+        <w:rFonts w:ascii="Courier New" w:hAnsi="Courier New" w:cs="Courier New" w:hint="default"/>
+      </w:rPr>
+    </w:lvl>
+    <w:lvl w:ilvl="2" w:tplc="04100005" w:tentative="1">
+      <w:start w:val="1"/>
+      <w:numFmt w:val="bullet"/>
+      <w:lvlText w:val=""/>
+      <w:lvlJc w:val="left"/>
+      <w:pPr>
+        <w:ind w:left="2520" w:hanging="360"/>
+      </w:pPr>
+      <w:rPr>
+        <w:rFonts w:ascii="Wingdings" w:hAnsi="Wingdings" w:hint="default"/>
+      </w:rPr>
+    </w:lvl>
+    <w:lvl w:ilvl="3" w:tplc="04100001" w:tentative="1">
+      <w:start w:val="1"/>
+      <w:numFmt w:val="bullet"/>
+      <w:lvlText w:val=""/>
+      <w:lvlJc w:val="left"/>
+      <w:pPr>
+        <w:ind w:left="3240" w:hanging="360"/>
+      </w:pPr>
+      <w:rPr>
+        <w:rFonts w:ascii="Symbol" w:hAnsi="Symbol" w:hint="default"/>
+      </w:rPr>
+    </w:lvl>
+    <w:lvl w:ilvl="4" w:tplc="04100003" w:tentative="1">
+      <w:start w:val="1"/>
+      <w:numFmt w:val="bullet"/>
+      <w:lvlText w:val="o"/>
+      <w:lvlJc w:val="left"/>
+      <w:pPr>
+        <w:ind w:left="3960" w:hanging="360"/>
+      </w:pPr>
+      <w:rPr>
+        <w:rFonts w:ascii="Courier New" w:hAnsi="Courier New" w:cs="Courier New" w:hint="default"/>
+      </w:rPr>
+    </w:lvl>
+    <w:lvl w:ilvl="5" w:tplc="04100005" w:tentative="1">
+      <w:start w:val="1"/>
+      <w:numFmt w:val="bullet"/>
+      <w:lvlText w:val=""/>
+      <w:lvlJc w:val="left"/>
+      <w:pPr>
+        <w:ind w:left="4680" w:hanging="360"/>
+      </w:pPr>
+      <w:rPr>
+        <w:rFonts w:ascii="Wingdings" w:hAnsi="Wingdings" w:hint="default"/>
+      </w:rPr>
+    </w:lvl>
+    <w:lvl w:ilvl="6" w:tplc="04100001" w:tentative="1">
+      <w:start w:val="1"/>
+      <w:numFmt w:val="bullet"/>
+      <w:lvlText w:val=""/>
+      <w:lvlJc w:val="left"/>
+      <w:pPr>
+        <w:ind w:left="5400" w:hanging="360"/>
+      </w:pPr>
+      <w:rPr>
+        <w:rFonts w:ascii="Symbol" w:hAnsi="Symbol" w:hint="default"/>
+      </w:rPr>
+    </w:lvl>
+    <w:lvl w:ilvl="7" w:tplc="04100003" w:tentative="1">
+      <w:start w:val="1"/>
+      <w:numFmt w:val="bullet"/>
+      <w:lvlText w:val="o"/>
+      <w:lvlJc w:val="left"/>
+      <w:pPr>
+        <w:ind w:left="6120" w:hanging="360"/>
+      </w:pPr>
+      <w:rPr>
+        <w:rFonts w:ascii="Courier New" w:hAnsi="Courier New" w:cs="Courier New" w:hint="default"/>
+      </w:rPr>
+    </w:lvl>
+    <w:lvl w:ilvl="8" w:tplc="04100005" w:tentative="1">
+      <w:start w:val="1"/>
+      <w:numFmt w:val="bullet"/>
+      <w:lvlText w:val=""/>
+      <w:lvlJc w:val="left"/>
+      <w:pPr>
+        <w:ind w:left="6840" w:hanging="360"/>
+      </w:pPr>
+      <w:rPr>
+        <w:rFonts w:ascii="Wingdings" w:hAnsi="Wingdings" w:hint="default"/>
+      </w:rPr>
+    </w:lvl>
+  </w:abstractNum>
+  <w:abstractNum w:abstractNumId="34" w15:restartNumberingAfterBreak="0">
+    <w:nsid w:val="63893D97"/>
+    <w:multiLevelType w:val="hybridMultilevel"/>
+    <w:tmpl w:val="2A5C54D8"/>
+    <w:lvl w:ilvl="0" w:tplc="0410000F">
+      <w:start w:val="1"/>
+      <w:numFmt w:val="decimal"/>
+      <w:lvlText w:val="%1."/>
+      <w:lvlJc w:val="left"/>
+      <w:pPr>
+        <w:ind w:left="1080" w:hanging="360"/>
+      </w:pPr>
+    </w:lvl>
+    <w:lvl w:ilvl="1" w:tplc="04100019" w:tentative="1">
+      <w:start w:val="1"/>
+      <w:numFmt w:val="lowerLetter"/>
+      <w:lvlText w:val="%2."/>
+      <w:lvlJc w:val="left"/>
+      <w:pPr>
+        <w:ind w:left="1800" w:hanging="360"/>
+      </w:pPr>
+    </w:lvl>
+    <w:lvl w:ilvl="2" w:tplc="0410001B" w:tentative="1">
+      <w:start w:val="1"/>
+      <w:numFmt w:val="lowerRoman"/>
+      <w:lvlText w:val="%3."/>
+      <w:lvlJc w:val="right"/>
+      <w:pPr>
+        <w:ind w:left="2520" w:hanging="180"/>
+      </w:pPr>
+    </w:lvl>
+    <w:lvl w:ilvl="3" w:tplc="0410000F" w:tentative="1">
+      <w:start w:val="1"/>
+      <w:numFmt w:val="decimal"/>
+      <w:lvlText w:val="%4."/>
+      <w:lvlJc w:val="left"/>
+      <w:pPr>
+        <w:ind w:left="3240" w:hanging="360"/>
+      </w:pPr>
+    </w:lvl>
+    <w:lvl w:ilvl="4" w:tplc="04100019" w:tentative="1">
+      <w:start w:val="1"/>
+      <w:numFmt w:val="lowerLetter"/>
+      <w:lvlText w:val="%5."/>
+      <w:lvlJc w:val="left"/>
+      <w:pPr>
+        <w:ind w:left="3960" w:hanging="360"/>
+      </w:pPr>
+    </w:lvl>
+    <w:lvl w:ilvl="5" w:tplc="0410001B" w:tentative="1">
+      <w:start w:val="1"/>
+      <w:numFmt w:val="lowerRoman"/>
+      <w:lvlText w:val="%6."/>
+      <w:lvlJc w:val="right"/>
+      <w:pPr>
+        <w:ind w:left="4680" w:hanging="180"/>
+      </w:pPr>
+    </w:lvl>
+    <w:lvl w:ilvl="6" w:tplc="0410000F" w:tentative="1">
+      <w:start w:val="1"/>
+      <w:numFmt w:val="decimal"/>
+      <w:lvlText w:val="%7."/>
+      <w:lvlJc w:val="left"/>
+      <w:pPr>
+        <w:ind w:left="5400" w:hanging="360"/>
+      </w:pPr>
+    </w:lvl>
+    <w:lvl w:ilvl="7" w:tplc="04100019" w:tentative="1">
+      <w:start w:val="1"/>
+      <w:numFmt w:val="lowerLetter"/>
+      <w:lvlText w:val="%8."/>
+      <w:lvlJc w:val="left"/>
+      <w:pPr>
+        <w:ind w:left="6120" w:hanging="360"/>
+      </w:pPr>
+    </w:lvl>
+    <w:lvl w:ilvl="8" w:tplc="0410001B" w:tentative="1">
+      <w:start w:val="1"/>
+      <w:numFmt w:val="lowerRoman"/>
+      <w:lvlText w:val="%9."/>
+      <w:lvlJc w:val="right"/>
+      <w:pPr>
+        <w:ind w:left="6840" w:hanging="180"/>
+      </w:pPr>
+    </w:lvl>
+  </w:abstractNum>
+  <w:abstractNum w:abstractNumId="35" w15:restartNumberingAfterBreak="0">
     <w:nsid w:val="646E1FF9"/>
     <w:multiLevelType w:val="hybridMultilevel"/>
     <w:tmpl w:val="9744858A"/>
@@ -9487,7 +9992,120 @@
       </w:rPr>
     </w:lvl>
   </w:abstractNum>
-  <w:abstractNum w:abstractNumId="33" w15:restartNumberingAfterBreak="0">
+  <w:abstractNum w:abstractNumId="36" w15:restartNumberingAfterBreak="0">
+    <w:nsid w:val="66157D66"/>
+    <w:multiLevelType w:val="hybridMultilevel"/>
+    <w:tmpl w:val="146E1BC0"/>
+    <w:lvl w:ilvl="0" w:tplc="04100001">
+      <w:start w:val="1"/>
+      <w:numFmt w:val="bullet"/>
+      <w:lvlText w:val=""/>
+      <w:lvlJc w:val="left"/>
+      <w:pPr>
+        <w:ind w:left="1080" w:hanging="360"/>
+      </w:pPr>
+      <w:rPr>
+        <w:rFonts w:ascii="Symbol" w:hAnsi="Symbol" w:hint="default"/>
+      </w:rPr>
+    </w:lvl>
+    <w:lvl w:ilvl="1" w:tplc="04100001">
+      <w:start w:val="1"/>
+      <w:numFmt w:val="bullet"/>
+      <w:lvlText w:val=""/>
+      <w:lvlJc w:val="left"/>
+      <w:pPr>
+        <w:ind w:left="1800" w:hanging="360"/>
+      </w:pPr>
+      <w:rPr>
+        <w:rFonts w:ascii="Symbol" w:hAnsi="Symbol" w:hint="default"/>
+      </w:rPr>
+    </w:lvl>
+    <w:lvl w:ilvl="2" w:tplc="04100005" w:tentative="1">
+      <w:start w:val="1"/>
+      <w:numFmt w:val="bullet"/>
+      <w:lvlText w:val=""/>
+      <w:lvlJc w:val="left"/>
+      <w:pPr>
+        <w:ind w:left="2520" w:hanging="360"/>
+      </w:pPr>
+      <w:rPr>
+        <w:rFonts w:ascii="Wingdings" w:hAnsi="Wingdings" w:hint="default"/>
+      </w:rPr>
+    </w:lvl>
+    <w:lvl w:ilvl="3" w:tplc="04100001" w:tentative="1">
+      <w:start w:val="1"/>
+      <w:numFmt w:val="bullet"/>
+      <w:lvlText w:val=""/>
+      <w:lvlJc w:val="left"/>
+      <w:pPr>
+        <w:ind w:left="3240" w:hanging="360"/>
+      </w:pPr>
+      <w:rPr>
+        <w:rFonts w:ascii="Symbol" w:hAnsi="Symbol" w:hint="default"/>
+      </w:rPr>
+    </w:lvl>
+    <w:lvl w:ilvl="4" w:tplc="04100003" w:tentative="1">
+      <w:start w:val="1"/>
+      <w:numFmt w:val="bullet"/>
+      <w:lvlText w:val="o"/>
+      <w:lvlJc w:val="left"/>
+      <w:pPr>
+        <w:ind w:left="3960" w:hanging="360"/>
+      </w:pPr>
+      <w:rPr>
+        <w:rFonts w:ascii="Courier New" w:hAnsi="Courier New" w:cs="Courier New" w:hint="default"/>
+      </w:rPr>
+    </w:lvl>
+    <w:lvl w:ilvl="5" w:tplc="04100005" w:tentative="1">
+      <w:start w:val="1"/>
+      <w:numFmt w:val="bullet"/>
+      <w:lvlText w:val=""/>
+      <w:lvlJc w:val="left"/>
+      <w:pPr>
+        <w:ind w:left="4680" w:hanging="360"/>
+      </w:pPr>
+      <w:rPr>
+        <w:rFonts w:ascii="Wingdings" w:hAnsi="Wingdings" w:hint="default"/>
+      </w:rPr>
+    </w:lvl>
+    <w:lvl w:ilvl="6" w:tplc="04100001" w:tentative="1">
+      <w:start w:val="1"/>
+      <w:numFmt w:val="bullet"/>
+      <w:lvlText w:val=""/>
+      <w:lvlJc w:val="left"/>
+      <w:pPr>
+        <w:ind w:left="5400" w:hanging="360"/>
+      </w:pPr>
+      <w:rPr>
+        <w:rFonts w:ascii="Symbol" w:hAnsi="Symbol" w:hint="default"/>
+      </w:rPr>
+    </w:lvl>
+    <w:lvl w:ilvl="7" w:tplc="04100003" w:tentative="1">
+      <w:start w:val="1"/>
+      <w:numFmt w:val="bullet"/>
+      <w:lvlText w:val="o"/>
+      <w:lvlJc w:val="left"/>
+      <w:pPr>
+        <w:ind w:left="6120" w:hanging="360"/>
+      </w:pPr>
+      <w:rPr>
+        <w:rFonts w:ascii="Courier New" w:hAnsi="Courier New" w:cs="Courier New" w:hint="default"/>
+      </w:rPr>
+    </w:lvl>
+    <w:lvl w:ilvl="8" w:tplc="04100005" w:tentative="1">
+      <w:start w:val="1"/>
+      <w:numFmt w:val="bullet"/>
+      <w:lvlText w:val=""/>
+      <w:lvlJc w:val="left"/>
+      <w:pPr>
+        <w:ind w:left="6840" w:hanging="360"/>
+      </w:pPr>
+      <w:rPr>
+        <w:rFonts w:ascii="Wingdings" w:hAnsi="Wingdings" w:hint="default"/>
+      </w:rPr>
+    </w:lvl>
+  </w:abstractNum>
+  <w:abstractNum w:abstractNumId="37" w15:restartNumberingAfterBreak="0">
     <w:nsid w:val="6B3475AE"/>
     <w:multiLevelType w:val="hybridMultilevel"/>
     <w:tmpl w:val="CDA25F0E"/>
@@ -9601,7 +10219,7 @@
       </w:rPr>
     </w:lvl>
   </w:abstractNum>
-  <w:abstractNum w:abstractNumId="34" w15:restartNumberingAfterBreak="0">
+  <w:abstractNum w:abstractNumId="38" w15:restartNumberingAfterBreak="0">
     <w:nsid w:val="6B39313D"/>
     <w:multiLevelType w:val="hybridMultilevel"/>
     <w:tmpl w:val="553E8E98"/>
@@ -9714,7 +10332,7 @@
       </w:rPr>
     </w:lvl>
   </w:abstractNum>
-  <w:abstractNum w:abstractNumId="35" w15:restartNumberingAfterBreak="0">
+  <w:abstractNum w:abstractNumId="39" w15:restartNumberingAfterBreak="0">
     <w:nsid w:val="6C93190E"/>
     <w:multiLevelType w:val="hybridMultilevel"/>
     <w:tmpl w:val="B61CF39A"/>
@@ -9827,7 +10445,7 @@
       </w:rPr>
     </w:lvl>
   </w:abstractNum>
-  <w:abstractNum w:abstractNumId="36" w15:restartNumberingAfterBreak="0">
+  <w:abstractNum w:abstractNumId="40" w15:restartNumberingAfterBreak="0">
     <w:nsid w:val="6E3D6338"/>
     <w:multiLevelType w:val="hybridMultilevel"/>
     <w:tmpl w:val="3B78CC72"/>
@@ -9941,7 +10559,7 @@
       </w:rPr>
     </w:lvl>
   </w:abstractNum>
-  <w:abstractNum w:abstractNumId="37" w15:restartNumberingAfterBreak="0">
+  <w:abstractNum w:abstractNumId="41" w15:restartNumberingAfterBreak="0">
     <w:nsid w:val="6F7642D8"/>
     <w:multiLevelType w:val="hybridMultilevel"/>
     <w:tmpl w:val="4532E662"/>
@@ -10055,7 +10673,7 @@
       </w:rPr>
     </w:lvl>
   </w:abstractNum>
-  <w:abstractNum w:abstractNumId="38" w15:restartNumberingAfterBreak="0">
+  <w:abstractNum w:abstractNumId="42" w15:restartNumberingAfterBreak="0">
     <w:nsid w:val="733475CE"/>
     <w:multiLevelType w:val="hybridMultilevel"/>
     <w:tmpl w:val="2C4E0B90"/>
@@ -10168,7 +10786,7 @@
       </w:rPr>
     </w:lvl>
   </w:abstractNum>
-  <w:abstractNum w:abstractNumId="39" w15:restartNumberingAfterBreak="0">
+  <w:abstractNum w:abstractNumId="43" w15:restartNumberingAfterBreak="0">
     <w:nsid w:val="74D56A34"/>
     <w:multiLevelType w:val="hybridMultilevel"/>
     <w:tmpl w:val="182EDD56"/>
@@ -10282,7 +10900,7 @@
       </w:rPr>
     </w:lvl>
   </w:abstractNum>
-  <w:abstractNum w:abstractNumId="40" w15:restartNumberingAfterBreak="0">
+  <w:abstractNum w:abstractNumId="44" w15:restartNumberingAfterBreak="0">
     <w:nsid w:val="75C1334D"/>
     <w:multiLevelType w:val="hybridMultilevel"/>
     <w:tmpl w:val="BD8639E8"/>
@@ -10396,7 +11014,7 @@
       </w:rPr>
     </w:lvl>
   </w:abstractNum>
-  <w:abstractNum w:abstractNumId="41" w15:restartNumberingAfterBreak="0">
+  <w:abstractNum w:abstractNumId="45" w15:restartNumberingAfterBreak="0">
     <w:nsid w:val="78B93092"/>
     <w:multiLevelType w:val="hybridMultilevel"/>
     <w:tmpl w:val="95A8FD98"/>
@@ -10482,7 +11100,7 @@
       </w:pPr>
     </w:lvl>
   </w:abstractNum>
-  <w:abstractNum w:abstractNumId="42" w15:restartNumberingAfterBreak="0">
+  <w:abstractNum w:abstractNumId="46" w15:restartNumberingAfterBreak="0">
     <w:nsid w:val="7D3B02AE"/>
     <w:multiLevelType w:val="hybridMultilevel"/>
     <w:tmpl w:val="14A6860C"/>
@@ -10595,7 +11213,7 @@
       </w:rPr>
     </w:lvl>
   </w:abstractNum>
-  <w:abstractNum w:abstractNumId="43" w15:restartNumberingAfterBreak="0">
+  <w:abstractNum w:abstractNumId="47" w15:restartNumberingAfterBreak="0">
     <w:nsid w:val="7E1C595F"/>
     <w:multiLevelType w:val="hybridMultilevel"/>
     <w:tmpl w:val="3BE4EE44"/>
@@ -10708,136 +11326,148 @@
     </w:lvl>
   </w:abstractNum>
   <w:num w:numId="1">
-    <w:abstractNumId w:val="13"/>
+    <w:abstractNumId w:val="14"/>
   </w:num>
   <w:num w:numId="2">
     <w:abstractNumId w:val="4"/>
   </w:num>
   <w:num w:numId="3">
-    <w:abstractNumId w:val="11"/>
+    <w:abstractNumId w:val="12"/>
   </w:num>
   <w:num w:numId="4">
-    <w:abstractNumId w:val="42"/>
+    <w:abstractNumId w:val="46"/>
   </w:num>
   <w:num w:numId="5">
-    <w:abstractNumId w:val="12"/>
+    <w:abstractNumId w:val="13"/>
   </w:num>
   <w:num w:numId="6">
-    <w:abstractNumId w:val="29"/>
+    <w:abstractNumId w:val="30"/>
   </w:num>
   <w:num w:numId="7">
-    <w:abstractNumId w:val="24"/>
+    <w:abstractNumId w:val="25"/>
   </w:num>
   <w:num w:numId="8">
-    <w:abstractNumId w:val="34"/>
+    <w:abstractNumId w:val="38"/>
   </w:num>
   <w:num w:numId="9">
-    <w:abstractNumId w:val="30"/>
+    <w:abstractNumId w:val="31"/>
   </w:num>
   <w:num w:numId="10">
     <w:abstractNumId w:val="1"/>
   </w:num>
   <w:num w:numId="11">
-    <w:abstractNumId w:val="18"/>
+    <w:abstractNumId w:val="19"/>
   </w:num>
   <w:num w:numId="12">
-    <w:abstractNumId w:val="26"/>
+    <w:abstractNumId w:val="27"/>
   </w:num>
   <w:num w:numId="13">
-    <w:abstractNumId w:val="9"/>
+    <w:abstractNumId w:val="10"/>
   </w:num>
   <w:num w:numId="14">
-    <w:abstractNumId w:val="14"/>
+    <w:abstractNumId w:val="15"/>
   </w:num>
   <w:num w:numId="15">
-    <w:abstractNumId w:val="6"/>
+    <w:abstractNumId w:val="7"/>
   </w:num>
   <w:num w:numId="16">
-    <w:abstractNumId w:val="27"/>
+    <w:abstractNumId w:val="28"/>
   </w:num>
   <w:num w:numId="17">
     <w:abstractNumId w:val="2"/>
   </w:num>
   <w:num w:numId="18">
-    <w:abstractNumId w:val="21"/>
+    <w:abstractNumId w:val="22"/>
   </w:num>
   <w:num w:numId="19">
-    <w:abstractNumId w:val="8"/>
+    <w:abstractNumId w:val="9"/>
   </w:num>
   <w:num w:numId="20">
-    <w:abstractNumId w:val="43"/>
+    <w:abstractNumId w:val="47"/>
   </w:num>
   <w:num w:numId="21">
-    <w:abstractNumId w:val="38"/>
+    <w:abstractNumId w:val="42"/>
   </w:num>
   <w:num w:numId="22">
-    <w:abstractNumId w:val="35"/>
+    <w:abstractNumId w:val="39"/>
   </w:num>
   <w:num w:numId="23">
     <w:abstractNumId w:val="0"/>
   </w:num>
   <w:num w:numId="24">
-    <w:abstractNumId w:val="20"/>
+    <w:abstractNumId w:val="21"/>
   </w:num>
   <w:num w:numId="25">
-    <w:abstractNumId w:val="31"/>
+    <w:abstractNumId w:val="32"/>
   </w:num>
   <w:num w:numId="26">
-    <w:abstractNumId w:val="7"/>
+    <w:abstractNumId w:val="8"/>
   </w:num>
   <w:num w:numId="27">
-    <w:abstractNumId w:val="23"/>
+    <w:abstractNumId w:val="24"/>
   </w:num>
   <w:num w:numId="28">
-    <w:abstractNumId w:val="37"/>
+    <w:abstractNumId w:val="41"/>
   </w:num>
   <w:num w:numId="29">
-    <w:abstractNumId w:val="16"/>
+    <w:abstractNumId w:val="17"/>
   </w:num>
   <w:num w:numId="30">
-    <w:abstractNumId w:val="41"/>
+    <w:abstractNumId w:val="45"/>
   </w:num>
   <w:num w:numId="31">
-    <w:abstractNumId w:val="36"/>
+    <w:abstractNumId w:val="40"/>
   </w:num>
   <w:num w:numId="32">
-    <w:abstractNumId w:val="28"/>
+    <w:abstractNumId w:val="29"/>
   </w:num>
   <w:num w:numId="33">
     <w:abstractNumId w:val="3"/>
   </w:num>
   <w:num w:numId="34">
-    <w:abstractNumId w:val="25"/>
+    <w:abstractNumId w:val="26"/>
   </w:num>
   <w:num w:numId="35">
-    <w:abstractNumId w:val="40"/>
+    <w:abstractNumId w:val="44"/>
   </w:num>
   <w:num w:numId="36">
-    <w:abstractNumId w:val="32"/>
+    <w:abstractNumId w:val="35"/>
   </w:num>
   <w:num w:numId="37">
-    <w:abstractNumId w:val="39"/>
+    <w:abstractNumId w:val="43"/>
   </w:num>
   <w:num w:numId="38">
-    <w:abstractNumId w:val="15"/>
+    <w:abstractNumId w:val="16"/>
   </w:num>
   <w:num w:numId="39">
-    <w:abstractNumId w:val="22"/>
+    <w:abstractNumId w:val="23"/>
   </w:num>
   <w:num w:numId="40">
-    <w:abstractNumId w:val="33"/>
+    <w:abstractNumId w:val="37"/>
   </w:num>
   <w:num w:numId="41">
-    <w:abstractNumId w:val="10"/>
+    <w:abstractNumId w:val="11"/>
   </w:num>
   <w:num w:numId="42">
     <w:abstractNumId w:val="5"/>
   </w:num>
   <w:num w:numId="43">
-    <w:abstractNumId w:val="19"/>
+    <w:abstractNumId w:val="20"/>
   </w:num>
   <w:num w:numId="44">
-    <w:abstractNumId w:val="17"/>
+    <w:abstractNumId w:val="18"/>
+  </w:num>
+  <w:num w:numId="45">
+    <w:abstractNumId w:val="36"/>
+  </w:num>
+  <w:num w:numId="46">
+    <w:abstractNumId w:val="6"/>
+  </w:num>
+  <w:num w:numId="47">
+    <w:abstractNumId w:val="33"/>
+  </w:num>
+  <w:num w:numId="48">
+    <w:abstractNumId w:val="34"/>
   </w:num>
 </w:numbering>
 </file>
@@ -10846,6 +11476,9 @@
 <w15:people xmlns:wpc="http://schemas.microsoft.com/office/word/2010/wordprocessingCanvas" xmlns:cx="http://schemas.microsoft.com/office/drawing/2014/chartex" xmlns:cx1="http://schemas.microsoft.com/office/drawing/2015/9/8/chartex" xmlns:cx2="http://schemas.microsoft.com/office/drawing/2015/10/21/chartex" xmlns:cx3="http://schemas.microsoft.com/office/drawing/2016/5/9/chartex" xmlns:cx4="http://schemas.microsoft.com/office/drawing/2016/5/10/chartex" xmlns:cx5="http://schemas.microsoft.com/office/drawing/2016/5/11/chartex" xmlns:cx6="http://schemas.microsoft.com/office/drawing/2016/5/12/chartex" xmlns:cx7="http://schemas.microsoft.com/office/drawing/2016/5/13/chartex" xmlns:cx8="http://schemas.microsoft.com/office/drawing/2016/5/14/chartex" xmlns:mc="http://schemas.openxmlformats.org/markup-compatibility/2006" xmlns:aink="http://schemas.microsoft.com/office/drawing/2016/ink" xmlns:am3d="http://schemas.microsoft.com/office/drawing/2017/model3d" xmlns:o="urn:schemas-microsoft-com:office:office" xmlns:r="http://schemas.openxmlformats.org/officeDocument/2006/relationships" xmlns:m="http://schemas.openxmlformats.org/officeDocument/2006/math" xmlns:v="urn:schemas-microsoft-com:vml" xmlns:wp14="http://schemas.microsoft.com/office/word/2010/wordprocessingDrawing" xmlns:wp="http://schemas.openxmlformats.org/drawingml/2006/wordprocessingDrawing" xmlns:w10="urn:schemas-microsoft-com:office:word" xmlns:w="http://schemas.openxmlformats.org/wordprocessingml/2006/main" xmlns:w14="http://schemas.microsoft.com/office/word/2010/wordml" xmlns:w15="http://schemas.microsoft.com/office/word/2012/wordml" xmlns:w16cid="http://schemas.microsoft.com/office/word/2016/wordml/cid" xmlns:w16se="http://schemas.microsoft.com/office/word/2015/wordml/symex" xmlns:wpg="http://schemas.microsoft.com/office/word/2010/wordprocessingGroup" xmlns:wpi="http://schemas.microsoft.com/office/word/2010/wordprocessingInk" xmlns:wne="http://schemas.microsoft.com/office/word/2006/wordml" xmlns:wps="http://schemas.microsoft.com/office/word/2010/wordprocessingShape" mc:Ignorable="w14 w15 w16se w16cid wp14">
   <w15:person w15:author="Cosimo Bacco">
     <w15:presenceInfo w15:providerId="Windows Live" w15:userId="86a946ee0805eb3f"/>
+  </w15:person>
+  <w15:person w15:author="domenico trotta">
+    <w15:presenceInfo w15:providerId="None" w15:userId="domenico trotta"/>
   </w15:person>
 </w15:people>
 </file>
@@ -11462,6 +12095,7 @@
   <w:style w:type="character" w:default="1" w:styleId="Carpredefinitoparagrafo">
     <w:name w:val="Default Paragraph Font"/>
     <w:uiPriority w:val="1"/>
+    <w:semiHidden/>
     <w:unhideWhenUsed/>
   </w:style>
   <w:style w:type="table" w:default="1" w:styleId="Tabellanormale">
@@ -12314,7 +12948,7 @@
 </file>
 
 <file path=customXml/itemProps1.xml><?xml version="1.0" encoding="utf-8"?>
-<ds:datastoreItem xmlns:ds="http://schemas.openxmlformats.org/officeDocument/2006/customXml" ds:itemID="{1A349B9C-2F4F-4CA6-B8AA-3359443B2CB2}">
+<ds:datastoreItem xmlns:ds="http://schemas.openxmlformats.org/officeDocument/2006/customXml" ds:itemID="{F470E14B-966E-4232-8B3C-0521CEFACA74}">
   <ds:schemaRefs>
     <ds:schemaRef ds:uri="http://schemas.openxmlformats.org/officeDocument/2006/bibliography"/>
   </ds:schemaRefs>

</xml_diff>